<commit_message>
Autoavaliação - Semana 6
Autoavaliação - Semana 6
</commit_message>
<xml_diff>
--- a/Autoavaliação_Collaborative Reflection.docx
+++ b/Autoavaliação_Collaborative Reflection.docx
@@ -44,14 +44,7 @@
           <w:rFonts w:ascii="Arial" w:eastAsia="Arial" w:hAnsi="Arial" w:cs="Arial"/>
           <w:sz w:val="20"/>
         </w:rPr>
-        <w:t xml:space="preserve"> A cada semana do programa, você refletirá sobre o desempenho obtido nesses dias. Utilizando a rubrica Scorecard da Generation, determine seu nível de proficiência (azul, verde, amarelo ou vermelho) para cada habilidade. Escreva os números 4 (azul), 3 (ver</w:t>
-      </w:r>
-      <w:r>
-        <w:rPr>
-          <w:rFonts w:ascii="Arial" w:eastAsia="Arial" w:hAnsi="Arial" w:cs="Arial"/>
-          <w:sz w:val="20"/>
-        </w:rPr>
-        <w:t xml:space="preserve">de), 2 (amarelo) ou 1 (vermelho) para cada habilidade na tabela abaixo. </w:t>
+        <w:t xml:space="preserve"> A cada semana do programa, você refletirá sobre o desempenho obtido nesses dias. Utilizando a rubrica Scorecard da Generation, determine seu nível de proficiência (azul, verde, amarelo ou vermelho) para cada habilidade. Escreva os números 4 (azul), 3 (verde), 2 (amarelo) ou 1 (vermelho) para cada habilidade na tabela abaixo. </w:t>
       </w:r>
     </w:p>
     <w:p>
@@ -85,12 +78,6 @@
         <w:gridCol w:w="922"/>
       </w:tblGrid>
       <w:tr>
-        <w:tblPrEx>
-          <w:tblCellMar>
-            <w:top w:w="0" w:type="dxa"/>
-            <w:bottom w:w="0" w:type="dxa"/>
-          </w:tblCellMar>
-        </w:tblPrEx>
         <w:trPr>
           <w:jc w:val="center"/>
         </w:trPr>
@@ -188,12 +175,6 @@
         </w:tc>
       </w:tr>
       <w:tr>
-        <w:tblPrEx>
-          <w:tblCellMar>
-            <w:top w:w="0" w:type="dxa"/>
-            <w:bottom w:w="0" w:type="dxa"/>
-          </w:tblCellMar>
-        </w:tblPrEx>
         <w:trPr>
           <w:jc w:val="center"/>
         </w:trPr>
@@ -473,12 +454,6 @@
         </w:tc>
       </w:tr>
       <w:tr>
-        <w:tblPrEx>
-          <w:tblCellMar>
-            <w:top w:w="0" w:type="dxa"/>
-            <w:bottom w:w="0" w:type="dxa"/>
-          </w:tblCellMar>
-        </w:tblPrEx>
         <w:trPr>
           <w:jc w:val="center"/>
         </w:trPr>
@@ -754,12 +729,6 @@
         </w:tc>
       </w:tr>
       <w:tr>
-        <w:tblPrEx>
-          <w:tblCellMar>
-            <w:top w:w="0" w:type="dxa"/>
-            <w:bottom w:w="0" w:type="dxa"/>
-          </w:tblCellMar>
-        </w:tblPrEx>
         <w:trPr>
           <w:jc w:val="center"/>
         </w:trPr>
@@ -1035,12 +1004,6 @@
         </w:tc>
       </w:tr>
       <w:tr>
-        <w:tblPrEx>
-          <w:tblCellMar>
-            <w:top w:w="0" w:type="dxa"/>
-            <w:bottom w:w="0" w:type="dxa"/>
-          </w:tblCellMar>
-        </w:tblPrEx>
         <w:trPr>
           <w:jc w:val="center"/>
         </w:trPr>
@@ -1316,12 +1279,6 @@
         </w:tc>
       </w:tr>
       <w:tr>
-        <w:tblPrEx>
-          <w:tblCellMar>
-            <w:top w:w="0" w:type="dxa"/>
-            <w:bottom w:w="0" w:type="dxa"/>
-          </w:tblCellMar>
-        </w:tblPrEx>
         <w:trPr>
           <w:trHeight w:val="1"/>
           <w:jc w:val="center"/>
@@ -1604,12 +1561,6 @@
         </w:tc>
       </w:tr>
       <w:tr>
-        <w:tblPrEx>
-          <w:tblCellMar>
-            <w:top w:w="0" w:type="dxa"/>
-            <w:bottom w:w="0" w:type="dxa"/>
-          </w:tblCellMar>
-        </w:tblPrEx>
         <w:trPr>
           <w:trHeight w:val="1"/>
           <w:jc w:val="center"/>
@@ -1911,12 +1862,6 @@
         </w:tc>
       </w:tr>
       <w:tr>
-        <w:tblPrEx>
-          <w:tblCellMar>
-            <w:top w:w="0" w:type="dxa"/>
-            <w:bottom w:w="0" w:type="dxa"/>
-          </w:tblCellMar>
-        </w:tblPrEx>
         <w:trPr>
           <w:jc w:val="center"/>
         </w:trPr>
@@ -1974,6 +1919,13 @@
                 <w:rFonts w:ascii="Calibri" w:eastAsia="Calibri" w:hAnsi="Calibri" w:cs="Calibri"/>
               </w:rPr>
             </w:pPr>
+            <w:r>
+              <w:rPr>
+                <w:rFonts w:ascii="Arial" w:eastAsia="Arial" w:hAnsi="Arial" w:cs="Arial"/>
+                <w:shd w:val="clear" w:color="auto" w:fill="00FF00"/>
+              </w:rPr>
+              <w:t>3</w:t>
+            </w:r>
           </w:p>
         </w:tc>
         <w:tc>
@@ -2000,6 +1952,13 @@
                 <w:rFonts w:ascii="Calibri" w:eastAsia="Calibri" w:hAnsi="Calibri" w:cs="Calibri"/>
               </w:rPr>
             </w:pPr>
+            <w:r>
+              <w:rPr>
+                <w:rFonts w:ascii="Arial" w:eastAsia="Arial" w:hAnsi="Arial" w:cs="Arial"/>
+                <w:shd w:val="clear" w:color="auto" w:fill="FFFF00"/>
+              </w:rPr>
+              <w:t>2</w:t>
+            </w:r>
           </w:p>
         </w:tc>
         <w:tc>
@@ -2026,6 +1985,13 @@
                 <w:rFonts w:ascii="Calibri" w:eastAsia="Calibri" w:hAnsi="Calibri" w:cs="Calibri"/>
               </w:rPr>
             </w:pPr>
+            <w:r>
+              <w:rPr>
+                <w:rFonts w:ascii="Arial" w:eastAsia="Arial" w:hAnsi="Arial" w:cs="Arial"/>
+                <w:shd w:val="clear" w:color="auto" w:fill="FFFF00"/>
+              </w:rPr>
+              <w:t>2</w:t>
+            </w:r>
           </w:p>
         </w:tc>
         <w:tc>
@@ -2052,6 +2018,13 @@
                 <w:rFonts w:ascii="Calibri" w:eastAsia="Calibri" w:hAnsi="Calibri" w:cs="Calibri"/>
               </w:rPr>
             </w:pPr>
+            <w:r>
+              <w:rPr>
+                <w:rFonts w:ascii="Arial" w:eastAsia="Arial" w:hAnsi="Arial" w:cs="Arial"/>
+                <w:shd w:val="clear" w:color="auto" w:fill="FFFF00"/>
+              </w:rPr>
+              <w:t>2</w:t>
+            </w:r>
           </w:p>
         </w:tc>
         <w:tc>
@@ -2078,6 +2051,13 @@
                 <w:rFonts w:ascii="Calibri" w:eastAsia="Calibri" w:hAnsi="Calibri" w:cs="Calibri"/>
               </w:rPr>
             </w:pPr>
+            <w:r>
+              <w:rPr>
+                <w:rFonts w:ascii="Arial" w:eastAsia="Arial" w:hAnsi="Arial" w:cs="Arial"/>
+                <w:shd w:val="clear" w:color="auto" w:fill="FFFF00"/>
+              </w:rPr>
+              <w:t>2</w:t>
+            </w:r>
           </w:p>
         </w:tc>
         <w:tc>
@@ -2104,6 +2084,13 @@
                 <w:rFonts w:ascii="Calibri" w:eastAsia="Calibri" w:hAnsi="Calibri" w:cs="Calibri"/>
               </w:rPr>
             </w:pPr>
+            <w:r>
+              <w:rPr>
+                <w:rFonts w:ascii="Arial" w:eastAsia="Arial" w:hAnsi="Arial" w:cs="Arial"/>
+                <w:shd w:val="clear" w:color="auto" w:fill="FFFF00"/>
+              </w:rPr>
+              <w:t>2</w:t>
+            </w:r>
           </w:p>
         </w:tc>
         <w:tc>
@@ -2130,6 +2117,13 @@
                 <w:rFonts w:ascii="Calibri" w:eastAsia="Calibri" w:hAnsi="Calibri" w:cs="Calibri"/>
               </w:rPr>
             </w:pPr>
+            <w:r>
+              <w:rPr>
+                <w:rFonts w:ascii="Arial" w:eastAsia="Arial" w:hAnsi="Arial" w:cs="Arial"/>
+                <w:shd w:val="clear" w:color="auto" w:fill="FFFF00"/>
+              </w:rPr>
+              <w:t>2</w:t>
+            </w:r>
           </w:p>
         </w:tc>
         <w:tc>
@@ -2156,16 +2150,17 @@
                 <w:rFonts w:ascii="Calibri" w:eastAsia="Calibri" w:hAnsi="Calibri" w:cs="Calibri"/>
               </w:rPr>
             </w:pPr>
+            <w:r>
+              <w:rPr>
+                <w:rFonts w:ascii="Arial" w:eastAsia="Arial" w:hAnsi="Arial" w:cs="Arial"/>
+                <w:shd w:val="clear" w:color="auto" w:fill="00FF00"/>
+              </w:rPr>
+              <w:t>3</w:t>
+            </w:r>
           </w:p>
         </w:tc>
       </w:tr>
       <w:tr>
-        <w:tblPrEx>
-          <w:tblCellMar>
-            <w:top w:w="0" w:type="dxa"/>
-            <w:bottom w:w="0" w:type="dxa"/>
-          </w:tblCellMar>
-        </w:tblPrEx>
         <w:trPr>
           <w:trHeight w:val="1"/>
           <w:jc w:val="center"/>
@@ -2410,12 +2405,6 @@
         </w:tc>
       </w:tr>
       <w:tr>
-        <w:tblPrEx>
-          <w:tblCellMar>
-            <w:top w:w="0" w:type="dxa"/>
-            <w:bottom w:w="0" w:type="dxa"/>
-          </w:tblCellMar>
-        </w:tblPrEx>
         <w:trPr>
           <w:trHeight w:val="1"/>
           <w:jc w:val="center"/>
@@ -2660,12 +2649,6 @@
         </w:tc>
       </w:tr>
       <w:tr>
-        <w:tblPrEx>
-          <w:tblCellMar>
-            <w:top w:w="0" w:type="dxa"/>
-            <w:bottom w:w="0" w:type="dxa"/>
-          </w:tblCellMar>
-        </w:tblPrEx>
         <w:trPr>
           <w:trHeight w:val="1"/>
           <w:jc w:val="center"/>
@@ -2910,12 +2893,6 @@
         </w:tc>
       </w:tr>
       <w:tr>
-        <w:tblPrEx>
-          <w:tblCellMar>
-            <w:top w:w="0" w:type="dxa"/>
-            <w:bottom w:w="0" w:type="dxa"/>
-          </w:tblCellMar>
-        </w:tblPrEx>
         <w:trPr>
           <w:trHeight w:val="1"/>
           <w:jc w:val="center"/>
@@ -3160,12 +3137,6 @@
         </w:tc>
       </w:tr>
       <w:tr>
-        <w:tblPrEx>
-          <w:tblCellMar>
-            <w:top w:w="0" w:type="dxa"/>
-            <w:bottom w:w="0" w:type="dxa"/>
-          </w:tblCellMar>
-        </w:tblPrEx>
         <w:trPr>
           <w:trHeight w:val="1"/>
           <w:jc w:val="center"/>
@@ -3410,12 +3381,6 @@
         </w:tc>
       </w:tr>
       <w:tr>
-        <w:tblPrEx>
-          <w:tblCellMar>
-            <w:top w:w="0" w:type="dxa"/>
-            <w:bottom w:w="0" w:type="dxa"/>
-          </w:tblCellMar>
-        </w:tblPrEx>
         <w:trPr>
           <w:trHeight w:val="1"/>
           <w:jc w:val="center"/>
@@ -3858,7 +3823,23 @@
           <w:rFonts w:ascii="Arial" w:eastAsia="Arial" w:hAnsi="Arial" w:cs="Arial"/>
           <w:sz w:val="20"/>
         </w:rPr>
-        <w:t>A cada 2 semanas, seu instrutor fornecerá pontuações e feedback para aprimoramento utilizando a rubrica Scorecard da Generation. Reveja sua pontuações individualmente e identifique semelhanças ou diferenças entre os dois conjuntos de pontuações.</w:t>
+        <w:t xml:space="preserve">A cada 2 semanas, seu instrutor fornecerá pontuações e feedback para aprimoramento utilizando a rubrica Scorecard da Generation. Reveja </w:t>
+      </w:r>
+      <w:proofErr w:type="gramStart"/>
+      <w:r>
+        <w:rPr>
+          <w:rFonts w:ascii="Arial" w:eastAsia="Arial" w:hAnsi="Arial" w:cs="Arial"/>
+          <w:sz w:val="20"/>
+        </w:rPr>
+        <w:t>sua pontuações</w:t>
+      </w:r>
+      <w:proofErr w:type="gramEnd"/>
+      <w:r>
+        <w:rPr>
+          <w:rFonts w:ascii="Arial" w:eastAsia="Arial" w:hAnsi="Arial" w:cs="Arial"/>
+          <w:sz w:val="20"/>
+        </w:rPr>
+        <w:t xml:space="preserve"> individualmente e identifique semelhanças ou diferenças entre os dois conjuntos de pontuações.</w:t>
       </w:r>
     </w:p>
     <w:p>
@@ -3892,12 +3873,6 @@
         <w:gridCol w:w="960"/>
       </w:tblGrid>
       <w:tr>
-        <w:tblPrEx>
-          <w:tblCellMar>
-            <w:top w:w="0" w:type="dxa"/>
-            <w:bottom w:w="0" w:type="dxa"/>
-          </w:tblCellMar>
-        </w:tblPrEx>
         <w:trPr>
           <w:jc w:val="center"/>
         </w:trPr>
@@ -3956,8 +3931,32 @@
                 <w:color w:val="FFFFFF"/>
                 <w:sz w:val="16"/>
               </w:rPr>
-              <w:t>Mentalid</w:t>
-            </w:r>
+              <w:t>Mentalidades</w:t>
+            </w:r>
+          </w:p>
+        </w:tc>
+        <w:tc>
+          <w:tcPr>
+            <w:tcW w:w="5760" w:type="dxa"/>
+            <w:gridSpan w:val="4"/>
+            <w:tcBorders>
+              <w:top w:val="single" w:sz="8" w:space="0" w:color="000000"/>
+              <w:left w:val="single" w:sz="8" w:space="0" w:color="000000"/>
+              <w:bottom w:val="single" w:sz="8" w:space="0" w:color="000000"/>
+              <w:right w:val="single" w:sz="8" w:space="0" w:color="000000"/>
+            </w:tcBorders>
+            <w:shd w:val="clear" w:color="000000" w:fill="38761D"/>
+            <w:tcMar>
+              <w:left w:w="100" w:type="dxa"/>
+              <w:right w:w="100" w:type="dxa"/>
+            </w:tcMar>
+            <w:vAlign w:val="center"/>
+          </w:tcPr>
+          <w:p>
+            <w:pPr>
+              <w:spacing w:after="0" w:line="240" w:lineRule="auto"/>
+              <w:jc w:val="center"/>
+            </w:pPr>
             <w:r>
               <w:rPr>
                 <w:rFonts w:ascii="Arial" w:eastAsia="Arial" w:hAnsi="Arial" w:cs="Arial"/>
@@ -3965,51 +3964,12 @@
                 <w:color w:val="FFFFFF"/>
                 <w:sz w:val="16"/>
               </w:rPr>
-              <w:t>ades</w:t>
-            </w:r>
-          </w:p>
-        </w:tc>
-        <w:tc>
-          <w:tcPr>
-            <w:tcW w:w="5760" w:type="dxa"/>
-            <w:gridSpan w:val="4"/>
-            <w:tcBorders>
-              <w:top w:val="single" w:sz="8" w:space="0" w:color="000000"/>
-              <w:left w:val="single" w:sz="8" w:space="0" w:color="000000"/>
-              <w:bottom w:val="single" w:sz="8" w:space="0" w:color="000000"/>
-              <w:right w:val="single" w:sz="8" w:space="0" w:color="000000"/>
-            </w:tcBorders>
-            <w:shd w:val="clear" w:color="000000" w:fill="38761D"/>
-            <w:tcMar>
-              <w:left w:w="100" w:type="dxa"/>
-              <w:right w:w="100" w:type="dxa"/>
-            </w:tcMar>
-            <w:vAlign w:val="center"/>
-          </w:tcPr>
-          <w:p>
-            <w:pPr>
-              <w:spacing w:after="0" w:line="240" w:lineRule="auto"/>
-              <w:jc w:val="center"/>
-            </w:pPr>
-            <w:r>
-              <w:rPr>
-                <w:rFonts w:ascii="Arial" w:eastAsia="Arial" w:hAnsi="Arial" w:cs="Arial"/>
-                <w:b/>
-                <w:color w:val="FFFFFF"/>
-                <w:sz w:val="16"/>
-              </w:rPr>
               <w:t>Habilidades comportamentais</w:t>
             </w:r>
           </w:p>
         </w:tc>
       </w:tr>
       <w:tr>
-        <w:tblPrEx>
-          <w:tblCellMar>
-            <w:top w:w="0" w:type="dxa"/>
-            <w:bottom w:w="0" w:type="dxa"/>
-          </w:tblCellMar>
-        </w:tblPrEx>
         <w:trPr>
           <w:jc w:val="center"/>
         </w:trPr>
@@ -4289,12 +4249,6 @@
         </w:tc>
       </w:tr>
       <w:tr>
-        <w:tblPrEx>
-          <w:tblCellMar>
-            <w:top w:w="0" w:type="dxa"/>
-            <w:bottom w:w="0" w:type="dxa"/>
-          </w:tblCellMar>
-        </w:tblPrEx>
         <w:trPr>
           <w:jc w:val="center"/>
         </w:trPr>
@@ -4538,12 +4492,6 @@
         </w:tc>
       </w:tr>
       <w:tr>
-        <w:tblPrEx>
-          <w:tblCellMar>
-            <w:top w:w="0" w:type="dxa"/>
-            <w:bottom w:w="0" w:type="dxa"/>
-          </w:tblCellMar>
-        </w:tblPrEx>
         <w:trPr>
           <w:jc w:val="center"/>
         </w:trPr>
@@ -4787,12 +4735,6 @@
         </w:tc>
       </w:tr>
       <w:tr>
-        <w:tblPrEx>
-          <w:tblCellMar>
-            <w:top w:w="0" w:type="dxa"/>
-            <w:bottom w:w="0" w:type="dxa"/>
-          </w:tblCellMar>
-        </w:tblPrEx>
         <w:trPr>
           <w:trHeight w:val="1"/>
           <w:jc w:val="center"/>
@@ -5037,12 +4979,6 @@
         </w:tc>
       </w:tr>
       <w:tr>
-        <w:tblPrEx>
-          <w:tblCellMar>
-            <w:top w:w="0" w:type="dxa"/>
-            <w:bottom w:w="0" w:type="dxa"/>
-          </w:tblCellMar>
-        </w:tblPrEx>
         <w:trPr>
           <w:trHeight w:val="1"/>
           <w:jc w:val="center"/>
@@ -5287,12 +5223,6 @@
         </w:tc>
       </w:tr>
       <w:tr>
-        <w:tblPrEx>
-          <w:tblCellMar>
-            <w:top w:w="0" w:type="dxa"/>
-            <w:bottom w:w="0" w:type="dxa"/>
-          </w:tblCellMar>
-        </w:tblPrEx>
         <w:trPr>
           <w:trHeight w:val="1"/>
           <w:jc w:val="center"/>
@@ -5537,12 +5467,6 @@
         </w:tc>
       </w:tr>
       <w:tr>
-        <w:tblPrEx>
-          <w:tblCellMar>
-            <w:top w:w="0" w:type="dxa"/>
-            <w:bottom w:w="0" w:type="dxa"/>
-          </w:tblCellMar>
-        </w:tblPrEx>
         <w:trPr>
           <w:trHeight w:val="1"/>
           <w:jc w:val="center"/>
@@ -5809,12 +5733,6 @@
         <w:gridCol w:w="8604"/>
       </w:tblGrid>
       <w:tr>
-        <w:tblPrEx>
-          <w:tblCellMar>
-            <w:top w:w="0" w:type="dxa"/>
-            <w:bottom w:w="0" w:type="dxa"/>
-          </w:tblCellMar>
-        </w:tblPrEx>
         <w:trPr>
           <w:trHeight w:val="1"/>
         </w:trPr>
@@ -5962,12 +5880,6 @@
         <w:gridCol w:w="8195"/>
       </w:tblGrid>
       <w:tr>
-        <w:tblPrEx>
-          <w:tblCellMar>
-            <w:top w:w="0" w:type="dxa"/>
-            <w:bottom w:w="0" w:type="dxa"/>
-          </w:tblCellMar>
-        </w:tblPrEx>
         <w:tc>
           <w:tcPr>
             <w:tcW w:w="12960" w:type="dxa"/>
@@ -6000,12 +5912,6 @@
         </w:tc>
       </w:tr>
       <w:tr>
-        <w:tblPrEx>
-          <w:tblCellMar>
-            <w:top w:w="0" w:type="dxa"/>
-            <w:bottom w:w="0" w:type="dxa"/>
-          </w:tblCellMar>
-        </w:tblPrEx>
         <w:trPr>
           <w:trHeight w:val="1"/>
         </w:trPr>
@@ -6091,12 +5997,6 @@
         </w:tc>
       </w:tr>
       <w:tr>
-        <w:tblPrEx>
-          <w:tblCellMar>
-            <w:top w:w="0" w:type="dxa"/>
-            <w:bottom w:w="0" w:type="dxa"/>
-          </w:tblCellMar>
-        </w:tblPrEx>
         <w:trPr>
           <w:trHeight w:val="1"/>
         </w:trPr>
@@ -6170,13 +6070,7 @@
               <w:rPr>
                 <w:rFonts w:ascii="Arial" w:eastAsia="Arial" w:hAnsi="Arial" w:cs="Arial"/>
               </w:rPr>
-              <w:t xml:space="preserve">Gustavo </w:t>
-            </w:r>
-            <w:r>
-              <w:rPr>
-                <w:rFonts w:ascii="Arial" w:eastAsia="Arial" w:hAnsi="Arial" w:cs="Arial"/>
-              </w:rPr>
-              <w:t xml:space="preserve">Moraes </w:t>
+              <w:t xml:space="preserve">Gustavo Moraes </w:t>
             </w:r>
           </w:p>
           <w:p>
@@ -6194,18 +6088,26 @@
               <w:rPr>
                 <w:rFonts w:ascii="Arial" w:eastAsia="Arial" w:hAnsi="Arial" w:cs="Arial"/>
               </w:rPr>
-              <w:t>: Ser um pouco mais participativa nos grupos e tentar interagir mais com a galera da turma.</w:t>
+              <w:t xml:space="preserve">: Ser um pouco mais participativa nos grupos e tentar interagir mais com </w:t>
+            </w:r>
+            <w:proofErr w:type="gramStart"/>
+            <w:r>
+              <w:rPr>
+                <w:rFonts w:ascii="Arial" w:eastAsia="Arial" w:hAnsi="Arial" w:cs="Arial"/>
+              </w:rPr>
+              <w:t>a galera</w:t>
+            </w:r>
+            <w:proofErr w:type="gramEnd"/>
+            <w:r>
+              <w:rPr>
+                <w:rFonts w:ascii="Arial" w:eastAsia="Arial" w:hAnsi="Arial" w:cs="Arial"/>
+              </w:rPr>
+              <w:t xml:space="preserve"> da turma.</w:t>
             </w:r>
           </w:p>
         </w:tc>
       </w:tr>
       <w:tr>
-        <w:tblPrEx>
-          <w:tblCellMar>
-            <w:top w:w="0" w:type="dxa"/>
-            <w:bottom w:w="0" w:type="dxa"/>
-          </w:tblCellMar>
-        </w:tblPrEx>
         <w:trPr>
           <w:trHeight w:val="1"/>
         </w:trPr>
@@ -6301,13 +6203,7 @@
               <w:rPr>
                 <w:rFonts w:ascii="Arial" w:eastAsia="Arial" w:hAnsi="Arial" w:cs="Arial"/>
               </w:rPr>
-              <w:t>Vou seguir definindo minhas metas para o futuro e melhorar minhas ações atuais que impactam nas minhas metas futuras e fazendo o monitorame</w:t>
-            </w:r>
-            <w:r>
-              <w:rPr>
-                <w:rFonts w:ascii="Arial" w:eastAsia="Arial" w:hAnsi="Arial" w:cs="Arial"/>
-              </w:rPr>
-              <w:t>nto mais frequente dela até alcançar o nível 4 - avançado nessa mentalidade.</w:t>
+              <w:t>Vou seguir definindo minhas metas para o futuro e melhorar minhas ações atuais que impactam nas minhas metas futuras e fazendo o monitoramento mais frequente dela até alcançar o nível 4 - avançado nessa mentalidade.</w:t>
             </w:r>
           </w:p>
         </w:tc>
@@ -6336,12 +6232,6 @@
         <w:gridCol w:w="8195"/>
       </w:tblGrid>
       <w:tr>
-        <w:tblPrEx>
-          <w:tblCellMar>
-            <w:top w:w="0" w:type="dxa"/>
-            <w:bottom w:w="0" w:type="dxa"/>
-          </w:tblCellMar>
-        </w:tblPrEx>
         <w:tc>
           <w:tcPr>
             <w:tcW w:w="12960" w:type="dxa"/>
@@ -6374,12 +6264,6 @@
         </w:tc>
       </w:tr>
       <w:tr>
-        <w:tblPrEx>
-          <w:tblCellMar>
-            <w:top w:w="0" w:type="dxa"/>
-            <w:bottom w:w="0" w:type="dxa"/>
-          </w:tblCellMar>
-        </w:tblPrEx>
         <w:trPr>
           <w:trHeight w:val="1"/>
         </w:trPr>
@@ -6465,12 +6349,6 @@
         </w:tc>
       </w:tr>
       <w:tr>
-        <w:tblPrEx>
-          <w:tblCellMar>
-            <w:top w:w="0" w:type="dxa"/>
-            <w:bottom w:w="0" w:type="dxa"/>
-          </w:tblCellMar>
-        </w:tblPrEx>
         <w:trPr>
           <w:trHeight w:val="1"/>
         </w:trPr>
@@ -6549,24 +6427,12 @@
               <w:rPr>
                 <w:rFonts w:ascii="Arial" w:eastAsia="Arial" w:hAnsi="Arial" w:cs="Arial"/>
               </w:rPr>
-              <w:t>Essa semana precisei ser um pouco mais proativa por me envolver em situações que precisei “liderar” como ser host da sala por um tempo, criar grupos no zoom e envi</w:t>
-            </w:r>
-            <w:r>
-              <w:rPr>
-                <w:rFonts w:ascii="Arial" w:eastAsia="Arial" w:hAnsi="Arial" w:cs="Arial"/>
-              </w:rPr>
-              <w:t>ar a gravação para o grupo.</w:t>
+              <w:t>Essa semana precisei ser um pouco mais proativa por me envolver em situações que precisei “liderar” como ser host da sala por um tempo, criar grupos no zoom e enviar a gravação para o grupo.</w:t>
             </w:r>
           </w:p>
         </w:tc>
       </w:tr>
       <w:tr>
-        <w:tblPrEx>
-          <w:tblCellMar>
-            <w:top w:w="0" w:type="dxa"/>
-            <w:bottom w:w="0" w:type="dxa"/>
-          </w:tblCellMar>
-        </w:tblPrEx>
         <w:trPr>
           <w:trHeight w:val="1"/>
         </w:trPr>
@@ -6640,13 +6506,7 @@
               <w:rPr>
                 <w:rFonts w:ascii="Arial" w:eastAsia="Arial" w:hAnsi="Arial" w:cs="Arial"/>
               </w:rPr>
-              <w:t>Pretendo melhorar minha comunicação, conseguindo passar minhas ideias com mais clareza, melhorar minha linguagem corporal, ser mais particip</w:t>
-            </w:r>
-            <w:r>
-              <w:rPr>
-                <w:rFonts w:ascii="Arial" w:eastAsia="Arial" w:hAnsi="Arial" w:cs="Arial"/>
-              </w:rPr>
-              <w:t>ativa nas discussões, saber pedir ajuda e ajudar e permanecer calma em situações desafiadoras.</w:t>
+              <w:t>Pretendo melhorar minha comunicação, conseguindo passar minhas ideias com mais clareza, melhorar minha linguagem corporal, ser mais participativa nas discussões, saber pedir ajuda e ajudar e permanecer calma em situações desafiadoras.</w:t>
             </w:r>
           </w:p>
           <w:p>
@@ -6680,12 +6540,6 @@
         <w:gridCol w:w="8196"/>
       </w:tblGrid>
       <w:tr>
-        <w:tblPrEx>
-          <w:tblCellMar>
-            <w:top w:w="0" w:type="dxa"/>
-            <w:bottom w:w="0" w:type="dxa"/>
-          </w:tblCellMar>
-        </w:tblPrEx>
         <w:tc>
           <w:tcPr>
             <w:tcW w:w="12960" w:type="dxa"/>
@@ -6718,12 +6572,6 @@
         </w:tc>
       </w:tr>
       <w:tr>
-        <w:tblPrEx>
-          <w:tblCellMar>
-            <w:top w:w="0" w:type="dxa"/>
-            <w:bottom w:w="0" w:type="dxa"/>
-          </w:tblCellMar>
-        </w:tblPrEx>
         <w:trPr>
           <w:trHeight w:val="1"/>
         </w:trPr>
@@ -6843,12 +6691,6 @@
         </w:tc>
       </w:tr>
       <w:tr>
-        <w:tblPrEx>
-          <w:tblCellMar>
-            <w:top w:w="0" w:type="dxa"/>
-            <w:bottom w:w="0" w:type="dxa"/>
-          </w:tblCellMar>
-        </w:tblPrEx>
         <w:trPr>
           <w:trHeight w:val="1"/>
         </w:trPr>
@@ -6932,14 +6774,7 @@
                 <w:b/>
               </w:rPr>
               <w:lastRenderedPageBreak/>
-              <w:t>você acha que não exibe com precisão sua compreensão ou demonstração dessa habilidade? Caso a resposta seja afirma</w:t>
-            </w:r>
-            <w:r>
-              <w:rPr>
-                <w:rFonts w:ascii="Arial" w:eastAsia="Arial" w:hAnsi="Arial" w:cs="Arial"/>
-                <w:b/>
-              </w:rPr>
-              <w:t>tiva, forneça exemplos específicos para explicar o porquê.</w:t>
+              <w:t>você acha que não exibe com precisão sua compreensão ou demonstração dessa habilidade? Caso a resposta seja afirmativa, forneça exemplos específicos para explicar o porquê.</w:t>
             </w:r>
           </w:p>
           <w:p>
@@ -6992,12 +6827,6 @@
         </w:tc>
       </w:tr>
       <w:tr>
-        <w:tblPrEx>
-          <w:tblCellMar>
-            <w:top w:w="0" w:type="dxa"/>
-            <w:bottom w:w="0" w:type="dxa"/>
-          </w:tblCellMar>
-        </w:tblPrEx>
         <w:trPr>
           <w:trHeight w:val="1"/>
         </w:trPr>
@@ -7058,14 +6887,7 @@
                 <w:rFonts w:ascii="Arial" w:eastAsia="Arial" w:hAnsi="Arial" w:cs="Arial"/>
                 <w:b/>
               </w:rPr>
-              <w:t>Consider</w:t>
-            </w:r>
-            <w:r>
-              <w:rPr>
-                <w:rFonts w:ascii="Arial" w:eastAsia="Arial" w:hAnsi="Arial" w:cs="Arial"/>
-                <w:b/>
-              </w:rPr>
-              <w:t xml:space="preserve">ando os dois conjuntos de pontuações, que ações concretas você pode adotar para melhorar em termos de </w:t>
+              <w:t xml:space="preserve">Considerando os dois conjuntos de pontuações, que ações concretas você pode adotar para melhorar em termos de </w:t>
             </w:r>
             <w:proofErr w:type="spellStart"/>
             <w:r>
@@ -7142,13 +6964,7 @@
               <w:rPr>
                 <w:rFonts w:ascii="Arial" w:eastAsia="Arial" w:hAnsi="Arial" w:cs="Arial"/>
               </w:rPr>
-              <w:t xml:space="preserve"> para identificar meus e</w:t>
-            </w:r>
-            <w:r>
-              <w:rPr>
-                <w:rFonts w:ascii="Arial" w:eastAsia="Arial" w:hAnsi="Arial" w:cs="Arial"/>
-              </w:rPr>
-              <w:t>rros.</w:t>
+              <w:t xml:space="preserve"> para identificar meus erros.</w:t>
             </w:r>
           </w:p>
         </w:tc>
@@ -7177,12 +6993,6 @@
         <w:gridCol w:w="8195"/>
       </w:tblGrid>
       <w:tr>
-        <w:tblPrEx>
-          <w:tblCellMar>
-            <w:top w:w="0" w:type="dxa"/>
-            <w:bottom w:w="0" w:type="dxa"/>
-          </w:tblCellMar>
-        </w:tblPrEx>
         <w:tc>
           <w:tcPr>
             <w:tcW w:w="12960" w:type="dxa"/>
@@ -7215,12 +7025,6 @@
         </w:tc>
       </w:tr>
       <w:tr>
-        <w:tblPrEx>
-          <w:tblCellMar>
-            <w:top w:w="0" w:type="dxa"/>
-            <w:bottom w:w="0" w:type="dxa"/>
-          </w:tblCellMar>
-        </w:tblPrEx>
         <w:trPr>
           <w:trHeight w:val="1"/>
         </w:trPr>
@@ -7316,6 +7120,7 @@
               <w:t xml:space="preserve"> familiares e com minha </w:t>
             </w:r>
             <w:proofErr w:type="spellStart"/>
+            <w:proofErr w:type="gramStart"/>
             <w:r>
               <w:rPr>
                 <w:rFonts w:ascii="Calibri" w:eastAsia="Calibri" w:hAnsi="Calibri" w:cs="Calibri"/>
@@ -7323,6 +7128,7 @@
               <w:t>maquina</w:t>
             </w:r>
             <w:proofErr w:type="spellEnd"/>
+            <w:proofErr w:type="gramEnd"/>
             <w:r>
               <w:rPr>
                 <w:rFonts w:ascii="Calibri" w:eastAsia="Calibri" w:hAnsi="Calibri" w:cs="Calibri"/>
@@ -7333,12 +7139,6 @@
         </w:tc>
       </w:tr>
       <w:tr>
-        <w:tblPrEx>
-          <w:tblCellMar>
-            <w:top w:w="0" w:type="dxa"/>
-            <w:bottom w:w="0" w:type="dxa"/>
-          </w:tblCellMar>
-        </w:tblPrEx>
         <w:trPr>
           <w:trHeight w:val="1"/>
         </w:trPr>
@@ -7398,14 +7198,7 @@
                 <w:rFonts w:ascii="Arial" w:eastAsia="Arial" w:hAnsi="Arial" w:cs="Arial"/>
                 <w:b/>
               </w:rPr>
-              <w:t>Qual hab</w:t>
-            </w:r>
-            <w:r>
-              <w:rPr>
-                <w:rFonts w:ascii="Arial" w:eastAsia="Arial" w:hAnsi="Arial" w:cs="Arial"/>
-                <w:b/>
-              </w:rPr>
-              <w:t>ilidade você obteve mais sucesso em melhorar esta semana e como atingiu este êxito?</w:t>
+              <w:t>Qual habilidade você obteve mais sucesso em melhorar esta semana e como atingiu este êxito?</w:t>
             </w:r>
           </w:p>
           <w:p>
@@ -7430,12 +7223,6 @@
         </w:tc>
       </w:tr>
       <w:tr>
-        <w:tblPrEx>
-          <w:tblCellMar>
-            <w:top w:w="0" w:type="dxa"/>
-            <w:bottom w:w="0" w:type="dxa"/>
-          </w:tblCellMar>
-        </w:tblPrEx>
         <w:trPr>
           <w:trHeight w:val="1"/>
         </w:trPr>
@@ -7529,7 +7316,21 @@
               <w:rPr>
                 <w:rFonts w:ascii="Calibri" w:eastAsia="Calibri" w:hAnsi="Calibri" w:cs="Calibri"/>
               </w:rPr>
-              <w:t xml:space="preserve"> eu aperfeiçoarei minha mentalidade de crescimento e também minha comunicação. Farei isso aproveitando o ambiente da </w:t>
+              <w:t xml:space="preserve"> eu aperfeiçoarei minha mentalidade de crescimento </w:t>
+            </w:r>
+            <w:proofErr w:type="gramStart"/>
+            <w:r>
+              <w:rPr>
+                <w:rFonts w:ascii="Calibri" w:eastAsia="Calibri" w:hAnsi="Calibri" w:cs="Calibri"/>
+              </w:rPr>
+              <w:t>e também</w:t>
+            </w:r>
+            <w:proofErr w:type="gramEnd"/>
+            <w:r>
+              <w:rPr>
+                <w:rFonts w:ascii="Calibri" w:eastAsia="Calibri" w:hAnsi="Calibri" w:cs="Calibri"/>
+              </w:rPr>
+              <w:t xml:space="preserve"> minha comunicação. Farei isso aproveitando o ambiente da </w:t>
             </w:r>
             <w:proofErr w:type="spellStart"/>
             <w:r>
@@ -7557,13 +7358,7 @@
               <w:rPr>
                 <w:rFonts w:ascii="Calibri" w:eastAsia="Calibri" w:hAnsi="Calibri" w:cs="Calibri"/>
               </w:rPr>
-              <w:t xml:space="preserve"> de comunicação e desenvolverei a mentalidade de crescimento acreditando qu</w:t>
-            </w:r>
-            <w:r>
-              <w:rPr>
-                <w:rFonts w:ascii="Calibri" w:eastAsia="Calibri" w:hAnsi="Calibri" w:cs="Calibri"/>
-              </w:rPr>
-              <w:t xml:space="preserve">e sou capaz de aprender programação apesar das dificuldades que tenho em realizar os </w:t>
+              <w:t xml:space="preserve"> de comunicação e desenvolverei a mentalidade de crescimento acreditando que sou capaz de aprender programação apesar das dificuldades que tenho em realizar os </w:t>
             </w:r>
             <w:proofErr w:type="spellStart"/>
             <w:r>
@@ -7606,12 +7401,6 @@
         <w:gridCol w:w="8196"/>
       </w:tblGrid>
       <w:tr>
-        <w:tblPrEx>
-          <w:tblCellMar>
-            <w:top w:w="0" w:type="dxa"/>
-            <w:bottom w:w="0" w:type="dxa"/>
-          </w:tblCellMar>
-        </w:tblPrEx>
         <w:tc>
           <w:tcPr>
             <w:tcW w:w="12960" w:type="dxa"/>
@@ -7644,12 +7433,6 @@
         </w:tc>
       </w:tr>
       <w:tr>
-        <w:tblPrEx>
-          <w:tblCellMar>
-            <w:top w:w="0" w:type="dxa"/>
-            <w:bottom w:w="0" w:type="dxa"/>
-          </w:tblCellMar>
-        </w:tblPrEx>
         <w:trPr>
           <w:trHeight w:val="1"/>
         </w:trPr>
@@ -7757,12 +7540,6 @@
         </w:tc>
       </w:tr>
       <w:tr>
-        <w:tblPrEx>
-          <w:tblCellMar>
-            <w:top w:w="0" w:type="dxa"/>
-            <w:bottom w:w="0" w:type="dxa"/>
-          </w:tblCellMar>
-        </w:tblPrEx>
         <w:trPr>
           <w:trHeight w:val="1"/>
         </w:trPr>
@@ -7838,14 +7615,7 @@
                 <w:rFonts w:ascii="Arial" w:eastAsia="Arial" w:hAnsi="Arial" w:cs="Arial"/>
                 <w:b/>
               </w:rPr>
-              <w:t xml:space="preserve"> que você acha que </w:t>
-            </w:r>
-            <w:r>
-              <w:rPr>
-                <w:rFonts w:ascii="Arial" w:eastAsia="Arial" w:hAnsi="Arial" w:cs="Arial"/>
-                <w:b/>
-              </w:rPr>
-              <w:t>não exibe com precisão sua compreensão ou demonstração dessa habilidade? Caso a resposta seja afirmativa, forneça exemplos específicos para explicar o porquê.</w:t>
+              <w:t xml:space="preserve"> que você acha que não exibe com precisão sua compreensão ou demonstração dessa habilidade? Caso a resposta seja afirmativa, forneça exemplos específicos para explicar o porquê.</w:t>
             </w:r>
           </w:p>
           <w:p>
@@ -7878,7 +7648,23 @@
                 <w:bCs/>
               </w:rPr>
               <w:lastRenderedPageBreak/>
-              <w:t>minhas técnicas de comunicação e também não subestimar minhas dúvidas.</w:t>
+              <w:t xml:space="preserve">minhas técnicas de comunicação </w:t>
+            </w:r>
+            <w:proofErr w:type="gramStart"/>
+            <w:r>
+              <w:rPr>
+                <w:rFonts w:ascii="Arial" w:eastAsia="Arial" w:hAnsi="Arial" w:cs="Arial"/>
+                <w:bCs/>
+              </w:rPr>
+              <w:t>e também</w:t>
+            </w:r>
+            <w:proofErr w:type="gramEnd"/>
+            <w:r>
+              <w:rPr>
+                <w:rFonts w:ascii="Arial" w:eastAsia="Arial" w:hAnsi="Arial" w:cs="Arial"/>
+                <w:bCs/>
+              </w:rPr>
+              <w:t xml:space="preserve"> não subestimar minhas dúvidas.</w:t>
             </w:r>
           </w:p>
           <w:p>
@@ -7889,12 +7675,6 @@
         </w:tc>
       </w:tr>
       <w:tr>
-        <w:tblPrEx>
-          <w:tblCellMar>
-            <w:top w:w="0" w:type="dxa"/>
-            <w:bottom w:w="0" w:type="dxa"/>
-          </w:tblCellMar>
-        </w:tblPrEx>
         <w:trPr>
           <w:trHeight w:val="1"/>
         </w:trPr>
@@ -7990,6 +7770,624 @@
             <w:r>
               <w:t>Vou usar o ambiente seguro da Generation para tirar dúvidas sem medo.</w:t>
             </w:r>
+          </w:p>
+        </w:tc>
+      </w:tr>
+    </w:tbl>
+    <w:p>
+      <w:pPr>
+        <w:spacing w:after="0" w:line="276" w:lineRule="auto"/>
+        <w:rPr>
+          <w:rFonts w:ascii="Arial" w:eastAsia="Arial" w:hAnsi="Arial" w:cs="Arial"/>
+        </w:rPr>
+      </w:pPr>
+    </w:p>
+    <w:tbl>
+      <w:tblPr>
+        <w:tblW w:w="0" w:type="auto"/>
+        <w:tblInd w:w="100" w:type="dxa"/>
+        <w:tblCellMar>
+          <w:left w:w="10" w:type="dxa"/>
+          <w:right w:w="10" w:type="dxa"/>
+        </w:tblCellMar>
+        <w:tblLook w:val="04A0" w:firstRow="1" w:lastRow="0" w:firstColumn="1" w:lastColumn="0" w:noHBand="0" w:noVBand="1"/>
+      </w:tblPr>
+      <w:tblGrid>
+        <w:gridCol w:w="407"/>
+        <w:gridCol w:w="8197"/>
+      </w:tblGrid>
+      <w:tr>
+        <w:tc>
+          <w:tcPr>
+            <w:tcW w:w="12960" w:type="dxa"/>
+            <w:gridSpan w:val="2"/>
+            <w:tcBorders>
+              <w:top w:val="single" w:sz="8" w:space="0" w:color="000000"/>
+              <w:left w:val="single" w:sz="8" w:space="0" w:color="000000"/>
+              <w:bottom w:val="single" w:sz="8" w:space="0" w:color="000000"/>
+              <w:right w:val="single" w:sz="8" w:space="0" w:color="000000"/>
+            </w:tcBorders>
+            <w:shd w:val="clear" w:color="000000" w:fill="D9D2E9"/>
+            <w:tcMar>
+              <w:left w:w="100" w:type="dxa"/>
+              <w:right w:w="100" w:type="dxa"/>
+            </w:tcMar>
+          </w:tcPr>
+          <w:p>
+            <w:pPr>
+              <w:spacing w:after="0" w:line="240" w:lineRule="auto"/>
+            </w:pPr>
+            <w:r>
+              <w:rPr>
+                <w:rFonts w:ascii="Arial" w:eastAsia="Arial" w:hAnsi="Arial" w:cs="Arial"/>
+                <w:b/>
+                <w:sz w:val="28"/>
+              </w:rPr>
+              <w:t>Semana 6</w:t>
+            </w:r>
+          </w:p>
+        </w:tc>
+      </w:tr>
+      <w:tr>
+        <w:trPr>
+          <w:trHeight w:val="1"/>
+        </w:trPr>
+        <w:tc>
+          <w:tcPr>
+            <w:tcW w:w="465" w:type="dxa"/>
+            <w:tcBorders>
+              <w:top w:val="single" w:sz="8" w:space="0" w:color="000000"/>
+              <w:left w:val="single" w:sz="8" w:space="0" w:color="000000"/>
+              <w:bottom w:val="single" w:sz="8" w:space="0" w:color="000000"/>
+              <w:right w:val="single" w:sz="8" w:space="0" w:color="000000"/>
+            </w:tcBorders>
+            <w:shd w:val="clear" w:color="000000" w:fill="auto"/>
+            <w:tcMar>
+              <w:left w:w="100" w:type="dxa"/>
+              <w:right w:w="100" w:type="dxa"/>
+            </w:tcMar>
+          </w:tcPr>
+          <w:p>
+            <w:pPr>
+              <w:spacing w:after="0" w:line="240" w:lineRule="auto"/>
+              <w:jc w:val="center"/>
+            </w:pPr>
+            <w:r>
+              <w:rPr>
+                <w:rFonts w:ascii="Arial" w:eastAsia="Arial" w:hAnsi="Arial" w:cs="Arial"/>
+              </w:rPr>
+              <w:t>1</w:t>
+            </w:r>
+          </w:p>
+        </w:tc>
+        <w:tc>
+          <w:tcPr>
+            <w:tcW w:w="12495" w:type="dxa"/>
+            <w:tcBorders>
+              <w:top w:val="single" w:sz="8" w:space="0" w:color="000000"/>
+              <w:left w:val="single" w:sz="8" w:space="0" w:color="000000"/>
+              <w:bottom w:val="single" w:sz="8" w:space="0" w:color="000000"/>
+              <w:right w:val="single" w:sz="8" w:space="0" w:color="000000"/>
+            </w:tcBorders>
+            <w:shd w:val="clear" w:color="000000" w:fill="auto"/>
+            <w:tcMar>
+              <w:left w:w="100" w:type="dxa"/>
+              <w:right w:w="100" w:type="dxa"/>
+            </w:tcMar>
+          </w:tcPr>
+          <w:p>
+            <w:pPr>
+              <w:spacing w:after="0" w:line="276" w:lineRule="auto"/>
+              <w:rPr>
+                <w:rFonts w:ascii="Arial" w:eastAsia="Arial" w:hAnsi="Arial" w:cs="Arial"/>
+                <w:b/>
+              </w:rPr>
+            </w:pPr>
+            <w:r>
+              <w:rPr>
+                <w:rFonts w:ascii="Arial" w:eastAsia="Arial" w:hAnsi="Arial" w:cs="Arial"/>
+                <w:b/>
+              </w:rPr>
+              <w:t xml:space="preserve">De acordo com a rubrica, qual é o seu maior ponto forte? Qual é a sua maior área de crescimento? </w:t>
+            </w:r>
+          </w:p>
+          <w:p>
+            <w:pPr>
+              <w:spacing w:after="0" w:line="276" w:lineRule="auto"/>
+              <w:rPr>
+                <w:rFonts w:ascii="Arial" w:eastAsia="Arial" w:hAnsi="Arial" w:cs="Arial"/>
+                <w:b/>
+              </w:rPr>
+            </w:pPr>
+          </w:p>
+          <w:p>
+            <w:pPr>
+              <w:spacing w:after="0" w:line="276" w:lineRule="auto"/>
+            </w:pPr>
+            <w:r>
+              <w:t>Meu maior ponto forte foi em responsabilidade pessoal. Sinto que demonstrei essa mentalidade pois apesar de não ter consigo acompanhar a semana de conteúdo com a turma por falta de persistência, estou tentando estudar por conta própria.</w:t>
+            </w:r>
+          </w:p>
+        </w:tc>
+      </w:tr>
+      <w:tr>
+        <w:trPr>
+          <w:trHeight w:val="1"/>
+        </w:trPr>
+        <w:tc>
+          <w:tcPr>
+            <w:tcW w:w="465" w:type="dxa"/>
+            <w:tcBorders>
+              <w:top w:val="single" w:sz="8" w:space="0" w:color="000000"/>
+              <w:left w:val="single" w:sz="8" w:space="0" w:color="000000"/>
+              <w:bottom w:val="single" w:sz="8" w:space="0" w:color="000000"/>
+              <w:right w:val="single" w:sz="8" w:space="0" w:color="000000"/>
+            </w:tcBorders>
+            <w:shd w:val="clear" w:color="000000" w:fill="auto"/>
+            <w:tcMar>
+              <w:left w:w="100" w:type="dxa"/>
+              <w:right w:w="100" w:type="dxa"/>
+            </w:tcMar>
+          </w:tcPr>
+          <w:p>
+            <w:pPr>
+              <w:spacing w:after="0" w:line="240" w:lineRule="auto"/>
+              <w:jc w:val="center"/>
+            </w:pPr>
+            <w:r>
+              <w:rPr>
+                <w:rFonts w:ascii="Arial" w:eastAsia="Arial" w:hAnsi="Arial" w:cs="Arial"/>
+              </w:rPr>
+              <w:t>2</w:t>
+            </w:r>
+          </w:p>
+        </w:tc>
+        <w:tc>
+          <w:tcPr>
+            <w:tcW w:w="12495" w:type="dxa"/>
+            <w:tcBorders>
+              <w:top w:val="single" w:sz="8" w:space="0" w:color="000000"/>
+              <w:left w:val="single" w:sz="8" w:space="0" w:color="000000"/>
+              <w:bottom w:val="single" w:sz="8" w:space="0" w:color="000000"/>
+              <w:right w:val="single" w:sz="8" w:space="0" w:color="000000"/>
+            </w:tcBorders>
+            <w:shd w:val="clear" w:color="000000" w:fill="auto"/>
+            <w:tcMar>
+              <w:left w:w="100" w:type="dxa"/>
+              <w:right w:w="100" w:type="dxa"/>
+            </w:tcMar>
+          </w:tcPr>
+          <w:p>
+            <w:pPr>
+              <w:spacing w:after="0" w:line="276" w:lineRule="auto"/>
+              <w:rPr>
+                <w:rFonts w:ascii="Arial" w:eastAsia="Arial" w:hAnsi="Arial" w:cs="Arial"/>
+                <w:b/>
+              </w:rPr>
+            </w:pPr>
+            <w:r>
+              <w:rPr>
+                <w:rFonts w:ascii="Arial" w:eastAsia="Arial" w:hAnsi="Arial" w:cs="Arial"/>
+                <w:b/>
+              </w:rPr>
+              <w:t>Qual habilidade você obteve mais sucesso em melhorar esta semana e como atingiu este êxito?</w:t>
+            </w:r>
+          </w:p>
+          <w:p>
+            <w:pPr>
+              <w:spacing w:after="0" w:line="240" w:lineRule="auto"/>
+              <w:rPr>
+                <w:rFonts w:ascii="Arial" w:eastAsia="Arial" w:hAnsi="Arial" w:cs="Arial"/>
+              </w:rPr>
+            </w:pPr>
+          </w:p>
+          <w:p>
+            <w:pPr>
+              <w:spacing w:after="0" w:line="240" w:lineRule="auto"/>
+            </w:pPr>
+            <w:r>
+              <w:rPr>
+                <w:rFonts w:ascii="Arial" w:eastAsia="Arial" w:hAnsi="Arial" w:cs="Arial"/>
+              </w:rPr>
+              <w:t>Responsabilidade também foi uma habilidade que melhorei durante essas 2 semanas.</w:t>
+            </w:r>
+          </w:p>
+        </w:tc>
+      </w:tr>
+      <w:tr>
+        <w:trPr>
+          <w:trHeight w:val="1"/>
+        </w:trPr>
+        <w:tc>
+          <w:tcPr>
+            <w:tcW w:w="465" w:type="dxa"/>
+            <w:tcBorders>
+              <w:top w:val="single" w:sz="8" w:space="0" w:color="000000"/>
+              <w:left w:val="single" w:sz="8" w:space="0" w:color="000000"/>
+              <w:bottom w:val="single" w:sz="8" w:space="0" w:color="000000"/>
+              <w:right w:val="single" w:sz="8" w:space="0" w:color="000000"/>
+            </w:tcBorders>
+            <w:shd w:val="clear" w:color="000000" w:fill="auto"/>
+            <w:tcMar>
+              <w:left w:w="100" w:type="dxa"/>
+              <w:right w:w="100" w:type="dxa"/>
+            </w:tcMar>
+          </w:tcPr>
+          <w:p>
+            <w:pPr>
+              <w:spacing w:after="0" w:line="240" w:lineRule="auto"/>
+              <w:jc w:val="center"/>
+            </w:pPr>
+            <w:r>
+              <w:rPr>
+                <w:rFonts w:ascii="Arial" w:eastAsia="Arial" w:hAnsi="Arial" w:cs="Arial"/>
+              </w:rPr>
+              <w:t>3</w:t>
+            </w:r>
+          </w:p>
+        </w:tc>
+        <w:tc>
+          <w:tcPr>
+            <w:tcW w:w="12495" w:type="dxa"/>
+            <w:tcBorders>
+              <w:top w:val="single" w:sz="8" w:space="0" w:color="000000"/>
+              <w:left w:val="single" w:sz="8" w:space="0" w:color="000000"/>
+              <w:bottom w:val="single" w:sz="8" w:space="0" w:color="000000"/>
+              <w:right w:val="single" w:sz="8" w:space="0" w:color="000000"/>
+            </w:tcBorders>
+            <w:shd w:val="clear" w:color="000000" w:fill="auto"/>
+            <w:tcMar>
+              <w:left w:w="100" w:type="dxa"/>
+              <w:right w:w="100" w:type="dxa"/>
+            </w:tcMar>
+          </w:tcPr>
+          <w:p>
+            <w:pPr>
+              <w:spacing w:after="0" w:line="276" w:lineRule="auto"/>
+              <w:rPr>
+                <w:rFonts w:ascii="Arial" w:eastAsia="Arial" w:hAnsi="Arial" w:cs="Arial"/>
+                <w:b/>
+              </w:rPr>
+            </w:pPr>
+            <w:r>
+              <w:rPr>
+                <w:rFonts w:ascii="Arial" w:eastAsia="Arial" w:hAnsi="Arial" w:cs="Arial"/>
+                <w:b/>
+              </w:rPr>
+              <w:t>Qual habilidade você mais almeja aperfeiçoar no futuro? Como pretende aperfeiçoá-la?</w:t>
+            </w:r>
+          </w:p>
+          <w:p>
+            <w:pPr>
+              <w:spacing w:after="0" w:line="240" w:lineRule="auto"/>
+              <w:rPr>
+                <w:rFonts w:ascii="Arial" w:eastAsia="Arial" w:hAnsi="Arial" w:cs="Arial"/>
+                <w:b/>
+              </w:rPr>
+            </w:pPr>
+          </w:p>
+          <w:p>
+            <w:pPr>
+              <w:spacing w:after="0" w:line="240" w:lineRule="auto"/>
+            </w:pPr>
+            <w:r>
+              <w:t>Atenção aos detalhes para identificar bugs nas aplicações e adaptabilidade.</w:t>
+            </w:r>
+          </w:p>
+        </w:tc>
+      </w:tr>
+    </w:tbl>
+    <w:p>
+      <w:pPr>
+        <w:spacing w:after="0" w:line="276" w:lineRule="auto"/>
+        <w:rPr>
+          <w:rFonts w:ascii="Arial" w:eastAsia="Arial" w:hAnsi="Arial" w:cs="Arial"/>
+        </w:rPr>
+      </w:pPr>
+    </w:p>
+    <w:tbl>
+      <w:tblPr>
+        <w:tblW w:w="0" w:type="auto"/>
+        <w:tblInd w:w="100" w:type="dxa"/>
+        <w:tblCellMar>
+          <w:left w:w="10" w:type="dxa"/>
+          <w:right w:w="10" w:type="dxa"/>
+        </w:tblCellMar>
+        <w:tblLook w:val="04A0" w:firstRow="1" w:lastRow="0" w:firstColumn="1" w:lastColumn="0" w:noHBand="0" w:noVBand="1"/>
+      </w:tblPr>
+      <w:tblGrid>
+        <w:gridCol w:w="408"/>
+        <w:gridCol w:w="8196"/>
+      </w:tblGrid>
+      <w:tr>
+        <w:tc>
+          <w:tcPr>
+            <w:tcW w:w="12960" w:type="dxa"/>
+            <w:gridSpan w:val="2"/>
+            <w:tcBorders>
+              <w:top w:val="single" w:sz="8" w:space="0" w:color="000000"/>
+              <w:left w:val="single" w:sz="8" w:space="0" w:color="000000"/>
+              <w:bottom w:val="single" w:sz="8" w:space="0" w:color="000000"/>
+              <w:right w:val="single" w:sz="8" w:space="0" w:color="000000"/>
+            </w:tcBorders>
+            <w:shd w:val="clear" w:color="000000" w:fill="D9D2E9"/>
+            <w:tcMar>
+              <w:left w:w="100" w:type="dxa"/>
+              <w:right w:w="100" w:type="dxa"/>
+            </w:tcMar>
+          </w:tcPr>
+          <w:p>
+            <w:pPr>
+              <w:spacing w:after="0" w:line="240" w:lineRule="auto"/>
+            </w:pPr>
+            <w:r>
+              <w:rPr>
+                <w:rFonts w:ascii="Arial" w:eastAsia="Arial" w:hAnsi="Arial" w:cs="Arial"/>
+                <w:b/>
+                <w:sz w:val="28"/>
+              </w:rPr>
+              <w:t>Semana 7</w:t>
+            </w:r>
+          </w:p>
+        </w:tc>
+      </w:tr>
+      <w:tr>
+        <w:trPr>
+          <w:trHeight w:val="1"/>
+        </w:trPr>
+        <w:tc>
+          <w:tcPr>
+            <w:tcW w:w="465" w:type="dxa"/>
+            <w:tcBorders>
+              <w:top w:val="single" w:sz="8" w:space="0" w:color="000000"/>
+              <w:left w:val="single" w:sz="8" w:space="0" w:color="000000"/>
+              <w:bottom w:val="single" w:sz="8" w:space="0" w:color="000000"/>
+              <w:right w:val="single" w:sz="8" w:space="0" w:color="000000"/>
+            </w:tcBorders>
+            <w:shd w:val="clear" w:color="000000" w:fill="auto"/>
+            <w:tcMar>
+              <w:left w:w="100" w:type="dxa"/>
+              <w:right w:w="100" w:type="dxa"/>
+            </w:tcMar>
+          </w:tcPr>
+          <w:p>
+            <w:pPr>
+              <w:spacing w:after="0" w:line="240" w:lineRule="auto"/>
+              <w:jc w:val="center"/>
+            </w:pPr>
+            <w:r>
+              <w:rPr>
+                <w:rFonts w:ascii="Arial" w:eastAsia="Arial" w:hAnsi="Arial" w:cs="Arial"/>
+              </w:rPr>
+              <w:t>1</w:t>
+            </w:r>
+          </w:p>
+        </w:tc>
+        <w:tc>
+          <w:tcPr>
+            <w:tcW w:w="12495" w:type="dxa"/>
+            <w:tcBorders>
+              <w:top w:val="single" w:sz="8" w:space="0" w:color="000000"/>
+              <w:left w:val="single" w:sz="8" w:space="0" w:color="000000"/>
+              <w:bottom w:val="single" w:sz="8" w:space="0" w:color="000000"/>
+              <w:right w:val="single" w:sz="8" w:space="0" w:color="000000"/>
+            </w:tcBorders>
+            <w:shd w:val="clear" w:color="000000" w:fill="auto"/>
+            <w:tcMar>
+              <w:left w:w="100" w:type="dxa"/>
+              <w:right w:w="100" w:type="dxa"/>
+            </w:tcMar>
+          </w:tcPr>
+          <w:p>
+            <w:pPr>
+              <w:spacing w:after="0" w:line="276" w:lineRule="auto"/>
+              <w:rPr>
+                <w:rFonts w:ascii="Arial" w:eastAsia="Arial" w:hAnsi="Arial" w:cs="Arial"/>
+                <w:b/>
+              </w:rPr>
+            </w:pPr>
+            <w:r>
+              <w:rPr>
+                <w:rFonts w:ascii="Arial" w:eastAsia="Arial" w:hAnsi="Arial" w:cs="Arial"/>
+                <w:b/>
+              </w:rPr>
+              <w:t xml:space="preserve">Quais são as semelhanças e diferenças entre as pontuações da autoavaliação e as do instrutor? </w:t>
+            </w:r>
+          </w:p>
+          <w:p>
+            <w:pPr>
+              <w:spacing w:after="0" w:line="276" w:lineRule="auto"/>
+              <w:rPr>
+                <w:rFonts w:ascii="Arial" w:eastAsia="Arial" w:hAnsi="Arial" w:cs="Arial"/>
+                <w:b/>
+              </w:rPr>
+            </w:pPr>
+          </w:p>
+          <w:p>
+            <w:pPr>
+              <w:spacing w:after="0" w:line="276" w:lineRule="auto"/>
+            </w:pPr>
+          </w:p>
+        </w:tc>
+      </w:tr>
+      <w:tr>
+        <w:trPr>
+          <w:trHeight w:val="1"/>
+        </w:trPr>
+        <w:tc>
+          <w:tcPr>
+            <w:tcW w:w="465" w:type="dxa"/>
+            <w:tcBorders>
+              <w:top w:val="single" w:sz="8" w:space="0" w:color="000000"/>
+              <w:left w:val="single" w:sz="8" w:space="0" w:color="000000"/>
+              <w:bottom w:val="single" w:sz="8" w:space="0" w:color="000000"/>
+              <w:right w:val="single" w:sz="8" w:space="0" w:color="000000"/>
+            </w:tcBorders>
+            <w:shd w:val="clear" w:color="000000" w:fill="auto"/>
+            <w:tcMar>
+              <w:left w:w="100" w:type="dxa"/>
+              <w:right w:w="100" w:type="dxa"/>
+            </w:tcMar>
+          </w:tcPr>
+          <w:p>
+            <w:pPr>
+              <w:spacing w:after="0" w:line="240" w:lineRule="auto"/>
+              <w:jc w:val="center"/>
+            </w:pPr>
+            <w:r>
+              <w:rPr>
+                <w:rFonts w:ascii="Arial" w:eastAsia="Arial" w:hAnsi="Arial" w:cs="Arial"/>
+              </w:rPr>
+              <w:t>2</w:t>
+            </w:r>
+          </w:p>
+        </w:tc>
+        <w:tc>
+          <w:tcPr>
+            <w:tcW w:w="12495" w:type="dxa"/>
+            <w:tcBorders>
+              <w:top w:val="single" w:sz="8" w:space="0" w:color="000000"/>
+              <w:left w:val="single" w:sz="8" w:space="0" w:color="000000"/>
+              <w:bottom w:val="single" w:sz="8" w:space="0" w:color="000000"/>
+              <w:right w:val="single" w:sz="8" w:space="0" w:color="000000"/>
+            </w:tcBorders>
+            <w:shd w:val="clear" w:color="000000" w:fill="auto"/>
+            <w:tcMar>
+              <w:left w:w="100" w:type="dxa"/>
+              <w:right w:w="100" w:type="dxa"/>
+            </w:tcMar>
+          </w:tcPr>
+          <w:p>
+            <w:pPr>
+              <w:spacing w:after="0" w:line="276" w:lineRule="auto"/>
+              <w:rPr>
+                <w:rFonts w:ascii="Arial" w:eastAsia="Arial" w:hAnsi="Arial" w:cs="Arial"/>
+                <w:b/>
+              </w:rPr>
+            </w:pPr>
+            <w:r>
+              <w:rPr>
+                <w:rFonts w:ascii="Arial" w:eastAsia="Arial" w:hAnsi="Arial" w:cs="Arial"/>
+                <w:b/>
+              </w:rPr>
+              <w:t xml:space="preserve">Havia diferenças nas pontuações de alguma das habilidades (pontuações da autoavaliação vs. pontuações do instrutor) listadas no </w:t>
+            </w:r>
+            <w:proofErr w:type="spellStart"/>
+            <w:r>
+              <w:rPr>
+                <w:rFonts w:ascii="Arial" w:eastAsia="Arial" w:hAnsi="Arial" w:cs="Arial"/>
+                <w:b/>
+              </w:rPr>
+              <w:t>scorecard</w:t>
+            </w:r>
+            <w:proofErr w:type="spellEnd"/>
+            <w:r>
+              <w:rPr>
+                <w:rFonts w:ascii="Arial" w:eastAsia="Arial" w:hAnsi="Arial" w:cs="Arial"/>
+                <w:b/>
+              </w:rPr>
+              <w:t xml:space="preserve"> que você acha que não exibe com precisão sua compreensão ou demonstração dessa habilidade? Caso a resposta seja afirmativa, forneça exemplos específicos para explicar o porquê.</w:t>
+            </w:r>
+          </w:p>
+          <w:p>
+            <w:pPr>
+              <w:spacing w:after="0" w:line="240" w:lineRule="auto"/>
+            </w:pPr>
+          </w:p>
+        </w:tc>
+      </w:tr>
+      <w:tr>
+        <w:trPr>
+          <w:trHeight w:val="1"/>
+        </w:trPr>
+        <w:tc>
+          <w:tcPr>
+            <w:tcW w:w="465" w:type="dxa"/>
+            <w:tcBorders>
+              <w:top w:val="single" w:sz="8" w:space="0" w:color="000000"/>
+              <w:left w:val="single" w:sz="8" w:space="0" w:color="000000"/>
+              <w:bottom w:val="single" w:sz="8" w:space="0" w:color="000000"/>
+              <w:right w:val="single" w:sz="8" w:space="0" w:color="000000"/>
+            </w:tcBorders>
+            <w:shd w:val="clear" w:color="000000" w:fill="auto"/>
+            <w:tcMar>
+              <w:left w:w="100" w:type="dxa"/>
+              <w:right w:w="100" w:type="dxa"/>
+            </w:tcMar>
+          </w:tcPr>
+          <w:p>
+            <w:pPr>
+              <w:spacing w:after="0" w:line="240" w:lineRule="auto"/>
+              <w:jc w:val="center"/>
+            </w:pPr>
+            <w:r>
+              <w:rPr>
+                <w:rFonts w:ascii="Arial" w:eastAsia="Arial" w:hAnsi="Arial" w:cs="Arial"/>
+              </w:rPr>
+              <w:t>3</w:t>
+            </w:r>
+          </w:p>
+        </w:tc>
+        <w:tc>
+          <w:tcPr>
+            <w:tcW w:w="12495" w:type="dxa"/>
+            <w:tcBorders>
+              <w:top w:val="single" w:sz="8" w:space="0" w:color="000000"/>
+              <w:left w:val="single" w:sz="8" w:space="0" w:color="000000"/>
+              <w:bottom w:val="single" w:sz="8" w:space="0" w:color="000000"/>
+              <w:right w:val="single" w:sz="8" w:space="0" w:color="000000"/>
+            </w:tcBorders>
+            <w:shd w:val="clear" w:color="000000" w:fill="auto"/>
+            <w:tcMar>
+              <w:left w:w="100" w:type="dxa"/>
+              <w:right w:w="100" w:type="dxa"/>
+            </w:tcMar>
+          </w:tcPr>
+          <w:p>
+            <w:pPr>
+              <w:spacing w:after="0" w:line="240" w:lineRule="auto"/>
+              <w:rPr>
+                <w:rFonts w:ascii="Arial" w:eastAsia="Arial" w:hAnsi="Arial" w:cs="Arial"/>
+                <w:b/>
+              </w:rPr>
+            </w:pPr>
+            <w:r>
+              <w:rPr>
+                <w:rFonts w:ascii="Arial" w:eastAsia="Arial" w:hAnsi="Arial" w:cs="Arial"/>
+                <w:b/>
+              </w:rPr>
+              <w:t xml:space="preserve">Considerando os dois conjuntos de pontuações, que ações concretas você pode adotar para melhorar em termos de </w:t>
+            </w:r>
+            <w:proofErr w:type="spellStart"/>
+            <w:r>
+              <w:rPr>
+                <w:rFonts w:ascii="Arial" w:eastAsia="Arial" w:hAnsi="Arial" w:cs="Arial"/>
+                <w:b/>
+              </w:rPr>
+              <w:t>BSMs</w:t>
+            </w:r>
+            <w:proofErr w:type="spellEnd"/>
+            <w:r>
+              <w:rPr>
+                <w:rFonts w:ascii="Arial" w:eastAsia="Arial" w:hAnsi="Arial" w:cs="Arial"/>
+                <w:b/>
+              </w:rPr>
+              <w:t>?</w:t>
+            </w:r>
+          </w:p>
+          <w:p>
+            <w:pPr>
+              <w:spacing w:after="0" w:line="240" w:lineRule="auto"/>
+              <w:rPr>
+                <w:rFonts w:ascii="Arial" w:eastAsia="Arial" w:hAnsi="Arial" w:cs="Arial"/>
+                <w:b/>
+              </w:rPr>
+            </w:pPr>
+          </w:p>
+          <w:p>
+            <w:pPr>
+              <w:spacing w:after="0" w:line="240" w:lineRule="auto"/>
+            </w:pPr>
           </w:p>
         </w:tc>
       </w:tr>
@@ -8017,12 +8415,6 @@
         <w:gridCol w:w="8195"/>
       </w:tblGrid>
       <w:tr>
-        <w:tblPrEx>
-          <w:tblCellMar>
-            <w:top w:w="0" w:type="dxa"/>
-            <w:bottom w:w="0" w:type="dxa"/>
-          </w:tblCellMar>
-        </w:tblPrEx>
         <w:tc>
           <w:tcPr>
             <w:tcW w:w="12960" w:type="dxa"/>
@@ -8049,18 +8441,12 @@
                 <w:b/>
                 <w:sz w:val="28"/>
               </w:rPr>
-              <w:t>Semana 6</w:t>
+              <w:t xml:space="preserve">Semana 8 </w:t>
             </w:r>
           </w:p>
         </w:tc>
       </w:tr>
       <w:tr>
-        <w:tblPrEx>
-          <w:tblCellMar>
-            <w:top w:w="0" w:type="dxa"/>
-            <w:bottom w:w="0" w:type="dxa"/>
-          </w:tblCellMar>
-        </w:tblPrEx>
         <w:trPr>
           <w:trHeight w:val="1"/>
         </w:trPr>
@@ -8140,12 +8526,6 @@
         </w:tc>
       </w:tr>
       <w:tr>
-        <w:tblPrEx>
-          <w:tblCellMar>
-            <w:top w:w="0" w:type="dxa"/>
-            <w:bottom w:w="0" w:type="dxa"/>
-          </w:tblCellMar>
-        </w:tblPrEx>
         <w:trPr>
           <w:trHeight w:val="1"/>
         </w:trPr>
@@ -8224,12 +8604,6 @@
         </w:tc>
       </w:tr>
       <w:tr>
-        <w:tblPrEx>
-          <w:tblCellMar>
-            <w:top w:w="0" w:type="dxa"/>
-            <w:bottom w:w="0" w:type="dxa"/>
-          </w:tblCellMar>
-        </w:tblPrEx>
         <w:trPr>
           <w:trHeight w:val="1"/>
         </w:trPr>
@@ -8257,6 +8631,7 @@
               <w:rPr>
                 <w:rFonts w:ascii="Arial" w:eastAsia="Arial" w:hAnsi="Arial" w:cs="Arial"/>
               </w:rPr>
+              <w:lastRenderedPageBreak/>
               <w:t>3</w:t>
             </w:r>
           </w:p>
@@ -8332,12 +8707,6 @@
         <w:gridCol w:w="8196"/>
       </w:tblGrid>
       <w:tr>
-        <w:tblPrEx>
-          <w:tblCellMar>
-            <w:top w:w="0" w:type="dxa"/>
-            <w:bottom w:w="0" w:type="dxa"/>
-          </w:tblCellMar>
-        </w:tblPrEx>
         <w:tc>
           <w:tcPr>
             <w:tcW w:w="12960" w:type="dxa"/>
@@ -8364,18 +8733,12 @@
                 <w:b/>
                 <w:sz w:val="28"/>
               </w:rPr>
-              <w:t>Semana 7</w:t>
+              <w:t>Semana 9</w:t>
             </w:r>
           </w:p>
         </w:tc>
       </w:tr>
       <w:tr>
-        <w:tblPrEx>
-          <w:tblCellMar>
-            <w:top w:w="0" w:type="dxa"/>
-            <w:bottom w:w="0" w:type="dxa"/>
-          </w:tblCellMar>
-        </w:tblPrEx>
         <w:trPr>
           <w:trHeight w:val="1"/>
         </w:trPr>
@@ -8455,12 +8818,6 @@
         </w:tc>
       </w:tr>
       <w:tr>
-        <w:tblPrEx>
-          <w:tblCellMar>
-            <w:top w:w="0" w:type="dxa"/>
-            <w:bottom w:w="0" w:type="dxa"/>
-          </w:tblCellMar>
-        </w:tblPrEx>
         <w:trPr>
           <w:trHeight w:val="1"/>
         </w:trPr>
@@ -8536,14 +8893,7 @@
                 <w:rFonts w:ascii="Arial" w:eastAsia="Arial" w:hAnsi="Arial" w:cs="Arial"/>
                 <w:b/>
               </w:rPr>
-              <w:t xml:space="preserve"> que você acha que </w:t>
-            </w:r>
-            <w:r>
-              <w:rPr>
-                <w:rFonts w:ascii="Arial" w:eastAsia="Arial" w:hAnsi="Arial" w:cs="Arial"/>
-                <w:b/>
-              </w:rPr>
-              <w:t>não exibe com precisão sua compreensão ou demonstração dessa habilidade? Caso a resposta seja afirmativa, forneça exemplos específicos para explicar o porquê.</w:t>
+              <w:t xml:space="preserve"> que você acha que não exibe com precisão sua compreensão ou demonstração dessa habilidade? Caso a resposta seja afirmativa, forneça exemplos específicos para explicar o porquê.</w:t>
             </w:r>
           </w:p>
           <w:p>
@@ -8554,12 +8904,6 @@
         </w:tc>
       </w:tr>
       <w:tr>
-        <w:tblPrEx>
-          <w:tblCellMar>
-            <w:top w:w="0" w:type="dxa"/>
-            <w:bottom w:w="0" w:type="dxa"/>
-          </w:tblCellMar>
-        </w:tblPrEx>
         <w:trPr>
           <w:trHeight w:val="1"/>
         </w:trPr>
@@ -8678,12 +9022,6 @@
         <w:gridCol w:w="8195"/>
       </w:tblGrid>
       <w:tr>
-        <w:tblPrEx>
-          <w:tblCellMar>
-            <w:top w:w="0" w:type="dxa"/>
-            <w:bottom w:w="0" w:type="dxa"/>
-          </w:tblCellMar>
-        </w:tblPrEx>
         <w:tc>
           <w:tcPr>
             <w:tcW w:w="12960" w:type="dxa"/>
@@ -8710,18 +9048,12 @@
                 <w:b/>
                 <w:sz w:val="28"/>
               </w:rPr>
-              <w:t xml:space="preserve">Semana 8 </w:t>
+              <w:t>Semana 10</w:t>
             </w:r>
           </w:p>
         </w:tc>
       </w:tr>
       <w:tr>
-        <w:tblPrEx>
-          <w:tblCellMar>
-            <w:top w:w="0" w:type="dxa"/>
-            <w:bottom w:w="0" w:type="dxa"/>
-          </w:tblCellMar>
-        </w:tblPrEx>
         <w:trPr>
           <w:trHeight w:val="1"/>
         </w:trPr>
@@ -8801,12 +9133,6 @@
         </w:tc>
       </w:tr>
       <w:tr>
-        <w:tblPrEx>
-          <w:tblCellMar>
-            <w:top w:w="0" w:type="dxa"/>
-            <w:bottom w:w="0" w:type="dxa"/>
-          </w:tblCellMar>
-        </w:tblPrEx>
         <w:trPr>
           <w:trHeight w:val="1"/>
         </w:trPr>
@@ -8885,12 +9211,6 @@
         </w:tc>
       </w:tr>
       <w:tr>
-        <w:tblPrEx>
-          <w:tblCellMar>
-            <w:top w:w="0" w:type="dxa"/>
-            <w:bottom w:w="0" w:type="dxa"/>
-          </w:tblCellMar>
-        </w:tblPrEx>
         <w:trPr>
           <w:trHeight w:val="1"/>
         </w:trPr>
@@ -8993,12 +9313,6 @@
         <w:gridCol w:w="8196"/>
       </w:tblGrid>
       <w:tr>
-        <w:tblPrEx>
-          <w:tblCellMar>
-            <w:top w:w="0" w:type="dxa"/>
-            <w:bottom w:w="0" w:type="dxa"/>
-          </w:tblCellMar>
-        </w:tblPrEx>
         <w:tc>
           <w:tcPr>
             <w:tcW w:w="12960" w:type="dxa"/>
@@ -9025,18 +9339,12 @@
                 <w:b/>
                 <w:sz w:val="28"/>
               </w:rPr>
-              <w:t>Semana 9</w:t>
+              <w:t xml:space="preserve">Semana 11 </w:t>
             </w:r>
           </w:p>
         </w:tc>
       </w:tr>
       <w:tr>
-        <w:tblPrEx>
-          <w:tblCellMar>
-            <w:top w:w="0" w:type="dxa"/>
-            <w:bottom w:w="0" w:type="dxa"/>
-          </w:tblCellMar>
-        </w:tblPrEx>
         <w:trPr>
           <w:trHeight w:val="1"/>
         </w:trPr>
@@ -9116,12 +9424,6 @@
         </w:tc>
       </w:tr>
       <w:tr>
-        <w:tblPrEx>
-          <w:tblCellMar>
-            <w:top w:w="0" w:type="dxa"/>
-            <w:bottom w:w="0" w:type="dxa"/>
-          </w:tblCellMar>
-        </w:tblPrEx>
         <w:trPr>
           <w:trHeight w:val="1"/>
         </w:trPr>
@@ -9197,14 +9499,7 @@
                 <w:rFonts w:ascii="Arial" w:eastAsia="Arial" w:hAnsi="Arial" w:cs="Arial"/>
                 <w:b/>
               </w:rPr>
-              <w:t xml:space="preserve"> que você acha que </w:t>
-            </w:r>
-            <w:r>
-              <w:rPr>
-                <w:rFonts w:ascii="Arial" w:eastAsia="Arial" w:hAnsi="Arial" w:cs="Arial"/>
-                <w:b/>
-              </w:rPr>
-              <w:t>não exibe com precisão sua compreensão ou demonstração dessa habilidade? Caso a resposta seja afirmativa, forneça exemplos específicos para explicar o porquê.</w:t>
+              <w:t xml:space="preserve"> que você acha que não exibe com precisão sua compreensão ou demonstração dessa habilidade? Caso a resposta seja afirmativa, forneça exemplos específicos para explicar o porquê.</w:t>
             </w:r>
           </w:p>
           <w:p>
@@ -9215,12 +9510,6 @@
         </w:tc>
       </w:tr>
       <w:tr>
-        <w:tblPrEx>
-          <w:tblCellMar>
-            <w:top w:w="0" w:type="dxa"/>
-            <w:bottom w:w="0" w:type="dxa"/>
-          </w:tblCellMar>
-        </w:tblPrEx>
         <w:trPr>
           <w:trHeight w:val="1"/>
         </w:trPr>
@@ -9248,6 +9537,7 @@
               <w:rPr>
                 <w:rFonts w:ascii="Arial" w:eastAsia="Arial" w:hAnsi="Arial" w:cs="Arial"/>
               </w:rPr>
+              <w:lastRenderedPageBreak/>
               <w:t>3</w:t>
             </w:r>
           </w:p>
@@ -9339,12 +9629,6 @@
         <w:gridCol w:w="8195"/>
       </w:tblGrid>
       <w:tr>
-        <w:tblPrEx>
-          <w:tblCellMar>
-            <w:top w:w="0" w:type="dxa"/>
-            <w:bottom w:w="0" w:type="dxa"/>
-          </w:tblCellMar>
-        </w:tblPrEx>
         <w:tc>
           <w:tcPr>
             <w:tcW w:w="12960" w:type="dxa"/>
@@ -9371,18 +9655,12 @@
                 <w:b/>
                 <w:sz w:val="28"/>
               </w:rPr>
-              <w:t>Semana 10</w:t>
+              <w:t xml:space="preserve">Semana 12 </w:t>
             </w:r>
           </w:p>
         </w:tc>
       </w:tr>
       <w:tr>
-        <w:tblPrEx>
-          <w:tblCellMar>
-            <w:top w:w="0" w:type="dxa"/>
-            <w:bottom w:w="0" w:type="dxa"/>
-          </w:tblCellMar>
-        </w:tblPrEx>
         <w:trPr>
           <w:trHeight w:val="1"/>
         </w:trPr>
@@ -9462,12 +9740,6 @@
         </w:tc>
       </w:tr>
       <w:tr>
-        <w:tblPrEx>
-          <w:tblCellMar>
-            <w:top w:w="0" w:type="dxa"/>
-            <w:bottom w:w="0" w:type="dxa"/>
-          </w:tblCellMar>
-        </w:tblPrEx>
         <w:trPr>
           <w:trHeight w:val="1"/>
         </w:trPr>
@@ -9527,7 +9799,7 @@
                 <w:rFonts w:ascii="Arial" w:eastAsia="Arial" w:hAnsi="Arial" w:cs="Arial"/>
                 <w:b/>
               </w:rPr>
-              <w:t>Qual habilidade você obteve mais sucesso em melhorar esta semana e como atingiu este êxito?</w:t>
+              <w:t>Qual habilidade você obteve mais sucesso em melhorar ao longo do programa e como atingiu este êxito?</w:t>
             </w:r>
           </w:p>
           <w:p>
@@ -9546,673 +9818,6 @@
         </w:tc>
       </w:tr>
       <w:tr>
-        <w:tblPrEx>
-          <w:tblCellMar>
-            <w:top w:w="0" w:type="dxa"/>
-            <w:bottom w:w="0" w:type="dxa"/>
-          </w:tblCellMar>
-        </w:tblPrEx>
-        <w:trPr>
-          <w:trHeight w:val="1"/>
-        </w:trPr>
-        <w:tc>
-          <w:tcPr>
-            <w:tcW w:w="465" w:type="dxa"/>
-            <w:tcBorders>
-              <w:top w:val="single" w:sz="8" w:space="0" w:color="000000"/>
-              <w:left w:val="single" w:sz="8" w:space="0" w:color="000000"/>
-              <w:bottom w:val="single" w:sz="8" w:space="0" w:color="000000"/>
-              <w:right w:val="single" w:sz="8" w:space="0" w:color="000000"/>
-            </w:tcBorders>
-            <w:shd w:val="clear" w:color="000000" w:fill="auto"/>
-            <w:tcMar>
-              <w:left w:w="100" w:type="dxa"/>
-              <w:right w:w="100" w:type="dxa"/>
-            </w:tcMar>
-          </w:tcPr>
-          <w:p>
-            <w:pPr>
-              <w:spacing w:after="0" w:line="240" w:lineRule="auto"/>
-              <w:jc w:val="center"/>
-            </w:pPr>
-            <w:r>
-              <w:rPr>
-                <w:rFonts w:ascii="Arial" w:eastAsia="Arial" w:hAnsi="Arial" w:cs="Arial"/>
-              </w:rPr>
-              <w:t>3</w:t>
-            </w:r>
-          </w:p>
-        </w:tc>
-        <w:tc>
-          <w:tcPr>
-            <w:tcW w:w="12495" w:type="dxa"/>
-            <w:tcBorders>
-              <w:top w:val="single" w:sz="8" w:space="0" w:color="000000"/>
-              <w:left w:val="single" w:sz="8" w:space="0" w:color="000000"/>
-              <w:bottom w:val="single" w:sz="8" w:space="0" w:color="000000"/>
-              <w:right w:val="single" w:sz="8" w:space="0" w:color="000000"/>
-            </w:tcBorders>
-            <w:shd w:val="clear" w:color="000000" w:fill="auto"/>
-            <w:tcMar>
-              <w:left w:w="100" w:type="dxa"/>
-              <w:right w:w="100" w:type="dxa"/>
-            </w:tcMar>
-          </w:tcPr>
-          <w:p>
-            <w:pPr>
-              <w:spacing w:after="0" w:line="276" w:lineRule="auto"/>
-              <w:rPr>
-                <w:rFonts w:ascii="Arial" w:eastAsia="Arial" w:hAnsi="Arial" w:cs="Arial"/>
-                <w:b/>
-              </w:rPr>
-            </w:pPr>
-            <w:r>
-              <w:rPr>
-                <w:rFonts w:ascii="Arial" w:eastAsia="Arial" w:hAnsi="Arial" w:cs="Arial"/>
-                <w:b/>
-              </w:rPr>
-              <w:t>Qual habilidade você mais almeja aperfeiçoar no futuro? Como pretende aperfeiçoá-la?</w:t>
-            </w:r>
-          </w:p>
-          <w:p>
-            <w:pPr>
-              <w:spacing w:after="0" w:line="240" w:lineRule="auto"/>
-              <w:rPr>
-                <w:rFonts w:ascii="Arial" w:eastAsia="Arial" w:hAnsi="Arial" w:cs="Arial"/>
-                <w:b/>
-              </w:rPr>
-            </w:pPr>
-          </w:p>
-          <w:p>
-            <w:pPr>
-              <w:spacing w:after="0" w:line="240" w:lineRule="auto"/>
-            </w:pPr>
-          </w:p>
-        </w:tc>
-      </w:tr>
-    </w:tbl>
-    <w:p>
-      <w:pPr>
-        <w:spacing w:after="0" w:line="276" w:lineRule="auto"/>
-        <w:rPr>
-          <w:rFonts w:ascii="Arial" w:eastAsia="Arial" w:hAnsi="Arial" w:cs="Arial"/>
-        </w:rPr>
-      </w:pPr>
-    </w:p>
-    <w:tbl>
-      <w:tblPr>
-        <w:tblW w:w="0" w:type="auto"/>
-        <w:tblInd w:w="100" w:type="dxa"/>
-        <w:tblCellMar>
-          <w:left w:w="10" w:type="dxa"/>
-          <w:right w:w="10" w:type="dxa"/>
-        </w:tblCellMar>
-        <w:tblLook w:val="04A0" w:firstRow="1" w:lastRow="0" w:firstColumn="1" w:lastColumn="0" w:noHBand="0" w:noVBand="1"/>
-      </w:tblPr>
-      <w:tblGrid>
-        <w:gridCol w:w="408"/>
-        <w:gridCol w:w="8196"/>
-      </w:tblGrid>
-      <w:tr>
-        <w:tblPrEx>
-          <w:tblCellMar>
-            <w:top w:w="0" w:type="dxa"/>
-            <w:bottom w:w="0" w:type="dxa"/>
-          </w:tblCellMar>
-        </w:tblPrEx>
-        <w:tc>
-          <w:tcPr>
-            <w:tcW w:w="12960" w:type="dxa"/>
-            <w:gridSpan w:val="2"/>
-            <w:tcBorders>
-              <w:top w:val="single" w:sz="8" w:space="0" w:color="000000"/>
-              <w:left w:val="single" w:sz="8" w:space="0" w:color="000000"/>
-              <w:bottom w:val="single" w:sz="8" w:space="0" w:color="000000"/>
-              <w:right w:val="single" w:sz="8" w:space="0" w:color="000000"/>
-            </w:tcBorders>
-            <w:shd w:val="clear" w:color="000000" w:fill="D9D2E9"/>
-            <w:tcMar>
-              <w:left w:w="100" w:type="dxa"/>
-              <w:right w:w="100" w:type="dxa"/>
-            </w:tcMar>
-          </w:tcPr>
-          <w:p>
-            <w:pPr>
-              <w:spacing w:after="0" w:line="240" w:lineRule="auto"/>
-            </w:pPr>
-            <w:r>
-              <w:rPr>
-                <w:rFonts w:ascii="Arial" w:eastAsia="Arial" w:hAnsi="Arial" w:cs="Arial"/>
-                <w:b/>
-                <w:sz w:val="28"/>
-              </w:rPr>
-              <w:t xml:space="preserve">Semana 11 </w:t>
-            </w:r>
-          </w:p>
-        </w:tc>
-      </w:tr>
-      <w:tr>
-        <w:tblPrEx>
-          <w:tblCellMar>
-            <w:top w:w="0" w:type="dxa"/>
-            <w:bottom w:w="0" w:type="dxa"/>
-          </w:tblCellMar>
-        </w:tblPrEx>
-        <w:trPr>
-          <w:trHeight w:val="1"/>
-        </w:trPr>
-        <w:tc>
-          <w:tcPr>
-            <w:tcW w:w="465" w:type="dxa"/>
-            <w:tcBorders>
-              <w:top w:val="single" w:sz="8" w:space="0" w:color="000000"/>
-              <w:left w:val="single" w:sz="8" w:space="0" w:color="000000"/>
-              <w:bottom w:val="single" w:sz="8" w:space="0" w:color="000000"/>
-              <w:right w:val="single" w:sz="8" w:space="0" w:color="000000"/>
-            </w:tcBorders>
-            <w:shd w:val="clear" w:color="000000" w:fill="auto"/>
-            <w:tcMar>
-              <w:left w:w="100" w:type="dxa"/>
-              <w:right w:w="100" w:type="dxa"/>
-            </w:tcMar>
-          </w:tcPr>
-          <w:p>
-            <w:pPr>
-              <w:spacing w:after="0" w:line="240" w:lineRule="auto"/>
-              <w:jc w:val="center"/>
-            </w:pPr>
-            <w:r>
-              <w:rPr>
-                <w:rFonts w:ascii="Arial" w:eastAsia="Arial" w:hAnsi="Arial" w:cs="Arial"/>
-              </w:rPr>
-              <w:t>1</w:t>
-            </w:r>
-          </w:p>
-        </w:tc>
-        <w:tc>
-          <w:tcPr>
-            <w:tcW w:w="12495" w:type="dxa"/>
-            <w:tcBorders>
-              <w:top w:val="single" w:sz="8" w:space="0" w:color="000000"/>
-              <w:left w:val="single" w:sz="8" w:space="0" w:color="000000"/>
-              <w:bottom w:val="single" w:sz="8" w:space="0" w:color="000000"/>
-              <w:right w:val="single" w:sz="8" w:space="0" w:color="000000"/>
-            </w:tcBorders>
-            <w:shd w:val="clear" w:color="000000" w:fill="auto"/>
-            <w:tcMar>
-              <w:left w:w="100" w:type="dxa"/>
-              <w:right w:w="100" w:type="dxa"/>
-            </w:tcMar>
-          </w:tcPr>
-          <w:p>
-            <w:pPr>
-              <w:spacing w:after="0" w:line="276" w:lineRule="auto"/>
-              <w:rPr>
-                <w:rFonts w:ascii="Arial" w:eastAsia="Arial" w:hAnsi="Arial" w:cs="Arial"/>
-                <w:b/>
-              </w:rPr>
-            </w:pPr>
-            <w:r>
-              <w:rPr>
-                <w:rFonts w:ascii="Arial" w:eastAsia="Arial" w:hAnsi="Arial" w:cs="Arial"/>
-                <w:b/>
-              </w:rPr>
-              <w:t xml:space="preserve">Quais são as semelhanças e diferenças entre as pontuações da autoavaliação e as do instrutor? </w:t>
-            </w:r>
-          </w:p>
-          <w:p>
-            <w:pPr>
-              <w:spacing w:after="0" w:line="276" w:lineRule="auto"/>
-              <w:rPr>
-                <w:rFonts w:ascii="Arial" w:eastAsia="Arial" w:hAnsi="Arial" w:cs="Arial"/>
-                <w:b/>
-              </w:rPr>
-            </w:pPr>
-          </w:p>
-          <w:p>
-            <w:pPr>
-              <w:spacing w:after="0" w:line="276" w:lineRule="auto"/>
-            </w:pPr>
-          </w:p>
-        </w:tc>
-      </w:tr>
-      <w:tr>
-        <w:tblPrEx>
-          <w:tblCellMar>
-            <w:top w:w="0" w:type="dxa"/>
-            <w:bottom w:w="0" w:type="dxa"/>
-          </w:tblCellMar>
-        </w:tblPrEx>
-        <w:trPr>
-          <w:trHeight w:val="1"/>
-        </w:trPr>
-        <w:tc>
-          <w:tcPr>
-            <w:tcW w:w="465" w:type="dxa"/>
-            <w:tcBorders>
-              <w:top w:val="single" w:sz="8" w:space="0" w:color="000000"/>
-              <w:left w:val="single" w:sz="8" w:space="0" w:color="000000"/>
-              <w:bottom w:val="single" w:sz="8" w:space="0" w:color="000000"/>
-              <w:right w:val="single" w:sz="8" w:space="0" w:color="000000"/>
-            </w:tcBorders>
-            <w:shd w:val="clear" w:color="000000" w:fill="auto"/>
-            <w:tcMar>
-              <w:left w:w="100" w:type="dxa"/>
-              <w:right w:w="100" w:type="dxa"/>
-            </w:tcMar>
-          </w:tcPr>
-          <w:p>
-            <w:pPr>
-              <w:spacing w:after="0" w:line="240" w:lineRule="auto"/>
-              <w:jc w:val="center"/>
-            </w:pPr>
-            <w:r>
-              <w:rPr>
-                <w:rFonts w:ascii="Arial" w:eastAsia="Arial" w:hAnsi="Arial" w:cs="Arial"/>
-              </w:rPr>
-              <w:t>2</w:t>
-            </w:r>
-          </w:p>
-        </w:tc>
-        <w:tc>
-          <w:tcPr>
-            <w:tcW w:w="12495" w:type="dxa"/>
-            <w:tcBorders>
-              <w:top w:val="single" w:sz="8" w:space="0" w:color="000000"/>
-              <w:left w:val="single" w:sz="8" w:space="0" w:color="000000"/>
-              <w:bottom w:val="single" w:sz="8" w:space="0" w:color="000000"/>
-              <w:right w:val="single" w:sz="8" w:space="0" w:color="000000"/>
-            </w:tcBorders>
-            <w:shd w:val="clear" w:color="000000" w:fill="auto"/>
-            <w:tcMar>
-              <w:left w:w="100" w:type="dxa"/>
-              <w:right w:w="100" w:type="dxa"/>
-            </w:tcMar>
-          </w:tcPr>
-          <w:p>
-            <w:pPr>
-              <w:spacing w:after="0" w:line="276" w:lineRule="auto"/>
-              <w:rPr>
-                <w:rFonts w:ascii="Arial" w:eastAsia="Arial" w:hAnsi="Arial" w:cs="Arial"/>
-                <w:b/>
-              </w:rPr>
-            </w:pPr>
-            <w:r>
-              <w:rPr>
-                <w:rFonts w:ascii="Arial" w:eastAsia="Arial" w:hAnsi="Arial" w:cs="Arial"/>
-                <w:b/>
-              </w:rPr>
-              <w:t xml:space="preserve">Havia diferenças nas pontuações de alguma das habilidades (pontuações da autoavaliação vs. pontuações do instrutor) listadas no </w:t>
-            </w:r>
-            <w:proofErr w:type="spellStart"/>
-            <w:r>
-              <w:rPr>
-                <w:rFonts w:ascii="Arial" w:eastAsia="Arial" w:hAnsi="Arial" w:cs="Arial"/>
-                <w:b/>
-              </w:rPr>
-              <w:t>scorecard</w:t>
-            </w:r>
-            <w:proofErr w:type="spellEnd"/>
-            <w:r>
-              <w:rPr>
-                <w:rFonts w:ascii="Arial" w:eastAsia="Arial" w:hAnsi="Arial" w:cs="Arial"/>
-                <w:b/>
-              </w:rPr>
-              <w:t xml:space="preserve"> que você acha que não exibe com precisão sua compreensão ou demonstração dessa habilidade? Caso a resposta seja afirma</w:t>
-            </w:r>
-            <w:r>
-              <w:rPr>
-                <w:rFonts w:ascii="Arial" w:eastAsia="Arial" w:hAnsi="Arial" w:cs="Arial"/>
-                <w:b/>
-              </w:rPr>
-              <w:t>tiva, forneça exemplos específicos para explicar o porquê.</w:t>
-            </w:r>
-          </w:p>
-          <w:p>
-            <w:pPr>
-              <w:spacing w:after="0" w:line="240" w:lineRule="auto"/>
-            </w:pPr>
-          </w:p>
-        </w:tc>
-      </w:tr>
-      <w:tr>
-        <w:tblPrEx>
-          <w:tblCellMar>
-            <w:top w:w="0" w:type="dxa"/>
-            <w:bottom w:w="0" w:type="dxa"/>
-          </w:tblCellMar>
-        </w:tblPrEx>
-        <w:trPr>
-          <w:trHeight w:val="1"/>
-        </w:trPr>
-        <w:tc>
-          <w:tcPr>
-            <w:tcW w:w="465" w:type="dxa"/>
-            <w:tcBorders>
-              <w:top w:val="single" w:sz="8" w:space="0" w:color="000000"/>
-              <w:left w:val="single" w:sz="8" w:space="0" w:color="000000"/>
-              <w:bottom w:val="single" w:sz="8" w:space="0" w:color="000000"/>
-              <w:right w:val="single" w:sz="8" w:space="0" w:color="000000"/>
-            </w:tcBorders>
-            <w:shd w:val="clear" w:color="000000" w:fill="auto"/>
-            <w:tcMar>
-              <w:left w:w="100" w:type="dxa"/>
-              <w:right w:w="100" w:type="dxa"/>
-            </w:tcMar>
-          </w:tcPr>
-          <w:p>
-            <w:pPr>
-              <w:spacing w:after="0" w:line="240" w:lineRule="auto"/>
-              <w:jc w:val="center"/>
-            </w:pPr>
-            <w:r>
-              <w:rPr>
-                <w:rFonts w:ascii="Arial" w:eastAsia="Arial" w:hAnsi="Arial" w:cs="Arial"/>
-              </w:rPr>
-              <w:t>3</w:t>
-            </w:r>
-          </w:p>
-        </w:tc>
-        <w:tc>
-          <w:tcPr>
-            <w:tcW w:w="12495" w:type="dxa"/>
-            <w:tcBorders>
-              <w:top w:val="single" w:sz="8" w:space="0" w:color="000000"/>
-              <w:left w:val="single" w:sz="8" w:space="0" w:color="000000"/>
-              <w:bottom w:val="single" w:sz="8" w:space="0" w:color="000000"/>
-              <w:right w:val="single" w:sz="8" w:space="0" w:color="000000"/>
-            </w:tcBorders>
-            <w:shd w:val="clear" w:color="000000" w:fill="auto"/>
-            <w:tcMar>
-              <w:left w:w="100" w:type="dxa"/>
-              <w:right w:w="100" w:type="dxa"/>
-            </w:tcMar>
-          </w:tcPr>
-          <w:p>
-            <w:pPr>
-              <w:spacing w:after="0" w:line="240" w:lineRule="auto"/>
-              <w:rPr>
-                <w:rFonts w:ascii="Arial" w:eastAsia="Arial" w:hAnsi="Arial" w:cs="Arial"/>
-                <w:b/>
-              </w:rPr>
-            </w:pPr>
-            <w:r>
-              <w:rPr>
-                <w:rFonts w:ascii="Arial" w:eastAsia="Arial" w:hAnsi="Arial" w:cs="Arial"/>
-                <w:b/>
-              </w:rPr>
-              <w:t xml:space="preserve">Considerando os dois conjuntos de pontuações, que ações concretas você pode adotar para melhorar em termos de </w:t>
-            </w:r>
-            <w:proofErr w:type="spellStart"/>
-            <w:r>
-              <w:rPr>
-                <w:rFonts w:ascii="Arial" w:eastAsia="Arial" w:hAnsi="Arial" w:cs="Arial"/>
-                <w:b/>
-              </w:rPr>
-              <w:t>BSMs</w:t>
-            </w:r>
-            <w:proofErr w:type="spellEnd"/>
-            <w:r>
-              <w:rPr>
-                <w:rFonts w:ascii="Arial" w:eastAsia="Arial" w:hAnsi="Arial" w:cs="Arial"/>
-                <w:b/>
-              </w:rPr>
-              <w:t>?</w:t>
-            </w:r>
-          </w:p>
-          <w:p>
-            <w:pPr>
-              <w:spacing w:after="0" w:line="240" w:lineRule="auto"/>
-              <w:rPr>
-                <w:rFonts w:ascii="Arial" w:eastAsia="Arial" w:hAnsi="Arial" w:cs="Arial"/>
-                <w:b/>
-              </w:rPr>
-            </w:pPr>
-          </w:p>
-          <w:p>
-            <w:pPr>
-              <w:spacing w:after="0" w:line="240" w:lineRule="auto"/>
-            </w:pPr>
-          </w:p>
-        </w:tc>
-      </w:tr>
-    </w:tbl>
-    <w:p>
-      <w:pPr>
-        <w:spacing w:after="0" w:line="276" w:lineRule="auto"/>
-        <w:rPr>
-          <w:rFonts w:ascii="Arial" w:eastAsia="Arial" w:hAnsi="Arial" w:cs="Arial"/>
-        </w:rPr>
-      </w:pPr>
-    </w:p>
-    <w:tbl>
-      <w:tblPr>
-        <w:tblW w:w="0" w:type="auto"/>
-        <w:tblInd w:w="100" w:type="dxa"/>
-        <w:tblCellMar>
-          <w:left w:w="10" w:type="dxa"/>
-          <w:right w:w="10" w:type="dxa"/>
-        </w:tblCellMar>
-        <w:tblLook w:val="04A0" w:firstRow="1" w:lastRow="0" w:firstColumn="1" w:lastColumn="0" w:noHBand="0" w:noVBand="1"/>
-      </w:tblPr>
-      <w:tblGrid>
-        <w:gridCol w:w="409"/>
-        <w:gridCol w:w="8195"/>
-      </w:tblGrid>
-      <w:tr>
-        <w:tblPrEx>
-          <w:tblCellMar>
-            <w:top w:w="0" w:type="dxa"/>
-            <w:bottom w:w="0" w:type="dxa"/>
-          </w:tblCellMar>
-        </w:tblPrEx>
-        <w:tc>
-          <w:tcPr>
-            <w:tcW w:w="12960" w:type="dxa"/>
-            <w:gridSpan w:val="2"/>
-            <w:tcBorders>
-              <w:top w:val="single" w:sz="8" w:space="0" w:color="000000"/>
-              <w:left w:val="single" w:sz="8" w:space="0" w:color="000000"/>
-              <w:bottom w:val="single" w:sz="8" w:space="0" w:color="000000"/>
-              <w:right w:val="single" w:sz="8" w:space="0" w:color="000000"/>
-            </w:tcBorders>
-            <w:shd w:val="clear" w:color="000000" w:fill="D9D2E9"/>
-            <w:tcMar>
-              <w:left w:w="100" w:type="dxa"/>
-              <w:right w:w="100" w:type="dxa"/>
-            </w:tcMar>
-          </w:tcPr>
-          <w:p>
-            <w:pPr>
-              <w:spacing w:after="0" w:line="240" w:lineRule="auto"/>
-            </w:pPr>
-            <w:r>
-              <w:rPr>
-                <w:rFonts w:ascii="Arial" w:eastAsia="Arial" w:hAnsi="Arial" w:cs="Arial"/>
-                <w:b/>
-                <w:sz w:val="28"/>
-              </w:rPr>
-              <w:t xml:space="preserve">Semana 12 </w:t>
-            </w:r>
-          </w:p>
-        </w:tc>
-      </w:tr>
-      <w:tr>
-        <w:tblPrEx>
-          <w:tblCellMar>
-            <w:top w:w="0" w:type="dxa"/>
-            <w:bottom w:w="0" w:type="dxa"/>
-          </w:tblCellMar>
-        </w:tblPrEx>
-        <w:trPr>
-          <w:trHeight w:val="1"/>
-        </w:trPr>
-        <w:tc>
-          <w:tcPr>
-            <w:tcW w:w="465" w:type="dxa"/>
-            <w:tcBorders>
-              <w:top w:val="single" w:sz="8" w:space="0" w:color="000000"/>
-              <w:left w:val="single" w:sz="8" w:space="0" w:color="000000"/>
-              <w:bottom w:val="single" w:sz="8" w:space="0" w:color="000000"/>
-              <w:right w:val="single" w:sz="8" w:space="0" w:color="000000"/>
-            </w:tcBorders>
-            <w:shd w:val="clear" w:color="000000" w:fill="auto"/>
-            <w:tcMar>
-              <w:left w:w="100" w:type="dxa"/>
-              <w:right w:w="100" w:type="dxa"/>
-            </w:tcMar>
-          </w:tcPr>
-          <w:p>
-            <w:pPr>
-              <w:spacing w:after="0" w:line="240" w:lineRule="auto"/>
-              <w:jc w:val="center"/>
-            </w:pPr>
-            <w:r>
-              <w:rPr>
-                <w:rFonts w:ascii="Arial" w:eastAsia="Arial" w:hAnsi="Arial" w:cs="Arial"/>
-              </w:rPr>
-              <w:t>1</w:t>
-            </w:r>
-          </w:p>
-        </w:tc>
-        <w:tc>
-          <w:tcPr>
-            <w:tcW w:w="12495" w:type="dxa"/>
-            <w:tcBorders>
-              <w:top w:val="single" w:sz="8" w:space="0" w:color="000000"/>
-              <w:left w:val="single" w:sz="8" w:space="0" w:color="000000"/>
-              <w:bottom w:val="single" w:sz="8" w:space="0" w:color="000000"/>
-              <w:right w:val="single" w:sz="8" w:space="0" w:color="000000"/>
-            </w:tcBorders>
-            <w:shd w:val="clear" w:color="000000" w:fill="auto"/>
-            <w:tcMar>
-              <w:left w:w="100" w:type="dxa"/>
-              <w:right w:w="100" w:type="dxa"/>
-            </w:tcMar>
-          </w:tcPr>
-          <w:p>
-            <w:pPr>
-              <w:spacing w:after="0" w:line="276" w:lineRule="auto"/>
-              <w:rPr>
-                <w:rFonts w:ascii="Arial" w:eastAsia="Arial" w:hAnsi="Arial" w:cs="Arial"/>
-                <w:b/>
-              </w:rPr>
-            </w:pPr>
-            <w:r>
-              <w:rPr>
-                <w:rFonts w:ascii="Arial" w:eastAsia="Arial" w:hAnsi="Arial" w:cs="Arial"/>
-                <w:b/>
-              </w:rPr>
-              <w:t xml:space="preserve">De acordo com a rubrica, qual é o seu maior ponto forte? Qual é a sua maior área de crescimento? </w:t>
-            </w:r>
-          </w:p>
-          <w:p>
-            <w:pPr>
-              <w:spacing w:after="0" w:line="276" w:lineRule="auto"/>
-              <w:rPr>
-                <w:rFonts w:ascii="Arial" w:eastAsia="Arial" w:hAnsi="Arial" w:cs="Arial"/>
-                <w:b/>
-              </w:rPr>
-            </w:pPr>
-          </w:p>
-          <w:p>
-            <w:pPr>
-              <w:spacing w:after="0" w:line="276" w:lineRule="auto"/>
-            </w:pPr>
-          </w:p>
-        </w:tc>
-      </w:tr>
-      <w:tr>
-        <w:tblPrEx>
-          <w:tblCellMar>
-            <w:top w:w="0" w:type="dxa"/>
-            <w:bottom w:w="0" w:type="dxa"/>
-          </w:tblCellMar>
-        </w:tblPrEx>
-        <w:trPr>
-          <w:trHeight w:val="1"/>
-        </w:trPr>
-        <w:tc>
-          <w:tcPr>
-            <w:tcW w:w="465" w:type="dxa"/>
-            <w:tcBorders>
-              <w:top w:val="single" w:sz="8" w:space="0" w:color="000000"/>
-              <w:left w:val="single" w:sz="8" w:space="0" w:color="000000"/>
-              <w:bottom w:val="single" w:sz="8" w:space="0" w:color="000000"/>
-              <w:right w:val="single" w:sz="8" w:space="0" w:color="000000"/>
-            </w:tcBorders>
-            <w:shd w:val="clear" w:color="000000" w:fill="auto"/>
-            <w:tcMar>
-              <w:left w:w="100" w:type="dxa"/>
-              <w:right w:w="100" w:type="dxa"/>
-            </w:tcMar>
-          </w:tcPr>
-          <w:p>
-            <w:pPr>
-              <w:spacing w:after="0" w:line="240" w:lineRule="auto"/>
-              <w:jc w:val="center"/>
-            </w:pPr>
-            <w:r>
-              <w:rPr>
-                <w:rFonts w:ascii="Arial" w:eastAsia="Arial" w:hAnsi="Arial" w:cs="Arial"/>
-              </w:rPr>
-              <w:t>2</w:t>
-            </w:r>
-          </w:p>
-        </w:tc>
-        <w:tc>
-          <w:tcPr>
-            <w:tcW w:w="12495" w:type="dxa"/>
-            <w:tcBorders>
-              <w:top w:val="single" w:sz="8" w:space="0" w:color="000000"/>
-              <w:left w:val="single" w:sz="8" w:space="0" w:color="000000"/>
-              <w:bottom w:val="single" w:sz="8" w:space="0" w:color="000000"/>
-              <w:right w:val="single" w:sz="8" w:space="0" w:color="000000"/>
-            </w:tcBorders>
-            <w:shd w:val="clear" w:color="000000" w:fill="auto"/>
-            <w:tcMar>
-              <w:left w:w="100" w:type="dxa"/>
-              <w:right w:w="100" w:type="dxa"/>
-            </w:tcMar>
-          </w:tcPr>
-          <w:p>
-            <w:pPr>
-              <w:spacing w:after="0" w:line="276" w:lineRule="auto"/>
-              <w:rPr>
-                <w:rFonts w:ascii="Arial" w:eastAsia="Arial" w:hAnsi="Arial" w:cs="Arial"/>
-                <w:b/>
-              </w:rPr>
-            </w:pPr>
-            <w:r>
-              <w:rPr>
-                <w:rFonts w:ascii="Arial" w:eastAsia="Arial" w:hAnsi="Arial" w:cs="Arial"/>
-                <w:b/>
-              </w:rPr>
-              <w:t>Qual habilidade você obteve mais sucesso em melhorar ao longo do programa e como atingiu este êxito?</w:t>
-            </w:r>
-          </w:p>
-          <w:p>
-            <w:pPr>
-              <w:spacing w:after="0" w:line="240" w:lineRule="auto"/>
-              <w:rPr>
-                <w:rFonts w:ascii="Arial" w:eastAsia="Arial" w:hAnsi="Arial" w:cs="Arial"/>
-              </w:rPr>
-            </w:pPr>
-          </w:p>
-          <w:p>
-            <w:pPr>
-              <w:spacing w:after="0" w:line="240" w:lineRule="auto"/>
-            </w:pPr>
-          </w:p>
-        </w:tc>
-      </w:tr>
-      <w:tr>
-        <w:tblPrEx>
-          <w:tblCellMar>
-            <w:top w:w="0" w:type="dxa"/>
-            <w:bottom w:w="0" w:type="dxa"/>
-          </w:tblCellMar>
-        </w:tblPrEx>
         <w:trPr>
           <w:trHeight w:val="1"/>
         </w:trPr>
@@ -10333,7 +9938,21 @@
         <w:rPr>
           <w:rFonts w:ascii="Arial" w:eastAsia="Arial" w:hAnsi="Arial" w:cs="Arial"/>
         </w:rPr>
-        <w:t>FEEDBACK: Ser um pouco mais participativa nos grupos e tentar interagir mais com a galera da turma.</w:t>
+        <w:t xml:space="preserve">FEEDBACK: Ser um pouco mais participativa nos grupos e tentar interagir mais com </w:t>
+      </w:r>
+      <w:proofErr w:type="gramStart"/>
+      <w:r>
+        <w:rPr>
+          <w:rFonts w:ascii="Arial" w:eastAsia="Arial" w:hAnsi="Arial" w:cs="Arial"/>
+        </w:rPr>
+        <w:t>a galera</w:t>
+      </w:r>
+      <w:proofErr w:type="gramEnd"/>
+      <w:r>
+        <w:rPr>
+          <w:rFonts w:ascii="Arial" w:eastAsia="Arial" w:hAnsi="Arial" w:cs="Arial"/>
+        </w:rPr>
+        <w:t xml:space="preserve"> da turma.</w:t>
       </w:r>
     </w:p>
     <w:p>
@@ -10363,13 +9982,7 @@
         <w:rPr>
           <w:rFonts w:ascii="Arial" w:eastAsia="Arial" w:hAnsi="Arial" w:cs="Arial"/>
         </w:rPr>
-        <w:t xml:space="preserve"> Camilla - SEMAN</w:t>
-      </w:r>
-      <w:r>
-        <w:rPr>
-          <w:rFonts w:ascii="Arial" w:eastAsia="Arial" w:hAnsi="Arial" w:cs="Arial"/>
-        </w:rPr>
-        <w:t>A 2</w:t>
+        <w:t xml:space="preserve"> Camilla - SEMANA 2</w:t>
       </w:r>
     </w:p>
     <w:p>
@@ -10487,13 +10100,7 @@
         <w:rPr>
           <w:rFonts w:ascii="Arial" w:eastAsia="Arial" w:hAnsi="Arial" w:cs="Arial"/>
         </w:rPr>
-        <w:t xml:space="preserve"> acho que por conta da sua internet </w:t>
-      </w:r>
-      <w:r>
-        <w:rPr>
-          <w:rFonts w:ascii="Arial" w:eastAsia="Arial" w:hAnsi="Arial" w:cs="Arial"/>
-        </w:rPr>
-        <w:t>v</w:t>
+        <w:t xml:space="preserve"> acho que por conta da sua internet v</w:t>
       </w:r>
       <w:r>
         <w:rPr>
@@ -10570,6 +10177,7 @@
         <w:rPr>
           <w:rFonts w:ascii="Arial" w:eastAsia="Arial" w:hAnsi="Arial" w:cs="Arial"/>
           <w:bCs/>
+          <w:u w:val="single"/>
         </w:rPr>
       </w:pPr>
       <w:r>
@@ -10585,6 +10193,7 @@
         <w:spacing w:after="0" w:line="276" w:lineRule="auto"/>
         <w:rPr>
           <w:rFonts w:ascii="Arial" w:eastAsia="Arial" w:hAnsi="Arial" w:cs="Arial"/>
+          <w:bCs/>
         </w:rPr>
       </w:pPr>
       <w:r>
@@ -10621,6 +10230,30 @@
           <w:bCs/>
         </w:rPr>
         <w:t>.</w:t>
+      </w:r>
+    </w:p>
+    <w:p>
+      <w:pPr>
+        <w:spacing w:after="0" w:line="276" w:lineRule="auto"/>
+        <w:rPr>
+          <w:rFonts w:ascii="Arial" w:eastAsia="Arial" w:hAnsi="Arial" w:cs="Arial"/>
+          <w:bCs/>
+        </w:rPr>
+      </w:pPr>
+    </w:p>
+    <w:p>
+      <w:pPr>
+        <w:spacing w:after="0" w:line="276" w:lineRule="auto"/>
+        <w:rPr>
+          <w:rFonts w:ascii="Arial" w:eastAsia="Arial" w:hAnsi="Arial" w:cs="Arial"/>
+        </w:rPr>
+      </w:pPr>
+      <w:r>
+        <w:rPr>
+          <w:rFonts w:ascii="Arial" w:eastAsia="Arial" w:hAnsi="Arial" w:cs="Arial"/>
+          <w:bCs/>
+        </w:rPr>
+        <w:t>Beatriz – SEMANA 6</w:t>
       </w:r>
     </w:p>
     <w:sectPr>

</xml_diff>

<commit_message>
Autoavaliação - Semana 7
Autoavaliação - Semana 7
</commit_message>
<xml_diff>
--- a/Autoavaliação_Collaborative Reflection.docx
+++ b/Autoavaliação_Collaborative Reflection.docx
@@ -2,6 +2,18 @@
 <file path=word/document.xml><?xml version="1.0" encoding="utf-8"?>
 <w:document xmlns:wpc="http://schemas.microsoft.com/office/word/2010/wordprocessingCanvas" xmlns:cx="http://schemas.microsoft.com/office/drawing/2014/chartex" xmlns:cx1="http://schemas.microsoft.com/office/drawing/2015/9/8/chartex" xmlns:cx2="http://schemas.microsoft.com/office/drawing/2015/10/21/chartex" xmlns:cx3="http://schemas.microsoft.com/office/drawing/2016/5/9/chartex" xmlns:cx4="http://schemas.microsoft.com/office/drawing/2016/5/10/chartex" xmlns:cx5="http://schemas.microsoft.com/office/drawing/2016/5/11/chartex" xmlns:cx6="http://schemas.microsoft.com/office/drawing/2016/5/12/chartex" xmlns:cx7="http://schemas.microsoft.com/office/drawing/2016/5/13/chartex" xmlns:cx8="http://schemas.microsoft.com/office/drawing/2016/5/14/chartex" xmlns:mc="http://schemas.openxmlformats.org/markup-compatibility/2006" xmlns:aink="http://schemas.microsoft.com/office/drawing/2016/ink" xmlns:am3d="http://schemas.microsoft.com/office/drawing/2017/model3d" xmlns:o="urn:schemas-microsoft-com:office:office" xmlns:r="http://schemas.openxmlformats.org/officeDocument/2006/relationships" xmlns:m="http://schemas.openxmlformats.org/officeDocument/2006/math" xmlns:v="urn:schemas-microsoft-com:vml" xmlns:wp14="http://schemas.microsoft.com/office/word/2010/wordprocessingDrawing" xmlns:wp="http://schemas.openxmlformats.org/drawingml/2006/wordprocessingDrawing" xmlns:w10="urn:schemas-microsoft-com:office:word" xmlns:w="http://schemas.openxmlformats.org/wordprocessingml/2006/main" xmlns:w14="http://schemas.microsoft.com/office/word/2010/wordml" xmlns:w15="http://schemas.microsoft.com/office/word/2012/wordml" xmlns:w16cex="http://schemas.microsoft.com/office/word/2018/wordml/cex" xmlns:w16cid="http://schemas.microsoft.com/office/word/2016/wordml/cid" xmlns:w16="http://schemas.microsoft.com/office/word/2018/wordml" xmlns:w16sdtdh="http://schemas.microsoft.com/office/word/2020/wordml/sdtdatahash" xmlns:w16se="http://schemas.microsoft.com/office/word/2015/wordml/symex" xmlns:wpg="http://schemas.microsoft.com/office/word/2010/wordprocessingGroup" xmlns:wpi="http://schemas.microsoft.com/office/word/2010/wordprocessingInk" xmlns:wne="http://schemas.microsoft.com/office/word/2006/wordml" xmlns:wps="http://schemas.microsoft.com/office/word/2010/wordprocessingShape" mc:Ignorable="w14 w15 w16se w16cid w16 w16cex w16sdtdh wp14">
   <w:body>
+    <w:p>
+      <w:pPr>
+        <w:spacing w:after="0" w:line="276" w:lineRule="auto"/>
+        <w:jc w:val="center"/>
+        <w:rPr>
+          <w:rFonts w:ascii="Calibri" w:eastAsia="Calibri" w:hAnsi="Calibri" w:cs="Calibri"/>
+          <w:b/>
+          <w:color w:val="3D85C6"/>
+          <w:sz w:val="36"/>
+        </w:rPr>
+      </w:pPr>
+    </w:p>
     <w:p>
       <w:pPr>
         <w:spacing w:after="0" w:line="276" w:lineRule="auto"/>
@@ -2219,6 +2231,13 @@
                 <w:rFonts w:ascii="Calibri" w:eastAsia="Calibri" w:hAnsi="Calibri" w:cs="Calibri"/>
               </w:rPr>
             </w:pPr>
+            <w:r>
+              <w:rPr>
+                <w:rFonts w:ascii="Arial" w:eastAsia="Arial" w:hAnsi="Arial" w:cs="Arial"/>
+                <w:shd w:val="clear" w:color="auto" w:fill="00FF00"/>
+              </w:rPr>
+              <w:t>3</w:t>
+            </w:r>
           </w:p>
         </w:tc>
         <w:tc>
@@ -2245,6 +2264,13 @@
                 <w:rFonts w:ascii="Calibri" w:eastAsia="Calibri" w:hAnsi="Calibri" w:cs="Calibri"/>
               </w:rPr>
             </w:pPr>
+            <w:r>
+              <w:rPr>
+                <w:rFonts w:ascii="Arial" w:eastAsia="Arial" w:hAnsi="Arial" w:cs="Arial"/>
+                <w:shd w:val="clear" w:color="auto" w:fill="FFFF00"/>
+              </w:rPr>
+              <w:t>2</w:t>
+            </w:r>
           </w:p>
         </w:tc>
         <w:tc>
@@ -2271,6 +2297,13 @@
                 <w:rFonts w:ascii="Calibri" w:eastAsia="Calibri" w:hAnsi="Calibri" w:cs="Calibri"/>
               </w:rPr>
             </w:pPr>
+            <w:r>
+              <w:rPr>
+                <w:rFonts w:ascii="Arial" w:eastAsia="Arial" w:hAnsi="Arial" w:cs="Arial"/>
+                <w:shd w:val="clear" w:color="auto" w:fill="FF0000"/>
+              </w:rPr>
+              <w:t>1</w:t>
+            </w:r>
           </w:p>
         </w:tc>
         <w:tc>
@@ -2297,6 +2330,13 @@
                 <w:rFonts w:ascii="Calibri" w:eastAsia="Calibri" w:hAnsi="Calibri" w:cs="Calibri"/>
               </w:rPr>
             </w:pPr>
+            <w:r>
+              <w:rPr>
+                <w:rFonts w:ascii="Arial" w:eastAsia="Arial" w:hAnsi="Arial" w:cs="Arial"/>
+                <w:shd w:val="clear" w:color="auto" w:fill="00FF00"/>
+              </w:rPr>
+              <w:t>3</w:t>
+            </w:r>
           </w:p>
         </w:tc>
         <w:tc>
@@ -2323,6 +2363,13 @@
                 <w:rFonts w:ascii="Calibri" w:eastAsia="Calibri" w:hAnsi="Calibri" w:cs="Calibri"/>
               </w:rPr>
             </w:pPr>
+            <w:r>
+              <w:rPr>
+                <w:rFonts w:ascii="Arial" w:eastAsia="Arial" w:hAnsi="Arial" w:cs="Arial"/>
+                <w:shd w:val="clear" w:color="auto" w:fill="FFFF00"/>
+              </w:rPr>
+              <w:t>2</w:t>
+            </w:r>
           </w:p>
         </w:tc>
         <w:tc>
@@ -2349,6 +2396,13 @@
                 <w:rFonts w:ascii="Calibri" w:eastAsia="Calibri" w:hAnsi="Calibri" w:cs="Calibri"/>
               </w:rPr>
             </w:pPr>
+            <w:r>
+              <w:rPr>
+                <w:rFonts w:ascii="Arial" w:eastAsia="Arial" w:hAnsi="Arial" w:cs="Arial"/>
+                <w:shd w:val="clear" w:color="auto" w:fill="00FF00"/>
+              </w:rPr>
+              <w:t>3</w:t>
+            </w:r>
           </w:p>
         </w:tc>
         <w:tc>
@@ -2375,6 +2429,13 @@
                 <w:rFonts w:ascii="Calibri" w:eastAsia="Calibri" w:hAnsi="Calibri" w:cs="Calibri"/>
               </w:rPr>
             </w:pPr>
+            <w:r>
+              <w:rPr>
+                <w:rFonts w:ascii="Arial" w:eastAsia="Arial" w:hAnsi="Arial" w:cs="Arial"/>
+                <w:shd w:val="clear" w:color="auto" w:fill="00FF00"/>
+              </w:rPr>
+              <w:t>3</w:t>
+            </w:r>
           </w:p>
         </w:tc>
         <w:tc>
@@ -2401,6 +2462,13 @@
                 <w:rFonts w:ascii="Calibri" w:eastAsia="Calibri" w:hAnsi="Calibri" w:cs="Calibri"/>
               </w:rPr>
             </w:pPr>
+            <w:r>
+              <w:rPr>
+                <w:rFonts w:ascii="Arial" w:eastAsia="Arial" w:hAnsi="Arial" w:cs="Arial"/>
+                <w:shd w:val="clear" w:color="auto" w:fill="00FF00"/>
+              </w:rPr>
+              <w:t>3</w:t>
+            </w:r>
           </w:p>
         </w:tc>
       </w:tr>
@@ -8207,6 +8275,93 @@
             <w:pPr>
               <w:spacing w:after="0" w:line="276" w:lineRule="auto"/>
             </w:pPr>
+            <w:r>
+              <w:t>-</w:t>
+            </w:r>
+            <w:r>
+              <w:t>Pontos positivos:</w:t>
+            </w:r>
+          </w:p>
+          <w:p>
+            <w:pPr>
+              <w:spacing w:after="0" w:line="276" w:lineRule="auto"/>
+            </w:pPr>
+            <w:r>
+              <w:t>Fala de forma confiante, parece ser uma pessoa tranquila e é carismática.</w:t>
+            </w:r>
+          </w:p>
+          <w:p>
+            <w:pPr>
+              <w:spacing w:after="0" w:line="276" w:lineRule="auto"/>
+            </w:pPr>
+            <w:r>
+              <w:t>Tive a experiência de trabalhar juntas no primeiro projeto onde se mostrou proativa e responsável, mesmo com dificuldades técnicas, sempre estava disposta a fazer o trabalho</w:t>
+            </w:r>
+          </w:p>
+          <w:p>
+            <w:pPr>
+              <w:spacing w:after="0" w:line="276" w:lineRule="auto"/>
+            </w:pPr>
+            <w:r>
+              <w:t xml:space="preserve">Uma das pessoas que se destacaram desde o </w:t>
+            </w:r>
+            <w:r>
+              <w:t>início</w:t>
+            </w:r>
+            <w:r>
+              <w:t xml:space="preserve"> do </w:t>
+            </w:r>
+            <w:proofErr w:type="spellStart"/>
+            <w:r>
+              <w:t>bootcamp</w:t>
+            </w:r>
+            <w:proofErr w:type="spellEnd"/>
+            <w:r>
+              <w:t xml:space="preserve"> por sua personalidade, acho que isso é muito positivo no sentido de se destacar num processo seletivo por exemplo</w:t>
+            </w:r>
+          </w:p>
+          <w:p>
+            <w:pPr>
+              <w:spacing w:after="0" w:line="276" w:lineRule="auto"/>
+            </w:pPr>
+            <w:r>
+              <w:t>-</w:t>
+            </w:r>
+            <w:r>
+              <w:t>M</w:t>
+            </w:r>
+            <w:r>
+              <w:t>elhoria:</w:t>
+            </w:r>
+          </w:p>
+          <w:p>
+            <w:pPr>
+              <w:spacing w:after="0" w:line="276" w:lineRule="auto"/>
+            </w:pPr>
+            <w:r>
+              <w:t xml:space="preserve">Gostaria de te ver mais tirando </w:t>
+            </w:r>
+            <w:r>
+              <w:t>dúvidas</w:t>
+            </w:r>
+            <w:r>
+              <w:t>, não sei se v</w:t>
+            </w:r>
+            <w:r>
+              <w:t>ocê</w:t>
+            </w:r>
+            <w:r>
+              <w:t xml:space="preserve"> não tem </w:t>
+            </w:r>
+            <w:r>
+              <w:t>dúvidas</w:t>
+            </w:r>
+            <w:r>
+              <w:t>, enfim, mas esse seria o ponto de melhoria</w:t>
+            </w:r>
+            <w:r>
+              <w:t>.</w:t>
+            </w:r>
           </w:p>
         </w:tc>
       </w:tr>
@@ -8293,6 +8448,9 @@
             <w:pPr>
               <w:spacing w:after="0" w:line="240" w:lineRule="auto"/>
             </w:pPr>
+            <w:r>
+              <w:t>A maioria dos feedbacks falam que preciso ser mais ativa nas aulas, tirar dúvidas e ser mais comunicativa.</w:t>
+            </w:r>
           </w:p>
         </w:tc>
       </w:tr>
@@ -8356,7 +8514,15 @@
                 <w:rFonts w:ascii="Arial" w:eastAsia="Arial" w:hAnsi="Arial" w:cs="Arial"/>
                 <w:b/>
               </w:rPr>
-              <w:t xml:space="preserve">Considerando os dois conjuntos de pontuações, que ações concretas você pode adotar para melhorar em termos de </w:t>
+              <w:t xml:space="preserve">Considerando os dois conjuntos de pontuações, que ações concretas você </w:t>
+            </w:r>
+            <w:r>
+              <w:rPr>
+                <w:rFonts w:ascii="Arial" w:eastAsia="Arial" w:hAnsi="Arial" w:cs="Arial"/>
+                <w:b/>
+              </w:rPr>
+              <w:lastRenderedPageBreak/>
+              <w:t xml:space="preserve">pode adotar para melhorar em termos de </w:t>
             </w:r>
             <w:proofErr w:type="spellStart"/>
             <w:r>
@@ -8388,6 +8554,9 @@
             <w:pPr>
               <w:spacing w:after="0" w:line="240" w:lineRule="auto"/>
             </w:pPr>
+            <w:r>
+              <w:t>Preciso ter mais atenção a minha orientação ao futuro e mentalidade de crescimento. Preciso parar de ficar me comparando aos meus colegas de classe e focar no meu aprendizado.</w:t>
+            </w:r>
           </w:p>
         </w:tc>
       </w:tr>
@@ -8631,7 +8800,6 @@
               <w:rPr>
                 <w:rFonts w:ascii="Arial" w:eastAsia="Arial" w:hAnsi="Arial" w:cs="Arial"/>
               </w:rPr>
-              <w:lastRenderedPageBreak/>
               <w:t>3</w:t>
             </w:r>
           </w:p>
@@ -9537,7 +9705,6 @@
               <w:rPr>
                 <w:rFonts w:ascii="Arial" w:eastAsia="Arial" w:hAnsi="Arial" w:cs="Arial"/>
               </w:rPr>
-              <w:lastRenderedPageBreak/>
               <w:t>3</w:t>
             </w:r>
           </w:p>
@@ -10088,7 +10255,14 @@
         <w:rPr>
           <w:rFonts w:ascii="Arial" w:eastAsia="Arial" w:hAnsi="Arial" w:cs="Arial"/>
         </w:rPr>
-        <w:t>Jess, sinto muito que não pode participar da aula hoje e se precisar de ajuda com algo é só me chamar. Pelo que eu observei de você, você é bastante esforçada e procura ajudar e incentivar quem está perto de você, presta bastante atenção e quando é chamada faz comentários muito bons. Essa semana não vi muito você nas aulas</w:t>
+        <w:t xml:space="preserve">Jess, sinto muito que não pode participar da aula hoje e se precisar de ajuda com algo é só me chamar. Pelo que eu observei de você, você é bastante </w:t>
+      </w:r>
+      <w:r>
+        <w:rPr>
+          <w:rFonts w:ascii="Arial" w:eastAsia="Arial" w:hAnsi="Arial" w:cs="Arial"/>
+        </w:rPr>
+        <w:lastRenderedPageBreak/>
+        <w:t>esforçada e procura ajudar e incentivar quem está perto de você, presta bastante atenção e quando é chamada faz comentários muito bons. Essa semana não vi muito você nas aulas</w:t>
       </w:r>
       <w:r>
         <w:rPr>
@@ -10246,6 +10420,7 @@
         <w:spacing w:after="0" w:line="276" w:lineRule="auto"/>
         <w:rPr>
           <w:rFonts w:ascii="Arial" w:eastAsia="Arial" w:hAnsi="Arial" w:cs="Arial"/>
+          <w:bCs/>
         </w:rPr>
       </w:pPr>
       <w:r>
@@ -10254,6 +10429,218 @@
           <w:bCs/>
         </w:rPr>
         <w:t>Beatriz – SEMANA 6</w:t>
+      </w:r>
+    </w:p>
+    <w:p>
+      <w:pPr>
+        <w:spacing w:after="0" w:line="276" w:lineRule="auto"/>
+        <w:rPr>
+          <w:rFonts w:ascii="Arial" w:eastAsia="Arial" w:hAnsi="Arial" w:cs="Arial"/>
+          <w:bCs/>
+        </w:rPr>
+      </w:pPr>
+    </w:p>
+    <w:p>
+      <w:pPr>
+        <w:spacing w:after="0" w:line="276" w:lineRule="auto"/>
+        <w:rPr>
+          <w:rFonts w:ascii="Arial" w:eastAsia="Arial" w:hAnsi="Arial" w:cs="Arial"/>
+          <w:bCs/>
+        </w:rPr>
+      </w:pPr>
+      <w:proofErr w:type="spellStart"/>
+      <w:r>
+        <w:rPr>
+          <w:rFonts w:ascii="Arial" w:eastAsia="Arial" w:hAnsi="Arial" w:cs="Arial"/>
+          <w:bCs/>
+        </w:rPr>
+        <w:t>Mabiá</w:t>
+      </w:r>
+      <w:proofErr w:type="spellEnd"/>
+      <w:r>
+        <w:rPr>
+          <w:rFonts w:ascii="Arial" w:eastAsia="Arial" w:hAnsi="Arial" w:cs="Arial"/>
+          <w:bCs/>
+        </w:rPr>
+        <w:t xml:space="preserve"> (Priscila) – SEMANA 7</w:t>
+      </w:r>
+    </w:p>
+    <w:p>
+      <w:pPr>
+        <w:spacing w:after="0" w:line="276" w:lineRule="auto"/>
+        <w:ind w:firstLine="708"/>
+        <w:rPr>
+          <w:rFonts w:ascii="Arial" w:eastAsia="Arial" w:hAnsi="Arial" w:cs="Arial"/>
+        </w:rPr>
+      </w:pPr>
+      <w:r>
+        <w:rPr>
+          <w:rFonts w:ascii="Arial" w:eastAsia="Arial" w:hAnsi="Arial" w:cs="Arial"/>
+        </w:rPr>
+        <w:t xml:space="preserve">- </w:t>
+      </w:r>
+      <w:r>
+        <w:rPr>
+          <w:rFonts w:ascii="Arial" w:eastAsia="Arial" w:hAnsi="Arial" w:cs="Arial"/>
+        </w:rPr>
+        <w:t>Pontos positivos:</w:t>
+      </w:r>
+    </w:p>
+    <w:p>
+      <w:pPr>
+        <w:spacing w:after="0" w:line="276" w:lineRule="auto"/>
+        <w:rPr>
+          <w:rFonts w:ascii="Arial" w:eastAsia="Arial" w:hAnsi="Arial" w:cs="Arial"/>
+        </w:rPr>
+      </w:pPr>
+      <w:r>
+        <w:rPr>
+          <w:rFonts w:ascii="Arial" w:eastAsia="Arial" w:hAnsi="Arial" w:cs="Arial"/>
+        </w:rPr>
+        <w:t>Fala de forma confiante, parece ser uma pessoa tranquila e é carismática.</w:t>
+      </w:r>
+    </w:p>
+    <w:p>
+      <w:pPr>
+        <w:spacing w:after="0" w:line="276" w:lineRule="auto"/>
+        <w:rPr>
+          <w:rFonts w:ascii="Arial" w:eastAsia="Arial" w:hAnsi="Arial" w:cs="Arial"/>
+        </w:rPr>
+      </w:pPr>
+      <w:r>
+        <w:rPr>
+          <w:rFonts w:ascii="Arial" w:eastAsia="Arial" w:hAnsi="Arial" w:cs="Arial"/>
+        </w:rPr>
+        <w:t>Tive a experiência de trabalhar juntas no primeiro projeto onde se mostrou proativa e responsável, mesmo com dificuldades técnicas, sempre estava disposta a fazer o trabalho</w:t>
+      </w:r>
+    </w:p>
+    <w:p>
+      <w:pPr>
+        <w:spacing w:after="0" w:line="276" w:lineRule="auto"/>
+        <w:rPr>
+          <w:rFonts w:ascii="Arial" w:eastAsia="Arial" w:hAnsi="Arial" w:cs="Arial"/>
+        </w:rPr>
+      </w:pPr>
+      <w:r>
+        <w:rPr>
+          <w:rFonts w:ascii="Arial" w:eastAsia="Arial" w:hAnsi="Arial" w:cs="Arial"/>
+        </w:rPr>
+        <w:t xml:space="preserve">Uma das pessoas que se destacaram desde o </w:t>
+      </w:r>
+      <w:proofErr w:type="spellStart"/>
+      <w:proofErr w:type="gramStart"/>
+      <w:r>
+        <w:rPr>
+          <w:rFonts w:ascii="Arial" w:eastAsia="Arial" w:hAnsi="Arial" w:cs="Arial"/>
+        </w:rPr>
+        <w:t>inicio</w:t>
+      </w:r>
+      <w:proofErr w:type="spellEnd"/>
+      <w:proofErr w:type="gramEnd"/>
+      <w:r>
+        <w:rPr>
+          <w:rFonts w:ascii="Arial" w:eastAsia="Arial" w:hAnsi="Arial" w:cs="Arial"/>
+        </w:rPr>
+        <w:t xml:space="preserve"> do </w:t>
+      </w:r>
+      <w:proofErr w:type="spellStart"/>
+      <w:r>
+        <w:rPr>
+          <w:rFonts w:ascii="Arial" w:eastAsia="Arial" w:hAnsi="Arial" w:cs="Arial"/>
+        </w:rPr>
+        <w:t>bootcamp</w:t>
+      </w:r>
+      <w:proofErr w:type="spellEnd"/>
+      <w:r>
+        <w:rPr>
+          <w:rFonts w:ascii="Arial" w:eastAsia="Arial" w:hAnsi="Arial" w:cs="Arial"/>
+        </w:rPr>
+        <w:t xml:space="preserve"> por sua personalidade, acho que isso é muito positivo no sentido de se destacar num processo seletivo por exemplo</w:t>
+      </w:r>
+    </w:p>
+    <w:p>
+      <w:pPr>
+        <w:spacing w:after="0" w:line="276" w:lineRule="auto"/>
+        <w:ind w:firstLine="708"/>
+        <w:rPr>
+          <w:rFonts w:ascii="Arial" w:eastAsia="Arial" w:hAnsi="Arial" w:cs="Arial"/>
+        </w:rPr>
+      </w:pPr>
+      <w:r>
+        <w:rPr>
+          <w:rFonts w:ascii="Arial" w:eastAsia="Arial" w:hAnsi="Arial" w:cs="Arial"/>
+        </w:rPr>
+        <w:t>- M</w:t>
+      </w:r>
+      <w:r>
+        <w:rPr>
+          <w:rFonts w:ascii="Arial" w:eastAsia="Arial" w:hAnsi="Arial" w:cs="Arial"/>
+        </w:rPr>
+        <w:t>elhoria:</w:t>
+      </w:r>
+    </w:p>
+    <w:p>
+      <w:pPr>
+        <w:spacing w:after="0" w:line="276" w:lineRule="auto"/>
+        <w:rPr>
+          <w:rFonts w:ascii="Arial" w:eastAsia="Arial" w:hAnsi="Arial" w:cs="Arial"/>
+        </w:rPr>
+      </w:pPr>
+      <w:r>
+        <w:rPr>
+          <w:rFonts w:ascii="Arial" w:eastAsia="Arial" w:hAnsi="Arial" w:cs="Arial"/>
+        </w:rPr>
+        <w:t xml:space="preserve">Gostaria de te ver mais tirando </w:t>
+      </w:r>
+      <w:proofErr w:type="spellStart"/>
+      <w:proofErr w:type="gramStart"/>
+      <w:r>
+        <w:rPr>
+          <w:rFonts w:ascii="Arial" w:eastAsia="Arial" w:hAnsi="Arial" w:cs="Arial"/>
+        </w:rPr>
+        <w:t>duvidas</w:t>
+      </w:r>
+      <w:proofErr w:type="spellEnd"/>
+      <w:r>
+        <w:rPr>
+          <w:rFonts w:ascii="Arial" w:eastAsia="Arial" w:hAnsi="Arial" w:cs="Arial"/>
+        </w:rPr>
+        <w:t xml:space="preserve"> ,</w:t>
+      </w:r>
+      <w:proofErr w:type="gramEnd"/>
+      <w:r>
+        <w:rPr>
+          <w:rFonts w:ascii="Arial" w:eastAsia="Arial" w:hAnsi="Arial" w:cs="Arial"/>
+        </w:rPr>
+        <w:t xml:space="preserve"> não sei se </w:t>
+      </w:r>
+      <w:proofErr w:type="spellStart"/>
+      <w:r>
+        <w:rPr>
+          <w:rFonts w:ascii="Arial" w:eastAsia="Arial" w:hAnsi="Arial" w:cs="Arial"/>
+        </w:rPr>
+        <w:t>vc</w:t>
+      </w:r>
+      <w:proofErr w:type="spellEnd"/>
+      <w:r>
+        <w:rPr>
+          <w:rFonts w:ascii="Arial" w:eastAsia="Arial" w:hAnsi="Arial" w:cs="Arial"/>
+        </w:rPr>
+        <w:t xml:space="preserve"> não tem </w:t>
+      </w:r>
+      <w:proofErr w:type="spellStart"/>
+      <w:r>
+        <w:rPr>
+          <w:rFonts w:ascii="Arial" w:eastAsia="Arial" w:hAnsi="Arial" w:cs="Arial"/>
+        </w:rPr>
+        <w:t>duvidas</w:t>
+      </w:r>
+      <w:proofErr w:type="spellEnd"/>
+      <w:r>
+        <w:rPr>
+          <w:rFonts w:ascii="Arial" w:eastAsia="Arial" w:hAnsi="Arial" w:cs="Arial"/>
+        </w:rPr>
+        <w:t>, enfim, mas esse seria o ponto de melhoria</w:t>
       </w:r>
     </w:p>
     <w:sectPr>

</xml_diff>

<commit_message>
Autoavaliação - Semana 9
Autoavaliação - Semana 9
FEEDBACK: Ana Gabriela
</commit_message>
<xml_diff>
--- a/Autoavaliação_Collaborative Reflection.docx
+++ b/Autoavaliação_Collaborative Reflection.docx
@@ -95,7 +95,7 @@
         </w:trPr>
         <w:tc>
           <w:tcPr>
-            <w:tcW w:w="1376" w:type="dxa"/>
+            <w:tcW w:w="1045" w:type="dxa"/>
             <w:vMerge w:val="restart"/>
             <w:tcBorders>
               <w:top w:val="single" w:sz="8" w:space="0" w:color="000000"/>
@@ -121,7 +121,7 @@
         </w:tc>
         <w:tc>
           <w:tcPr>
-            <w:tcW w:w="3496" w:type="dxa"/>
+            <w:tcW w:w="3920" w:type="dxa"/>
             <w:gridSpan w:val="4"/>
             <w:tcBorders>
               <w:top w:val="single" w:sz="8" w:space="0" w:color="000000"/>
@@ -154,7 +154,7 @@
         </w:tc>
         <w:tc>
           <w:tcPr>
-            <w:tcW w:w="3832" w:type="dxa"/>
+            <w:tcW w:w="3739" w:type="dxa"/>
             <w:gridSpan w:val="4"/>
             <w:tcBorders>
               <w:top w:val="single" w:sz="8" w:space="0" w:color="000000"/>
@@ -192,7 +192,7 @@
         </w:trPr>
         <w:tc>
           <w:tcPr>
-            <w:tcW w:w="1376" w:type="dxa"/>
+            <w:tcW w:w="1045" w:type="dxa"/>
             <w:vMerge/>
             <w:tcBorders>
               <w:top w:val="single" w:sz="8" w:space="0" w:color="000000"/>
@@ -218,7 +218,7 @@
         </w:tc>
         <w:tc>
           <w:tcPr>
-            <w:tcW w:w="728" w:type="dxa"/>
+            <w:tcW w:w="1227" w:type="dxa"/>
             <w:tcBorders>
               <w:top w:val="single" w:sz="8" w:space="0" w:color="000000"/>
               <w:left w:val="single" w:sz="8" w:space="0" w:color="000000"/>
@@ -249,7 +249,7 @@
         </w:tc>
         <w:tc>
           <w:tcPr>
-            <w:tcW w:w="947" w:type="dxa"/>
+            <w:tcW w:w="923" w:type="dxa"/>
             <w:tcBorders>
               <w:top w:val="single" w:sz="8" w:space="0" w:color="000000"/>
               <w:left w:val="single" w:sz="8" w:space="0" w:color="000000"/>
@@ -280,7 +280,7 @@
         </w:tc>
         <w:tc>
           <w:tcPr>
-            <w:tcW w:w="873" w:type="dxa"/>
+            <w:tcW w:w="846" w:type="dxa"/>
             <w:tcBorders>
               <w:top w:val="single" w:sz="8" w:space="0" w:color="000000"/>
               <w:left w:val="single" w:sz="8" w:space="0" w:color="000000"/>
@@ -311,7 +311,7 @@
         </w:tc>
         <w:tc>
           <w:tcPr>
-            <w:tcW w:w="948" w:type="dxa"/>
+            <w:tcW w:w="924" w:type="dxa"/>
             <w:tcBorders>
               <w:top w:val="single" w:sz="8" w:space="0" w:color="000000"/>
               <w:left w:val="single" w:sz="8" w:space="0" w:color="000000"/>
@@ -342,7 +342,7 @@
         </w:tc>
         <w:tc>
           <w:tcPr>
-            <w:tcW w:w="1021" w:type="dxa"/>
+            <w:tcW w:w="1001" w:type="dxa"/>
             <w:tcBorders>
               <w:top w:val="single" w:sz="8" w:space="0" w:color="000000"/>
               <w:left w:val="single" w:sz="8" w:space="0" w:color="000000"/>
@@ -373,7 +373,7 @@
         </w:tc>
         <w:tc>
           <w:tcPr>
-            <w:tcW w:w="1089" w:type="dxa"/>
+            <w:tcW w:w="1072" w:type="dxa"/>
             <w:tcBorders>
               <w:top w:val="single" w:sz="8" w:space="0" w:color="000000"/>
               <w:left w:val="single" w:sz="8" w:space="0" w:color="000000"/>
@@ -404,7 +404,7 @@
         </w:tc>
         <w:tc>
           <w:tcPr>
-            <w:tcW w:w="798" w:type="dxa"/>
+            <w:tcW w:w="744" w:type="dxa"/>
             <w:tcBorders>
               <w:top w:val="single" w:sz="8" w:space="0" w:color="000000"/>
               <w:left w:val="single" w:sz="8" w:space="0" w:color="000000"/>
@@ -435,7 +435,7 @@
         </w:tc>
         <w:tc>
           <w:tcPr>
-            <w:tcW w:w="924" w:type="dxa"/>
+            <w:tcW w:w="922" w:type="dxa"/>
             <w:tcBorders>
               <w:top w:val="single" w:sz="8" w:space="0" w:color="000000"/>
               <w:left w:val="single" w:sz="8" w:space="0" w:color="000000"/>
@@ -471,7 +471,7 @@
         </w:trPr>
         <w:tc>
           <w:tcPr>
-            <w:tcW w:w="1376" w:type="dxa"/>
+            <w:tcW w:w="1045" w:type="dxa"/>
             <w:tcBorders>
               <w:top w:val="single" w:sz="8" w:space="0" w:color="000000"/>
               <w:left w:val="single" w:sz="8" w:space="0" w:color="000000"/>
@@ -501,7 +501,7 @@
         </w:tc>
         <w:tc>
           <w:tcPr>
-            <w:tcW w:w="728" w:type="dxa"/>
+            <w:tcW w:w="1227" w:type="dxa"/>
             <w:tcBorders>
               <w:top w:val="single" w:sz="8" w:space="0" w:color="000000"/>
               <w:left w:val="single" w:sz="8" w:space="0" w:color="000000"/>
@@ -531,7 +531,7 @@
         </w:tc>
         <w:tc>
           <w:tcPr>
-            <w:tcW w:w="947" w:type="dxa"/>
+            <w:tcW w:w="923" w:type="dxa"/>
             <w:tcBorders>
               <w:top w:val="single" w:sz="8" w:space="0" w:color="000000"/>
               <w:left w:val="single" w:sz="8" w:space="0" w:color="000000"/>
@@ -561,7 +561,7 @@
         </w:tc>
         <w:tc>
           <w:tcPr>
-            <w:tcW w:w="873" w:type="dxa"/>
+            <w:tcW w:w="846" w:type="dxa"/>
             <w:tcBorders>
               <w:top w:val="single" w:sz="8" w:space="0" w:color="000000"/>
               <w:left w:val="single" w:sz="8" w:space="0" w:color="000000"/>
@@ -591,7 +591,7 @@
         </w:tc>
         <w:tc>
           <w:tcPr>
-            <w:tcW w:w="948" w:type="dxa"/>
+            <w:tcW w:w="924" w:type="dxa"/>
             <w:tcBorders>
               <w:top w:val="single" w:sz="8" w:space="0" w:color="000000"/>
               <w:left w:val="single" w:sz="8" w:space="0" w:color="000000"/>
@@ -621,7 +621,7 @@
         </w:tc>
         <w:tc>
           <w:tcPr>
-            <w:tcW w:w="1021" w:type="dxa"/>
+            <w:tcW w:w="1001" w:type="dxa"/>
             <w:tcBorders>
               <w:top w:val="single" w:sz="8" w:space="0" w:color="000000"/>
               <w:left w:val="single" w:sz="8" w:space="0" w:color="000000"/>
@@ -651,7 +651,7 @@
         </w:tc>
         <w:tc>
           <w:tcPr>
-            <w:tcW w:w="1089" w:type="dxa"/>
+            <w:tcW w:w="1072" w:type="dxa"/>
             <w:tcBorders>
               <w:top w:val="single" w:sz="8" w:space="0" w:color="000000"/>
               <w:left w:val="single" w:sz="8" w:space="0" w:color="000000"/>
@@ -681,7 +681,7 @@
         </w:tc>
         <w:tc>
           <w:tcPr>
-            <w:tcW w:w="798" w:type="dxa"/>
+            <w:tcW w:w="744" w:type="dxa"/>
             <w:tcBorders>
               <w:top w:val="single" w:sz="8" w:space="0" w:color="000000"/>
               <w:left w:val="single" w:sz="8" w:space="0" w:color="000000"/>
@@ -711,7 +711,7 @@
         </w:tc>
         <w:tc>
           <w:tcPr>
-            <w:tcW w:w="924" w:type="dxa"/>
+            <w:tcW w:w="922" w:type="dxa"/>
             <w:tcBorders>
               <w:top w:val="single" w:sz="8" w:space="0" w:color="000000"/>
               <w:left w:val="single" w:sz="8" w:space="0" w:color="000000"/>
@@ -746,7 +746,7 @@
         </w:trPr>
         <w:tc>
           <w:tcPr>
-            <w:tcW w:w="1376" w:type="dxa"/>
+            <w:tcW w:w="1045" w:type="dxa"/>
             <w:tcBorders>
               <w:top w:val="single" w:sz="8" w:space="0" w:color="000000"/>
               <w:left w:val="single" w:sz="8" w:space="0" w:color="000000"/>
@@ -776,7 +776,7 @@
         </w:tc>
         <w:tc>
           <w:tcPr>
-            <w:tcW w:w="728" w:type="dxa"/>
+            <w:tcW w:w="1227" w:type="dxa"/>
             <w:tcBorders>
               <w:top w:val="single" w:sz="8" w:space="0" w:color="000000"/>
               <w:left w:val="single" w:sz="8" w:space="0" w:color="000000"/>
@@ -806,7 +806,7 @@
         </w:tc>
         <w:tc>
           <w:tcPr>
-            <w:tcW w:w="947" w:type="dxa"/>
+            <w:tcW w:w="923" w:type="dxa"/>
             <w:tcBorders>
               <w:top w:val="single" w:sz="8" w:space="0" w:color="000000"/>
               <w:left w:val="single" w:sz="8" w:space="0" w:color="000000"/>
@@ -836,7 +836,7 @@
         </w:tc>
         <w:tc>
           <w:tcPr>
-            <w:tcW w:w="873" w:type="dxa"/>
+            <w:tcW w:w="846" w:type="dxa"/>
             <w:tcBorders>
               <w:top w:val="single" w:sz="8" w:space="0" w:color="000000"/>
               <w:left w:val="single" w:sz="8" w:space="0" w:color="000000"/>
@@ -866,7 +866,7 @@
         </w:tc>
         <w:tc>
           <w:tcPr>
-            <w:tcW w:w="948" w:type="dxa"/>
+            <w:tcW w:w="924" w:type="dxa"/>
             <w:tcBorders>
               <w:top w:val="single" w:sz="8" w:space="0" w:color="000000"/>
               <w:left w:val="single" w:sz="8" w:space="0" w:color="000000"/>
@@ -896,7 +896,7 @@
         </w:tc>
         <w:tc>
           <w:tcPr>
-            <w:tcW w:w="1021" w:type="dxa"/>
+            <w:tcW w:w="1001" w:type="dxa"/>
             <w:tcBorders>
               <w:top w:val="single" w:sz="8" w:space="0" w:color="000000"/>
               <w:left w:val="single" w:sz="8" w:space="0" w:color="000000"/>
@@ -926,7 +926,7 @@
         </w:tc>
         <w:tc>
           <w:tcPr>
-            <w:tcW w:w="1089" w:type="dxa"/>
+            <w:tcW w:w="1072" w:type="dxa"/>
             <w:tcBorders>
               <w:top w:val="single" w:sz="8" w:space="0" w:color="000000"/>
               <w:left w:val="single" w:sz="8" w:space="0" w:color="000000"/>
@@ -956,7 +956,7 @@
         </w:tc>
         <w:tc>
           <w:tcPr>
-            <w:tcW w:w="798" w:type="dxa"/>
+            <w:tcW w:w="744" w:type="dxa"/>
             <w:tcBorders>
               <w:top w:val="single" w:sz="8" w:space="0" w:color="000000"/>
               <w:left w:val="single" w:sz="8" w:space="0" w:color="000000"/>
@@ -986,7 +986,7 @@
         </w:tc>
         <w:tc>
           <w:tcPr>
-            <w:tcW w:w="924" w:type="dxa"/>
+            <w:tcW w:w="922" w:type="dxa"/>
             <w:tcBorders>
               <w:top w:val="single" w:sz="8" w:space="0" w:color="000000"/>
               <w:left w:val="single" w:sz="8" w:space="0" w:color="000000"/>
@@ -1021,7 +1021,7 @@
         </w:trPr>
         <w:tc>
           <w:tcPr>
-            <w:tcW w:w="1376" w:type="dxa"/>
+            <w:tcW w:w="1045" w:type="dxa"/>
             <w:tcBorders>
               <w:top w:val="single" w:sz="8" w:space="0" w:color="000000"/>
               <w:left w:val="single" w:sz="8" w:space="0" w:color="000000"/>
@@ -1051,7 +1051,7 @@
         </w:tc>
         <w:tc>
           <w:tcPr>
-            <w:tcW w:w="728" w:type="dxa"/>
+            <w:tcW w:w="1227" w:type="dxa"/>
             <w:tcBorders>
               <w:top w:val="single" w:sz="8" w:space="0" w:color="000000"/>
               <w:left w:val="single" w:sz="8" w:space="0" w:color="000000"/>
@@ -1081,7 +1081,7 @@
         </w:tc>
         <w:tc>
           <w:tcPr>
-            <w:tcW w:w="947" w:type="dxa"/>
+            <w:tcW w:w="923" w:type="dxa"/>
             <w:tcBorders>
               <w:top w:val="single" w:sz="8" w:space="0" w:color="000000"/>
               <w:left w:val="single" w:sz="8" w:space="0" w:color="000000"/>
@@ -1111,7 +1111,7 @@
         </w:tc>
         <w:tc>
           <w:tcPr>
-            <w:tcW w:w="873" w:type="dxa"/>
+            <w:tcW w:w="846" w:type="dxa"/>
             <w:tcBorders>
               <w:top w:val="single" w:sz="8" w:space="0" w:color="000000"/>
               <w:left w:val="single" w:sz="8" w:space="0" w:color="000000"/>
@@ -1141,7 +1141,7 @@
         </w:tc>
         <w:tc>
           <w:tcPr>
-            <w:tcW w:w="948" w:type="dxa"/>
+            <w:tcW w:w="924" w:type="dxa"/>
             <w:tcBorders>
               <w:top w:val="single" w:sz="8" w:space="0" w:color="000000"/>
               <w:left w:val="single" w:sz="8" w:space="0" w:color="000000"/>
@@ -1171,7 +1171,7 @@
         </w:tc>
         <w:tc>
           <w:tcPr>
-            <w:tcW w:w="1021" w:type="dxa"/>
+            <w:tcW w:w="1001" w:type="dxa"/>
             <w:tcBorders>
               <w:top w:val="single" w:sz="8" w:space="0" w:color="000000"/>
               <w:left w:val="single" w:sz="8" w:space="0" w:color="000000"/>
@@ -1201,7 +1201,7 @@
         </w:tc>
         <w:tc>
           <w:tcPr>
-            <w:tcW w:w="1089" w:type="dxa"/>
+            <w:tcW w:w="1072" w:type="dxa"/>
             <w:tcBorders>
               <w:top w:val="single" w:sz="8" w:space="0" w:color="000000"/>
               <w:left w:val="single" w:sz="8" w:space="0" w:color="000000"/>
@@ -1231,7 +1231,7 @@
         </w:tc>
         <w:tc>
           <w:tcPr>
-            <w:tcW w:w="798" w:type="dxa"/>
+            <w:tcW w:w="744" w:type="dxa"/>
             <w:tcBorders>
               <w:top w:val="single" w:sz="8" w:space="0" w:color="000000"/>
               <w:left w:val="single" w:sz="8" w:space="0" w:color="000000"/>
@@ -1261,7 +1261,7 @@
         </w:tc>
         <w:tc>
           <w:tcPr>
-            <w:tcW w:w="924" w:type="dxa"/>
+            <w:tcW w:w="922" w:type="dxa"/>
             <w:tcBorders>
               <w:top w:val="single" w:sz="8" w:space="0" w:color="000000"/>
               <w:left w:val="single" w:sz="8" w:space="0" w:color="000000"/>
@@ -1297,7 +1297,7 @@
         </w:trPr>
         <w:tc>
           <w:tcPr>
-            <w:tcW w:w="1376" w:type="dxa"/>
+            <w:tcW w:w="1045" w:type="dxa"/>
             <w:tcBorders>
               <w:top w:val="single" w:sz="8" w:space="0" w:color="000000"/>
               <w:left w:val="single" w:sz="8" w:space="0" w:color="000000"/>
@@ -1327,7 +1327,7 @@
         </w:tc>
         <w:tc>
           <w:tcPr>
-            <w:tcW w:w="728" w:type="dxa"/>
+            <w:tcW w:w="1227" w:type="dxa"/>
             <w:tcBorders>
               <w:top w:val="single" w:sz="8" w:space="0" w:color="000000"/>
               <w:left w:val="single" w:sz="8" w:space="0" w:color="000000"/>
@@ -1357,7 +1357,7 @@
         </w:tc>
         <w:tc>
           <w:tcPr>
-            <w:tcW w:w="947" w:type="dxa"/>
+            <w:tcW w:w="923" w:type="dxa"/>
             <w:tcBorders>
               <w:top w:val="single" w:sz="8" w:space="0" w:color="000000"/>
               <w:left w:val="single" w:sz="8" w:space="0" w:color="000000"/>
@@ -1387,7 +1387,7 @@
         </w:tc>
         <w:tc>
           <w:tcPr>
-            <w:tcW w:w="873" w:type="dxa"/>
+            <w:tcW w:w="846" w:type="dxa"/>
             <w:tcBorders>
               <w:top w:val="single" w:sz="8" w:space="0" w:color="000000"/>
               <w:left w:val="single" w:sz="8" w:space="0" w:color="000000"/>
@@ -1417,7 +1417,7 @@
         </w:tc>
         <w:tc>
           <w:tcPr>
-            <w:tcW w:w="948" w:type="dxa"/>
+            <w:tcW w:w="924" w:type="dxa"/>
             <w:tcBorders>
               <w:top w:val="single" w:sz="8" w:space="0" w:color="000000"/>
               <w:left w:val="single" w:sz="8" w:space="0" w:color="000000"/>
@@ -1447,7 +1447,7 @@
         </w:tc>
         <w:tc>
           <w:tcPr>
-            <w:tcW w:w="1021" w:type="dxa"/>
+            <w:tcW w:w="1001" w:type="dxa"/>
             <w:tcBorders>
               <w:top w:val="single" w:sz="8" w:space="0" w:color="000000"/>
               <w:left w:val="single" w:sz="8" w:space="0" w:color="000000"/>
@@ -1477,7 +1477,7 @@
         </w:tc>
         <w:tc>
           <w:tcPr>
-            <w:tcW w:w="1089" w:type="dxa"/>
+            <w:tcW w:w="1072" w:type="dxa"/>
             <w:tcBorders>
               <w:top w:val="single" w:sz="8" w:space="0" w:color="000000"/>
               <w:left w:val="single" w:sz="8" w:space="0" w:color="000000"/>
@@ -1507,7 +1507,7 @@
         </w:tc>
         <w:tc>
           <w:tcPr>
-            <w:tcW w:w="798" w:type="dxa"/>
+            <w:tcW w:w="744" w:type="dxa"/>
             <w:tcBorders>
               <w:top w:val="single" w:sz="8" w:space="0" w:color="000000"/>
               <w:left w:val="single" w:sz="8" w:space="0" w:color="000000"/>
@@ -1540,7 +1540,7 @@
         </w:tc>
         <w:tc>
           <w:tcPr>
-            <w:tcW w:w="924" w:type="dxa"/>
+            <w:tcW w:w="922" w:type="dxa"/>
             <w:tcBorders>
               <w:top w:val="single" w:sz="8" w:space="0" w:color="000000"/>
               <w:left w:val="single" w:sz="8" w:space="0" w:color="000000"/>
@@ -1579,7 +1579,7 @@
         </w:trPr>
         <w:tc>
           <w:tcPr>
-            <w:tcW w:w="1376" w:type="dxa"/>
+            <w:tcW w:w="1045" w:type="dxa"/>
             <w:tcBorders>
               <w:top w:val="single" w:sz="8" w:space="0" w:color="000000"/>
               <w:left w:val="single" w:sz="8" w:space="0" w:color="000000"/>
@@ -1609,7 +1609,7 @@
         </w:tc>
         <w:tc>
           <w:tcPr>
-            <w:tcW w:w="728" w:type="dxa"/>
+            <w:tcW w:w="1227" w:type="dxa"/>
             <w:tcBorders>
               <w:top w:val="single" w:sz="8" w:space="0" w:color="000000"/>
               <w:left w:val="single" w:sz="8" w:space="0" w:color="000000"/>
@@ -1642,7 +1642,7 @@
         </w:tc>
         <w:tc>
           <w:tcPr>
-            <w:tcW w:w="947" w:type="dxa"/>
+            <w:tcW w:w="923" w:type="dxa"/>
             <w:tcBorders>
               <w:top w:val="single" w:sz="8" w:space="0" w:color="000000"/>
               <w:left w:val="single" w:sz="8" w:space="0" w:color="000000"/>
@@ -1675,7 +1675,7 @@
         </w:tc>
         <w:tc>
           <w:tcPr>
-            <w:tcW w:w="873" w:type="dxa"/>
+            <w:tcW w:w="846" w:type="dxa"/>
             <w:tcBorders>
               <w:top w:val="single" w:sz="8" w:space="0" w:color="000000"/>
               <w:left w:val="single" w:sz="8" w:space="0" w:color="000000"/>
@@ -1708,7 +1708,7 @@
         </w:tc>
         <w:tc>
           <w:tcPr>
-            <w:tcW w:w="948" w:type="dxa"/>
+            <w:tcW w:w="924" w:type="dxa"/>
             <w:tcBorders>
               <w:top w:val="single" w:sz="8" w:space="0" w:color="000000"/>
               <w:left w:val="single" w:sz="8" w:space="0" w:color="000000"/>
@@ -1742,7 +1742,7 @@
         </w:tc>
         <w:tc>
           <w:tcPr>
-            <w:tcW w:w="1021" w:type="dxa"/>
+            <w:tcW w:w="1001" w:type="dxa"/>
             <w:tcBorders>
               <w:top w:val="single" w:sz="8" w:space="0" w:color="000000"/>
               <w:left w:val="single" w:sz="8" w:space="0" w:color="000000"/>
@@ -1775,7 +1775,7 @@
         </w:tc>
         <w:tc>
           <w:tcPr>
-            <w:tcW w:w="1089" w:type="dxa"/>
+            <w:tcW w:w="1072" w:type="dxa"/>
             <w:tcBorders>
               <w:top w:val="single" w:sz="8" w:space="0" w:color="000000"/>
               <w:left w:val="single" w:sz="8" w:space="0" w:color="000000"/>
@@ -1808,7 +1808,7 @@
         </w:tc>
         <w:tc>
           <w:tcPr>
-            <w:tcW w:w="798" w:type="dxa"/>
+            <w:tcW w:w="744" w:type="dxa"/>
             <w:tcBorders>
               <w:top w:val="single" w:sz="8" w:space="0" w:color="000000"/>
               <w:left w:val="single" w:sz="8" w:space="0" w:color="000000"/>
@@ -1841,7 +1841,7 @@
         </w:tc>
         <w:tc>
           <w:tcPr>
-            <w:tcW w:w="924" w:type="dxa"/>
+            <w:tcW w:w="922" w:type="dxa"/>
             <w:tcBorders>
               <w:top w:val="single" w:sz="8" w:space="0" w:color="000000"/>
               <w:left w:val="single" w:sz="8" w:space="0" w:color="000000"/>
@@ -1879,7 +1879,7 @@
         </w:trPr>
         <w:tc>
           <w:tcPr>
-            <w:tcW w:w="1376" w:type="dxa"/>
+            <w:tcW w:w="1045" w:type="dxa"/>
             <w:tcBorders>
               <w:top w:val="single" w:sz="8" w:space="0" w:color="000000"/>
               <w:left w:val="single" w:sz="8" w:space="0" w:color="000000"/>
@@ -1909,7 +1909,7 @@
         </w:tc>
         <w:tc>
           <w:tcPr>
-            <w:tcW w:w="728" w:type="dxa"/>
+            <w:tcW w:w="1227" w:type="dxa"/>
             <w:tcBorders>
               <w:top w:val="single" w:sz="8" w:space="0" w:color="000000"/>
               <w:left w:val="single" w:sz="8" w:space="0" w:color="000000"/>
@@ -1942,7 +1942,7 @@
         </w:tc>
         <w:tc>
           <w:tcPr>
-            <w:tcW w:w="947" w:type="dxa"/>
+            <w:tcW w:w="923" w:type="dxa"/>
             <w:tcBorders>
               <w:top w:val="single" w:sz="8" w:space="0" w:color="000000"/>
               <w:left w:val="single" w:sz="8" w:space="0" w:color="000000"/>
@@ -1975,7 +1975,7 @@
         </w:tc>
         <w:tc>
           <w:tcPr>
-            <w:tcW w:w="873" w:type="dxa"/>
+            <w:tcW w:w="846" w:type="dxa"/>
             <w:tcBorders>
               <w:top w:val="single" w:sz="8" w:space="0" w:color="000000"/>
               <w:left w:val="single" w:sz="8" w:space="0" w:color="000000"/>
@@ -2008,7 +2008,7 @@
         </w:tc>
         <w:tc>
           <w:tcPr>
-            <w:tcW w:w="948" w:type="dxa"/>
+            <w:tcW w:w="924" w:type="dxa"/>
             <w:tcBorders>
               <w:top w:val="single" w:sz="8" w:space="0" w:color="000000"/>
               <w:left w:val="single" w:sz="8" w:space="0" w:color="000000"/>
@@ -2041,7 +2041,7 @@
         </w:tc>
         <w:tc>
           <w:tcPr>
-            <w:tcW w:w="1021" w:type="dxa"/>
+            <w:tcW w:w="1001" w:type="dxa"/>
             <w:tcBorders>
               <w:top w:val="single" w:sz="8" w:space="0" w:color="000000"/>
               <w:left w:val="single" w:sz="8" w:space="0" w:color="000000"/>
@@ -2074,7 +2074,7 @@
         </w:tc>
         <w:tc>
           <w:tcPr>
-            <w:tcW w:w="1089" w:type="dxa"/>
+            <w:tcW w:w="1072" w:type="dxa"/>
             <w:tcBorders>
               <w:top w:val="single" w:sz="8" w:space="0" w:color="000000"/>
               <w:left w:val="single" w:sz="8" w:space="0" w:color="000000"/>
@@ -2107,7 +2107,7 @@
         </w:tc>
         <w:tc>
           <w:tcPr>
-            <w:tcW w:w="798" w:type="dxa"/>
+            <w:tcW w:w="744" w:type="dxa"/>
             <w:tcBorders>
               <w:top w:val="single" w:sz="8" w:space="0" w:color="000000"/>
               <w:left w:val="single" w:sz="8" w:space="0" w:color="000000"/>
@@ -2140,7 +2140,7 @@
         </w:tc>
         <w:tc>
           <w:tcPr>
-            <w:tcW w:w="924" w:type="dxa"/>
+            <w:tcW w:w="922" w:type="dxa"/>
             <w:tcBorders>
               <w:top w:val="single" w:sz="8" w:space="0" w:color="000000"/>
               <w:left w:val="single" w:sz="8" w:space="0" w:color="000000"/>
@@ -2179,7 +2179,7 @@
         </w:trPr>
         <w:tc>
           <w:tcPr>
-            <w:tcW w:w="1376" w:type="dxa"/>
+            <w:tcW w:w="1045" w:type="dxa"/>
             <w:tcBorders>
               <w:top w:val="single" w:sz="8" w:space="0" w:color="000000"/>
               <w:left w:val="single" w:sz="8" w:space="0" w:color="000000"/>
@@ -2209,7 +2209,7 @@
         </w:tc>
         <w:tc>
           <w:tcPr>
-            <w:tcW w:w="728" w:type="dxa"/>
+            <w:tcW w:w="1227" w:type="dxa"/>
             <w:tcBorders>
               <w:top w:val="single" w:sz="8" w:space="0" w:color="000000"/>
               <w:left w:val="single" w:sz="8" w:space="0" w:color="000000"/>
@@ -2242,7 +2242,7 @@
         </w:tc>
         <w:tc>
           <w:tcPr>
-            <w:tcW w:w="947" w:type="dxa"/>
+            <w:tcW w:w="923" w:type="dxa"/>
             <w:tcBorders>
               <w:top w:val="single" w:sz="8" w:space="0" w:color="000000"/>
               <w:left w:val="single" w:sz="8" w:space="0" w:color="000000"/>
@@ -2275,7 +2275,7 @@
         </w:tc>
         <w:tc>
           <w:tcPr>
-            <w:tcW w:w="873" w:type="dxa"/>
+            <w:tcW w:w="846" w:type="dxa"/>
             <w:tcBorders>
               <w:top w:val="single" w:sz="8" w:space="0" w:color="000000"/>
               <w:left w:val="single" w:sz="8" w:space="0" w:color="000000"/>
@@ -2308,7 +2308,7 @@
         </w:tc>
         <w:tc>
           <w:tcPr>
-            <w:tcW w:w="948" w:type="dxa"/>
+            <w:tcW w:w="924" w:type="dxa"/>
             <w:tcBorders>
               <w:top w:val="single" w:sz="8" w:space="0" w:color="000000"/>
               <w:left w:val="single" w:sz="8" w:space="0" w:color="000000"/>
@@ -2341,7 +2341,7 @@
         </w:tc>
         <w:tc>
           <w:tcPr>
-            <w:tcW w:w="1021" w:type="dxa"/>
+            <w:tcW w:w="1001" w:type="dxa"/>
             <w:tcBorders>
               <w:top w:val="single" w:sz="8" w:space="0" w:color="000000"/>
               <w:left w:val="single" w:sz="8" w:space="0" w:color="000000"/>
@@ -2374,7 +2374,7 @@
         </w:tc>
         <w:tc>
           <w:tcPr>
-            <w:tcW w:w="1089" w:type="dxa"/>
+            <w:tcW w:w="1072" w:type="dxa"/>
             <w:tcBorders>
               <w:top w:val="single" w:sz="8" w:space="0" w:color="000000"/>
               <w:left w:val="single" w:sz="8" w:space="0" w:color="000000"/>
@@ -2407,7 +2407,7 @@
         </w:tc>
         <w:tc>
           <w:tcPr>
-            <w:tcW w:w="798" w:type="dxa"/>
+            <w:tcW w:w="744" w:type="dxa"/>
             <w:tcBorders>
               <w:top w:val="single" w:sz="8" w:space="0" w:color="000000"/>
               <w:left w:val="single" w:sz="8" w:space="0" w:color="000000"/>
@@ -2440,7 +2440,7 @@
         </w:tc>
         <w:tc>
           <w:tcPr>
-            <w:tcW w:w="924" w:type="dxa"/>
+            <w:tcW w:w="922" w:type="dxa"/>
             <w:tcBorders>
               <w:top w:val="single" w:sz="8" w:space="0" w:color="000000"/>
               <w:left w:val="single" w:sz="8" w:space="0" w:color="000000"/>
@@ -2479,7 +2479,7 @@
         </w:trPr>
         <w:tc>
           <w:tcPr>
-            <w:tcW w:w="1376" w:type="dxa"/>
+            <w:tcW w:w="1045" w:type="dxa"/>
             <w:tcBorders>
               <w:top w:val="single" w:sz="8" w:space="0" w:color="000000"/>
               <w:left w:val="single" w:sz="8" w:space="0" w:color="000000"/>
@@ -2509,7 +2509,7 @@
         </w:tc>
         <w:tc>
           <w:tcPr>
-            <w:tcW w:w="728" w:type="dxa"/>
+            <w:tcW w:w="1227" w:type="dxa"/>
             <w:tcBorders>
               <w:top w:val="single" w:sz="8" w:space="0" w:color="000000"/>
               <w:left w:val="single" w:sz="8" w:space="0" w:color="000000"/>
@@ -2531,11 +2531,18 @@
                 <w:rFonts w:ascii="Calibri" w:eastAsia="Calibri" w:hAnsi="Calibri" w:cs="Calibri"/>
               </w:rPr>
             </w:pPr>
-          </w:p>
-        </w:tc>
-        <w:tc>
-          <w:tcPr>
-            <w:tcW w:w="947" w:type="dxa"/>
+            <w:r>
+              <w:rPr>
+                <w:rFonts w:ascii="Arial" w:eastAsia="Arial" w:hAnsi="Arial" w:cs="Arial"/>
+                <w:shd w:val="clear" w:color="auto" w:fill="FFFF00"/>
+              </w:rPr>
+              <w:t>2</w:t>
+            </w:r>
+          </w:p>
+        </w:tc>
+        <w:tc>
+          <w:tcPr>
+            <w:tcW w:w="923" w:type="dxa"/>
             <w:tcBorders>
               <w:top w:val="single" w:sz="8" w:space="0" w:color="000000"/>
               <w:left w:val="single" w:sz="8" w:space="0" w:color="000000"/>
@@ -2557,11 +2564,18 @@
                 <w:rFonts w:ascii="Calibri" w:eastAsia="Calibri" w:hAnsi="Calibri" w:cs="Calibri"/>
               </w:rPr>
             </w:pPr>
-          </w:p>
-        </w:tc>
-        <w:tc>
-          <w:tcPr>
-            <w:tcW w:w="873" w:type="dxa"/>
+            <w:r>
+              <w:rPr>
+                <w:rFonts w:ascii="Arial" w:eastAsia="Arial" w:hAnsi="Arial" w:cs="Arial"/>
+                <w:shd w:val="clear" w:color="auto" w:fill="FFFF00"/>
+              </w:rPr>
+              <w:t>2</w:t>
+            </w:r>
+          </w:p>
+        </w:tc>
+        <w:tc>
+          <w:tcPr>
+            <w:tcW w:w="846" w:type="dxa"/>
             <w:tcBorders>
               <w:top w:val="single" w:sz="8" w:space="0" w:color="000000"/>
               <w:left w:val="single" w:sz="8" w:space="0" w:color="000000"/>
@@ -2583,11 +2597,18 @@
                 <w:rFonts w:ascii="Calibri" w:eastAsia="Calibri" w:hAnsi="Calibri" w:cs="Calibri"/>
               </w:rPr>
             </w:pPr>
-          </w:p>
-        </w:tc>
-        <w:tc>
-          <w:tcPr>
-            <w:tcW w:w="948" w:type="dxa"/>
+            <w:r>
+              <w:rPr>
+                <w:rFonts w:ascii="Arial" w:eastAsia="Arial" w:hAnsi="Arial" w:cs="Arial"/>
+                <w:shd w:val="clear" w:color="auto" w:fill="FF0000"/>
+              </w:rPr>
+              <w:t>1</w:t>
+            </w:r>
+          </w:p>
+        </w:tc>
+        <w:tc>
+          <w:tcPr>
+            <w:tcW w:w="924" w:type="dxa"/>
             <w:tcBorders>
               <w:top w:val="single" w:sz="8" w:space="0" w:color="000000"/>
               <w:left w:val="single" w:sz="8" w:space="0" w:color="000000"/>
@@ -2609,11 +2630,18 @@
                 <w:rFonts w:ascii="Calibri" w:eastAsia="Calibri" w:hAnsi="Calibri" w:cs="Calibri"/>
               </w:rPr>
             </w:pPr>
-          </w:p>
-        </w:tc>
-        <w:tc>
-          <w:tcPr>
-            <w:tcW w:w="1021" w:type="dxa"/>
+            <w:r>
+              <w:rPr>
+                <w:rFonts w:ascii="Arial" w:eastAsia="Arial" w:hAnsi="Arial" w:cs="Arial"/>
+                <w:shd w:val="clear" w:color="auto" w:fill="00FF00"/>
+              </w:rPr>
+              <w:t>3</w:t>
+            </w:r>
+          </w:p>
+        </w:tc>
+        <w:tc>
+          <w:tcPr>
+            <w:tcW w:w="1001" w:type="dxa"/>
             <w:tcBorders>
               <w:top w:val="single" w:sz="8" w:space="0" w:color="000000"/>
               <w:left w:val="single" w:sz="8" w:space="0" w:color="000000"/>
@@ -2635,11 +2663,18 @@
                 <w:rFonts w:ascii="Calibri" w:eastAsia="Calibri" w:hAnsi="Calibri" w:cs="Calibri"/>
               </w:rPr>
             </w:pPr>
-          </w:p>
-        </w:tc>
-        <w:tc>
-          <w:tcPr>
-            <w:tcW w:w="1089" w:type="dxa"/>
+            <w:r>
+              <w:rPr>
+                <w:rFonts w:ascii="Arial" w:eastAsia="Arial" w:hAnsi="Arial" w:cs="Arial"/>
+                <w:shd w:val="clear" w:color="auto" w:fill="00FF00"/>
+              </w:rPr>
+              <w:t>3</w:t>
+            </w:r>
+          </w:p>
+        </w:tc>
+        <w:tc>
+          <w:tcPr>
+            <w:tcW w:w="1072" w:type="dxa"/>
             <w:tcBorders>
               <w:top w:val="single" w:sz="8" w:space="0" w:color="000000"/>
               <w:left w:val="single" w:sz="8" w:space="0" w:color="000000"/>
@@ -2661,11 +2696,18 @@
                 <w:rFonts w:ascii="Calibri" w:eastAsia="Calibri" w:hAnsi="Calibri" w:cs="Calibri"/>
               </w:rPr>
             </w:pPr>
-          </w:p>
-        </w:tc>
-        <w:tc>
-          <w:tcPr>
-            <w:tcW w:w="798" w:type="dxa"/>
+            <w:r>
+              <w:rPr>
+                <w:rFonts w:ascii="Arial" w:eastAsia="Arial" w:hAnsi="Arial" w:cs="Arial"/>
+                <w:shd w:val="clear" w:color="auto" w:fill="FFFF00"/>
+              </w:rPr>
+              <w:t>2</w:t>
+            </w:r>
+          </w:p>
+        </w:tc>
+        <w:tc>
+          <w:tcPr>
+            <w:tcW w:w="744" w:type="dxa"/>
             <w:tcBorders>
               <w:top w:val="single" w:sz="8" w:space="0" w:color="000000"/>
               <w:left w:val="single" w:sz="8" w:space="0" w:color="000000"/>
@@ -2687,11 +2729,18 @@
                 <w:rFonts w:ascii="Calibri" w:eastAsia="Calibri" w:hAnsi="Calibri" w:cs="Calibri"/>
               </w:rPr>
             </w:pPr>
-          </w:p>
-        </w:tc>
-        <w:tc>
-          <w:tcPr>
-            <w:tcW w:w="924" w:type="dxa"/>
+            <w:r>
+              <w:rPr>
+                <w:rFonts w:ascii="Arial" w:eastAsia="Arial" w:hAnsi="Arial" w:cs="Arial"/>
+                <w:shd w:val="clear" w:color="auto" w:fill="00FF00"/>
+              </w:rPr>
+              <w:t>3</w:t>
+            </w:r>
+          </w:p>
+        </w:tc>
+        <w:tc>
+          <w:tcPr>
+            <w:tcW w:w="922" w:type="dxa"/>
             <w:tcBorders>
               <w:top w:val="single" w:sz="8" w:space="0" w:color="000000"/>
               <w:left w:val="single" w:sz="8" w:space="0" w:color="000000"/>
@@ -2713,6 +2762,13 @@
                 <w:rFonts w:ascii="Calibri" w:eastAsia="Calibri" w:hAnsi="Calibri" w:cs="Calibri"/>
               </w:rPr>
             </w:pPr>
+            <w:r>
+              <w:rPr>
+                <w:rFonts w:ascii="Arial" w:eastAsia="Arial" w:hAnsi="Arial" w:cs="Arial"/>
+                <w:shd w:val="clear" w:color="auto" w:fill="00FF00"/>
+              </w:rPr>
+              <w:t>3</w:t>
+            </w:r>
           </w:p>
         </w:tc>
       </w:tr>
@@ -2723,7 +2779,7 @@
         </w:trPr>
         <w:tc>
           <w:tcPr>
-            <w:tcW w:w="1376" w:type="dxa"/>
+            <w:tcW w:w="1045" w:type="dxa"/>
             <w:tcBorders>
               <w:top w:val="single" w:sz="8" w:space="0" w:color="000000"/>
               <w:left w:val="single" w:sz="8" w:space="0" w:color="000000"/>
@@ -2753,7 +2809,7 @@
         </w:tc>
         <w:tc>
           <w:tcPr>
-            <w:tcW w:w="728" w:type="dxa"/>
+            <w:tcW w:w="1227" w:type="dxa"/>
             <w:tcBorders>
               <w:top w:val="single" w:sz="8" w:space="0" w:color="000000"/>
               <w:left w:val="single" w:sz="8" w:space="0" w:color="000000"/>
@@ -2775,11 +2831,18 @@
                 <w:rFonts w:ascii="Calibri" w:eastAsia="Calibri" w:hAnsi="Calibri" w:cs="Calibri"/>
               </w:rPr>
             </w:pPr>
-          </w:p>
-        </w:tc>
-        <w:tc>
-          <w:tcPr>
-            <w:tcW w:w="947" w:type="dxa"/>
+            <w:r>
+              <w:rPr>
+                <w:rFonts w:ascii="Arial" w:eastAsia="Arial" w:hAnsi="Arial" w:cs="Arial"/>
+                <w:shd w:val="clear" w:color="auto" w:fill="FFFF00"/>
+              </w:rPr>
+              <w:t>2</w:t>
+            </w:r>
+          </w:p>
+        </w:tc>
+        <w:tc>
+          <w:tcPr>
+            <w:tcW w:w="923" w:type="dxa"/>
             <w:tcBorders>
               <w:top w:val="single" w:sz="8" w:space="0" w:color="000000"/>
               <w:left w:val="single" w:sz="8" w:space="0" w:color="000000"/>
@@ -2801,11 +2864,18 @@
                 <w:rFonts w:ascii="Calibri" w:eastAsia="Calibri" w:hAnsi="Calibri" w:cs="Calibri"/>
               </w:rPr>
             </w:pPr>
-          </w:p>
-        </w:tc>
-        <w:tc>
-          <w:tcPr>
-            <w:tcW w:w="873" w:type="dxa"/>
+            <w:r>
+              <w:rPr>
+                <w:rFonts w:ascii="Arial" w:eastAsia="Arial" w:hAnsi="Arial" w:cs="Arial"/>
+                <w:shd w:val="clear" w:color="auto" w:fill="FF0000"/>
+              </w:rPr>
+              <w:t>1</w:t>
+            </w:r>
+          </w:p>
+        </w:tc>
+        <w:tc>
+          <w:tcPr>
+            <w:tcW w:w="846" w:type="dxa"/>
             <w:tcBorders>
               <w:top w:val="single" w:sz="8" w:space="0" w:color="000000"/>
               <w:left w:val="single" w:sz="8" w:space="0" w:color="000000"/>
@@ -2827,11 +2897,18 @@
                 <w:rFonts w:ascii="Calibri" w:eastAsia="Calibri" w:hAnsi="Calibri" w:cs="Calibri"/>
               </w:rPr>
             </w:pPr>
-          </w:p>
-        </w:tc>
-        <w:tc>
-          <w:tcPr>
-            <w:tcW w:w="948" w:type="dxa"/>
+            <w:r>
+              <w:rPr>
+                <w:rFonts w:ascii="Arial" w:eastAsia="Arial" w:hAnsi="Arial" w:cs="Arial"/>
+                <w:shd w:val="clear" w:color="auto" w:fill="FF0000"/>
+              </w:rPr>
+              <w:t>1</w:t>
+            </w:r>
+          </w:p>
+        </w:tc>
+        <w:tc>
+          <w:tcPr>
+            <w:tcW w:w="924" w:type="dxa"/>
             <w:tcBorders>
               <w:top w:val="single" w:sz="8" w:space="0" w:color="000000"/>
               <w:left w:val="single" w:sz="8" w:space="0" w:color="000000"/>
@@ -2853,11 +2930,18 @@
                 <w:rFonts w:ascii="Calibri" w:eastAsia="Calibri" w:hAnsi="Calibri" w:cs="Calibri"/>
               </w:rPr>
             </w:pPr>
-          </w:p>
-        </w:tc>
-        <w:tc>
-          <w:tcPr>
-            <w:tcW w:w="1021" w:type="dxa"/>
+            <w:r>
+              <w:rPr>
+                <w:rFonts w:ascii="Arial" w:eastAsia="Arial" w:hAnsi="Arial" w:cs="Arial"/>
+                <w:shd w:val="clear" w:color="auto" w:fill="FF0000"/>
+              </w:rPr>
+              <w:t>1</w:t>
+            </w:r>
+          </w:p>
+        </w:tc>
+        <w:tc>
+          <w:tcPr>
+            <w:tcW w:w="1001" w:type="dxa"/>
             <w:tcBorders>
               <w:top w:val="single" w:sz="8" w:space="0" w:color="000000"/>
               <w:left w:val="single" w:sz="8" w:space="0" w:color="000000"/>
@@ -2879,11 +2963,18 @@
                 <w:rFonts w:ascii="Calibri" w:eastAsia="Calibri" w:hAnsi="Calibri" w:cs="Calibri"/>
               </w:rPr>
             </w:pPr>
-          </w:p>
-        </w:tc>
-        <w:tc>
-          <w:tcPr>
-            <w:tcW w:w="1089" w:type="dxa"/>
+            <w:r>
+              <w:rPr>
+                <w:rFonts w:ascii="Arial" w:eastAsia="Arial" w:hAnsi="Arial" w:cs="Arial"/>
+                <w:shd w:val="clear" w:color="auto" w:fill="00FF00"/>
+              </w:rPr>
+              <w:t>3</w:t>
+            </w:r>
+          </w:p>
+        </w:tc>
+        <w:tc>
+          <w:tcPr>
+            <w:tcW w:w="1072" w:type="dxa"/>
             <w:tcBorders>
               <w:top w:val="single" w:sz="8" w:space="0" w:color="000000"/>
               <w:left w:val="single" w:sz="8" w:space="0" w:color="000000"/>
@@ -2905,11 +2996,18 @@
                 <w:rFonts w:ascii="Calibri" w:eastAsia="Calibri" w:hAnsi="Calibri" w:cs="Calibri"/>
               </w:rPr>
             </w:pPr>
-          </w:p>
-        </w:tc>
-        <w:tc>
-          <w:tcPr>
-            <w:tcW w:w="798" w:type="dxa"/>
+            <w:r>
+              <w:rPr>
+                <w:rFonts w:ascii="Arial" w:eastAsia="Arial" w:hAnsi="Arial" w:cs="Arial"/>
+                <w:shd w:val="clear" w:color="auto" w:fill="FFFF00"/>
+              </w:rPr>
+              <w:t>2</w:t>
+            </w:r>
+          </w:p>
+        </w:tc>
+        <w:tc>
+          <w:tcPr>
+            <w:tcW w:w="744" w:type="dxa"/>
             <w:tcBorders>
               <w:top w:val="single" w:sz="8" w:space="0" w:color="000000"/>
               <w:left w:val="single" w:sz="8" w:space="0" w:color="000000"/>
@@ -2931,11 +3029,18 @@
                 <w:rFonts w:ascii="Calibri" w:eastAsia="Calibri" w:hAnsi="Calibri" w:cs="Calibri"/>
               </w:rPr>
             </w:pPr>
-          </w:p>
-        </w:tc>
-        <w:tc>
-          <w:tcPr>
-            <w:tcW w:w="924" w:type="dxa"/>
+            <w:r>
+              <w:rPr>
+                <w:rFonts w:ascii="Arial" w:eastAsia="Arial" w:hAnsi="Arial" w:cs="Arial"/>
+                <w:shd w:val="clear" w:color="auto" w:fill="00FF00"/>
+              </w:rPr>
+              <w:t>3</w:t>
+            </w:r>
+          </w:p>
+        </w:tc>
+        <w:tc>
+          <w:tcPr>
+            <w:tcW w:w="922" w:type="dxa"/>
             <w:tcBorders>
               <w:top w:val="single" w:sz="8" w:space="0" w:color="000000"/>
               <w:left w:val="single" w:sz="8" w:space="0" w:color="000000"/>
@@ -2957,6 +3062,13 @@
                 <w:rFonts w:ascii="Calibri" w:eastAsia="Calibri" w:hAnsi="Calibri" w:cs="Calibri"/>
               </w:rPr>
             </w:pPr>
+            <w:r>
+              <w:rPr>
+                <w:rFonts w:ascii="Arial" w:eastAsia="Arial" w:hAnsi="Arial" w:cs="Arial"/>
+                <w:shd w:val="clear" w:color="auto" w:fill="00FF00"/>
+              </w:rPr>
+              <w:t>3</w:t>
+            </w:r>
           </w:p>
         </w:tc>
       </w:tr>
@@ -2967,7 +3079,7 @@
         </w:trPr>
         <w:tc>
           <w:tcPr>
-            <w:tcW w:w="1376" w:type="dxa"/>
+            <w:tcW w:w="1045" w:type="dxa"/>
             <w:tcBorders>
               <w:top w:val="single" w:sz="8" w:space="0" w:color="000000"/>
               <w:left w:val="single" w:sz="8" w:space="0" w:color="000000"/>
@@ -2997,7 +3109,7 @@
         </w:tc>
         <w:tc>
           <w:tcPr>
-            <w:tcW w:w="728" w:type="dxa"/>
+            <w:tcW w:w="1227" w:type="dxa"/>
             <w:tcBorders>
               <w:top w:val="single" w:sz="8" w:space="0" w:color="000000"/>
               <w:left w:val="single" w:sz="8" w:space="0" w:color="000000"/>
@@ -3023,7 +3135,7 @@
         </w:tc>
         <w:tc>
           <w:tcPr>
-            <w:tcW w:w="947" w:type="dxa"/>
+            <w:tcW w:w="923" w:type="dxa"/>
             <w:tcBorders>
               <w:top w:val="single" w:sz="8" w:space="0" w:color="000000"/>
               <w:left w:val="single" w:sz="8" w:space="0" w:color="000000"/>
@@ -3049,7 +3161,7 @@
         </w:tc>
         <w:tc>
           <w:tcPr>
-            <w:tcW w:w="873" w:type="dxa"/>
+            <w:tcW w:w="846" w:type="dxa"/>
             <w:tcBorders>
               <w:top w:val="single" w:sz="8" w:space="0" w:color="000000"/>
               <w:left w:val="single" w:sz="8" w:space="0" w:color="000000"/>
@@ -3075,7 +3187,7 @@
         </w:tc>
         <w:tc>
           <w:tcPr>
-            <w:tcW w:w="948" w:type="dxa"/>
+            <w:tcW w:w="924" w:type="dxa"/>
             <w:tcBorders>
               <w:top w:val="single" w:sz="8" w:space="0" w:color="000000"/>
               <w:left w:val="single" w:sz="8" w:space="0" w:color="000000"/>
@@ -3101,7 +3213,7 @@
         </w:tc>
         <w:tc>
           <w:tcPr>
-            <w:tcW w:w="1021" w:type="dxa"/>
+            <w:tcW w:w="1001" w:type="dxa"/>
             <w:tcBorders>
               <w:top w:val="single" w:sz="8" w:space="0" w:color="000000"/>
               <w:left w:val="single" w:sz="8" w:space="0" w:color="000000"/>
@@ -3127,7 +3239,7 @@
         </w:tc>
         <w:tc>
           <w:tcPr>
-            <w:tcW w:w="1089" w:type="dxa"/>
+            <w:tcW w:w="1072" w:type="dxa"/>
             <w:tcBorders>
               <w:top w:val="single" w:sz="8" w:space="0" w:color="000000"/>
               <w:left w:val="single" w:sz="8" w:space="0" w:color="000000"/>
@@ -3153,7 +3265,7 @@
         </w:tc>
         <w:tc>
           <w:tcPr>
-            <w:tcW w:w="798" w:type="dxa"/>
+            <w:tcW w:w="744" w:type="dxa"/>
             <w:tcBorders>
               <w:top w:val="single" w:sz="8" w:space="0" w:color="000000"/>
               <w:left w:val="single" w:sz="8" w:space="0" w:color="000000"/>
@@ -3179,7 +3291,7 @@
         </w:tc>
         <w:tc>
           <w:tcPr>
-            <w:tcW w:w="924" w:type="dxa"/>
+            <w:tcW w:w="922" w:type="dxa"/>
             <w:tcBorders>
               <w:top w:val="single" w:sz="8" w:space="0" w:color="000000"/>
               <w:left w:val="single" w:sz="8" w:space="0" w:color="000000"/>
@@ -3211,7 +3323,7 @@
         </w:trPr>
         <w:tc>
           <w:tcPr>
-            <w:tcW w:w="1376" w:type="dxa"/>
+            <w:tcW w:w="1045" w:type="dxa"/>
             <w:tcBorders>
               <w:top w:val="single" w:sz="8" w:space="0" w:color="000000"/>
               <w:left w:val="single" w:sz="8" w:space="0" w:color="000000"/>
@@ -3241,7 +3353,7 @@
         </w:tc>
         <w:tc>
           <w:tcPr>
-            <w:tcW w:w="728" w:type="dxa"/>
+            <w:tcW w:w="1227" w:type="dxa"/>
             <w:tcBorders>
               <w:top w:val="single" w:sz="8" w:space="0" w:color="000000"/>
               <w:left w:val="single" w:sz="8" w:space="0" w:color="000000"/>
@@ -3267,7 +3379,7 @@
         </w:tc>
         <w:tc>
           <w:tcPr>
-            <w:tcW w:w="947" w:type="dxa"/>
+            <w:tcW w:w="923" w:type="dxa"/>
             <w:tcBorders>
               <w:top w:val="single" w:sz="8" w:space="0" w:color="000000"/>
               <w:left w:val="single" w:sz="8" w:space="0" w:color="000000"/>
@@ -3293,7 +3405,7 @@
         </w:tc>
         <w:tc>
           <w:tcPr>
-            <w:tcW w:w="873" w:type="dxa"/>
+            <w:tcW w:w="846" w:type="dxa"/>
             <w:tcBorders>
               <w:top w:val="single" w:sz="8" w:space="0" w:color="000000"/>
               <w:left w:val="single" w:sz="8" w:space="0" w:color="000000"/>
@@ -3319,7 +3431,7 @@
         </w:tc>
         <w:tc>
           <w:tcPr>
-            <w:tcW w:w="948" w:type="dxa"/>
+            <w:tcW w:w="924" w:type="dxa"/>
             <w:tcBorders>
               <w:top w:val="single" w:sz="8" w:space="0" w:color="000000"/>
               <w:left w:val="single" w:sz="8" w:space="0" w:color="000000"/>
@@ -3345,7 +3457,7 @@
         </w:tc>
         <w:tc>
           <w:tcPr>
-            <w:tcW w:w="1021" w:type="dxa"/>
+            <w:tcW w:w="1001" w:type="dxa"/>
             <w:tcBorders>
               <w:top w:val="single" w:sz="8" w:space="0" w:color="000000"/>
               <w:left w:val="single" w:sz="8" w:space="0" w:color="000000"/>
@@ -3371,7 +3483,7 @@
         </w:tc>
         <w:tc>
           <w:tcPr>
-            <w:tcW w:w="1089" w:type="dxa"/>
+            <w:tcW w:w="1072" w:type="dxa"/>
             <w:tcBorders>
               <w:top w:val="single" w:sz="8" w:space="0" w:color="000000"/>
               <w:left w:val="single" w:sz="8" w:space="0" w:color="000000"/>
@@ -3397,7 +3509,7 @@
         </w:tc>
         <w:tc>
           <w:tcPr>
-            <w:tcW w:w="798" w:type="dxa"/>
+            <w:tcW w:w="744" w:type="dxa"/>
             <w:tcBorders>
               <w:top w:val="single" w:sz="8" w:space="0" w:color="000000"/>
               <w:left w:val="single" w:sz="8" w:space="0" w:color="000000"/>
@@ -3423,7 +3535,7 @@
         </w:tc>
         <w:tc>
           <w:tcPr>
-            <w:tcW w:w="924" w:type="dxa"/>
+            <w:tcW w:w="922" w:type="dxa"/>
             <w:tcBorders>
               <w:top w:val="single" w:sz="8" w:space="0" w:color="000000"/>
               <w:left w:val="single" w:sz="8" w:space="0" w:color="000000"/>
@@ -3455,7 +3567,7 @@
         </w:trPr>
         <w:tc>
           <w:tcPr>
-            <w:tcW w:w="1376" w:type="dxa"/>
+            <w:tcW w:w="1045" w:type="dxa"/>
             <w:tcBorders>
               <w:top w:val="single" w:sz="8" w:space="0" w:color="000000"/>
               <w:left w:val="single" w:sz="8" w:space="0" w:color="000000"/>
@@ -3485,7 +3597,7 @@
         </w:tc>
         <w:tc>
           <w:tcPr>
-            <w:tcW w:w="728" w:type="dxa"/>
+            <w:tcW w:w="1227" w:type="dxa"/>
             <w:tcBorders>
               <w:top w:val="single" w:sz="8" w:space="0" w:color="000000"/>
               <w:left w:val="single" w:sz="8" w:space="0" w:color="000000"/>
@@ -3511,7 +3623,7 @@
         </w:tc>
         <w:tc>
           <w:tcPr>
-            <w:tcW w:w="947" w:type="dxa"/>
+            <w:tcW w:w="923" w:type="dxa"/>
             <w:tcBorders>
               <w:top w:val="single" w:sz="8" w:space="0" w:color="000000"/>
               <w:left w:val="single" w:sz="8" w:space="0" w:color="000000"/>
@@ -3537,7 +3649,7 @@
         </w:tc>
         <w:tc>
           <w:tcPr>
-            <w:tcW w:w="873" w:type="dxa"/>
+            <w:tcW w:w="846" w:type="dxa"/>
             <w:tcBorders>
               <w:top w:val="single" w:sz="8" w:space="0" w:color="000000"/>
               <w:left w:val="single" w:sz="8" w:space="0" w:color="000000"/>
@@ -3563,7 +3675,7 @@
         </w:tc>
         <w:tc>
           <w:tcPr>
-            <w:tcW w:w="948" w:type="dxa"/>
+            <w:tcW w:w="924" w:type="dxa"/>
             <w:tcBorders>
               <w:top w:val="single" w:sz="8" w:space="0" w:color="000000"/>
               <w:left w:val="single" w:sz="8" w:space="0" w:color="000000"/>
@@ -3589,7 +3701,7 @@
         </w:tc>
         <w:tc>
           <w:tcPr>
-            <w:tcW w:w="1021" w:type="dxa"/>
+            <w:tcW w:w="1001" w:type="dxa"/>
             <w:tcBorders>
               <w:top w:val="single" w:sz="8" w:space="0" w:color="000000"/>
               <w:left w:val="single" w:sz="8" w:space="0" w:color="000000"/>
@@ -3615,7 +3727,7 @@
         </w:tc>
         <w:tc>
           <w:tcPr>
-            <w:tcW w:w="1089" w:type="dxa"/>
+            <w:tcW w:w="1072" w:type="dxa"/>
             <w:tcBorders>
               <w:top w:val="single" w:sz="8" w:space="0" w:color="000000"/>
               <w:left w:val="single" w:sz="8" w:space="0" w:color="000000"/>
@@ -3641,7 +3753,7 @@
         </w:tc>
         <w:tc>
           <w:tcPr>
-            <w:tcW w:w="798" w:type="dxa"/>
+            <w:tcW w:w="744" w:type="dxa"/>
             <w:tcBorders>
               <w:top w:val="single" w:sz="8" w:space="0" w:color="000000"/>
               <w:left w:val="single" w:sz="8" w:space="0" w:color="000000"/>
@@ -3667,7 +3779,7 @@
         </w:tc>
         <w:tc>
           <w:tcPr>
-            <w:tcW w:w="924" w:type="dxa"/>
+            <w:tcW w:w="922" w:type="dxa"/>
             <w:tcBorders>
               <w:top w:val="single" w:sz="8" w:space="0" w:color="000000"/>
               <w:left w:val="single" w:sz="8" w:space="0" w:color="000000"/>
@@ -8276,10 +8388,7 @@
               <w:spacing w:after="0" w:line="276" w:lineRule="auto"/>
             </w:pPr>
             <w:r>
-              <w:t>-</w:t>
-            </w:r>
-            <w:r>
-              <w:t>Pontos positivos:</w:t>
+              <w:t>-Pontos positivos:</w:t>
             </w:r>
           </w:p>
           <w:p>
@@ -8303,13 +8412,7 @@
               <w:spacing w:after="0" w:line="276" w:lineRule="auto"/>
             </w:pPr>
             <w:r>
-              <w:t xml:space="preserve">Uma das pessoas que se destacaram desde o </w:t>
-            </w:r>
-            <w:r>
-              <w:t>início</w:t>
-            </w:r>
-            <w:r>
-              <w:t xml:space="preserve"> do </w:t>
+              <w:t xml:space="preserve">Uma das pessoas que se destacaram desde o início do </w:t>
             </w:r>
             <w:proofErr w:type="spellStart"/>
             <w:r>
@@ -8974,9 +9077,51 @@
               <w:spacing w:after="0" w:line="276" w:lineRule="auto"/>
               <w:rPr>
                 <w:rFonts w:ascii="Arial" w:eastAsia="Arial" w:hAnsi="Arial" w:cs="Arial"/>
-                <w:b/>
-              </w:rPr>
-            </w:pPr>
+                <w:bCs/>
+              </w:rPr>
+            </w:pPr>
+            <w:r>
+              <w:rPr>
+                <w:rFonts w:ascii="Arial" w:eastAsia="Arial" w:hAnsi="Arial" w:cs="Arial"/>
+                <w:bCs/>
+              </w:rPr>
+              <w:t>Feedback Ana Gabriela:</w:t>
+            </w:r>
+            <w:r>
+              <w:rPr>
+                <w:rFonts w:ascii="Arial" w:eastAsia="Arial" w:hAnsi="Arial" w:cs="Arial"/>
+                <w:bCs/>
+              </w:rPr>
+              <w:t xml:space="preserve"> Jessica </w:t>
+            </w:r>
+            <w:r>
+              <w:rPr>
+                <w:rFonts w:ascii="Arial" w:eastAsia="Arial" w:hAnsi="Arial" w:cs="Arial"/>
+                <w:bCs/>
+              </w:rPr>
+              <w:t>é uma pessoa extremamente e alegre e positiva, sempre que você fala você agrega alguma coisa na vida das pessoas! Um ponto de melhoria: participar mais da aula, sinto que você fica muito quietinha e que se você falasse mais, ia agregar muito p</w:t>
+            </w:r>
+            <w:r>
+              <w:rPr>
+                <w:rFonts w:ascii="Arial" w:eastAsia="Arial" w:hAnsi="Arial" w:cs="Arial"/>
+                <w:bCs/>
+              </w:rPr>
+              <w:t>a</w:t>
+            </w:r>
+            <w:r>
+              <w:rPr>
+                <w:rFonts w:ascii="Arial" w:eastAsia="Arial" w:hAnsi="Arial" w:cs="Arial"/>
+                <w:bCs/>
+              </w:rPr>
+              <w:t>ra turma</w:t>
+            </w:r>
+            <w:r>
+              <w:rPr>
+                <w:rFonts w:ascii="Arial" w:eastAsia="Arial" w:hAnsi="Arial" w:cs="Arial"/>
+                <w:bCs/>
+              </w:rPr>
+              <w:t>.</w:t>
+            </w:r>
           </w:p>
           <w:p>
             <w:pPr>
@@ -9161,8 +9306,20 @@
           </w:p>
           <w:p>
             <w:pPr>
-              <w:spacing w:after="0" w:line="240" w:lineRule="auto"/>
-            </w:pPr>
+              <w:spacing w:after="0" w:line="276" w:lineRule="auto"/>
+            </w:pPr>
+            <w:r>
+              <w:rPr>
+                <w:rFonts w:ascii="Arial" w:eastAsia="Arial" w:hAnsi="Arial" w:cs="Arial"/>
+              </w:rPr>
+              <w:t>Sinto que ainda preciso</w:t>
+            </w:r>
+            <w:r>
+              <w:rPr>
+                <w:rFonts w:ascii="Arial" w:eastAsia="Arial" w:hAnsi="Arial" w:cs="Arial"/>
+              </w:rPr>
+              <w:t xml:space="preserve"> melhorar minha comunicação, conseguindo passar minhas ideias com mais clareza, melhorar minha linguagem corporal, ser mais participativa nas discussões, saber pedir ajuda e ajudar e permanecer calma em situações desafiadoras.</w:t>
+            </w:r>
           </w:p>
         </w:tc>
       </w:tr>
@@ -9328,6 +9485,7 @@
               <w:rPr>
                 <w:rFonts w:ascii="Arial" w:eastAsia="Arial" w:hAnsi="Arial" w:cs="Arial"/>
               </w:rPr>
+              <w:lastRenderedPageBreak/>
               <w:t>2</w:t>
             </w:r>
           </w:p>
@@ -10185,6 +10343,7 @@
         <w:rPr>
           <w:rFonts w:ascii="Arial" w:eastAsia="Arial" w:hAnsi="Arial" w:cs="Arial"/>
         </w:rPr>
+        <w:lastRenderedPageBreak/>
         <w:t>Ed - SEMANA 3</w:t>
       </w:r>
     </w:p>
@@ -10255,14 +10414,7 @@
         <w:rPr>
           <w:rFonts w:ascii="Arial" w:eastAsia="Arial" w:hAnsi="Arial" w:cs="Arial"/>
         </w:rPr>
-        <w:t xml:space="preserve">Jess, sinto muito que não pode participar da aula hoje e se precisar de ajuda com algo é só me chamar. Pelo que eu observei de você, você é bastante </w:t>
-      </w:r>
-      <w:r>
-        <w:rPr>
-          <w:rFonts w:ascii="Arial" w:eastAsia="Arial" w:hAnsi="Arial" w:cs="Arial"/>
-        </w:rPr>
-        <w:lastRenderedPageBreak/>
-        <w:t>esforçada e procura ajudar e incentivar quem está perto de você, presta bastante atenção e quando é chamada faz comentários muito bons. Essa semana não vi muito você nas aulas</w:t>
+        <w:t>Jess, sinto muito que não pode participar da aula hoje e se precisar de ajuda com algo é só me chamar. Pelo que eu observei de você, você é bastante esforçada e procura ajudar e incentivar quem está perto de você, presta bastante atenção e quando é chamada faz comentários muito bons. Essa semana não vi muito você nas aulas</w:t>
       </w:r>
       <w:r>
         <w:rPr>
@@ -10429,6 +10581,78 @@
           <w:bCs/>
         </w:rPr>
         <w:t>Beatriz – SEMANA 6</w:t>
+      </w:r>
+    </w:p>
+    <w:p>
+      <w:pPr>
+        <w:spacing w:after="0" w:line="276" w:lineRule="auto"/>
+        <w:rPr>
+          <w:rFonts w:ascii="Arial" w:eastAsia="Arial" w:hAnsi="Arial" w:cs="Arial"/>
+          <w:bCs/>
+        </w:rPr>
+      </w:pPr>
+      <w:r>
+        <w:rPr>
+          <w:rFonts w:ascii="Arial" w:eastAsia="Arial" w:hAnsi="Arial" w:cs="Arial"/>
+          <w:bCs/>
+        </w:rPr>
+        <w:t xml:space="preserve">FEEDBACK: Jessica </w:t>
+      </w:r>
+      <w:r>
+        <w:rPr>
+          <w:rFonts w:ascii="Calibri" w:eastAsia="Calibri" w:hAnsi="Calibri" w:cs="Calibri"/>
+        </w:rPr>
+        <w:t xml:space="preserve">é bastante esforçada e procura ajudar e incentivar quem está perto de você, presta bastante atenção e quando é chamada faz comentários muito bons. Essa semana não vi muito você nas aulas acho que por conta da sua internet </w:t>
+      </w:r>
+      <w:proofErr w:type="spellStart"/>
+      <w:r>
+        <w:rPr>
+          <w:rFonts w:ascii="Calibri" w:eastAsia="Calibri" w:hAnsi="Calibri" w:cs="Calibri"/>
+        </w:rPr>
+        <w:t>vc</w:t>
+      </w:r>
+      <w:proofErr w:type="spellEnd"/>
+      <w:r>
+        <w:rPr>
+          <w:rFonts w:ascii="Calibri" w:eastAsia="Calibri" w:hAnsi="Calibri" w:cs="Calibri"/>
+        </w:rPr>
+        <w:t xml:space="preserve"> estava com a câmera desligada </w:t>
+      </w:r>
+      <w:proofErr w:type="spellStart"/>
+      <w:r>
+        <w:rPr>
+          <w:rFonts w:ascii="Calibri" w:eastAsia="Calibri" w:hAnsi="Calibri" w:cs="Calibri"/>
+        </w:rPr>
+        <w:t>oq</w:t>
+      </w:r>
+      <w:proofErr w:type="spellEnd"/>
+      <w:r>
+        <w:rPr>
+          <w:rFonts w:ascii="Calibri" w:eastAsia="Calibri" w:hAnsi="Calibri" w:cs="Calibri"/>
+        </w:rPr>
+        <w:t xml:space="preserve"> é uma </w:t>
+      </w:r>
+      <w:proofErr w:type="gramStart"/>
+      <w:r>
+        <w:rPr>
+          <w:rFonts w:ascii="Calibri" w:eastAsia="Calibri" w:hAnsi="Calibri" w:cs="Calibri"/>
+        </w:rPr>
+        <w:t xml:space="preserve">pena  </w:t>
+      </w:r>
+      <w:proofErr w:type="spellStart"/>
+      <w:r>
+        <w:rPr>
+          <w:rFonts w:ascii="Calibri" w:eastAsia="Calibri" w:hAnsi="Calibri" w:cs="Calibri"/>
+        </w:rPr>
+        <w:t>pq</w:t>
+      </w:r>
+      <w:proofErr w:type="spellEnd"/>
+      <w:proofErr w:type="gramEnd"/>
+      <w:r>
+        <w:rPr>
+          <w:rFonts w:ascii="Calibri" w:eastAsia="Calibri" w:hAnsi="Calibri" w:cs="Calibri"/>
+        </w:rPr>
+        <w:t xml:space="preserve"> você acrescenta bastante nas aulas.</w:t>
       </w:r>
     </w:p>
     <w:p>
@@ -10642,6 +10866,165 @@
         </w:rPr>
         <w:t>, enfim, mas esse seria o ponto de melhoria</w:t>
       </w:r>
+    </w:p>
+    <w:p>
+      <w:pPr>
+        <w:spacing w:after="0" w:line="276" w:lineRule="auto"/>
+        <w:rPr>
+          <w:rFonts w:ascii="Arial" w:eastAsia="Arial" w:hAnsi="Arial" w:cs="Arial"/>
+        </w:rPr>
+      </w:pPr>
+    </w:p>
+    <w:p>
+      <w:pPr>
+        <w:spacing w:after="0" w:line="276" w:lineRule="auto"/>
+        <w:rPr>
+          <w:rFonts w:ascii="Arial" w:eastAsia="Arial" w:hAnsi="Arial" w:cs="Arial"/>
+        </w:rPr>
+      </w:pPr>
+      <w:proofErr w:type="spellStart"/>
+      <w:r>
+        <w:rPr>
+          <w:rFonts w:ascii="Arial" w:eastAsia="Arial" w:hAnsi="Arial" w:cs="Arial"/>
+        </w:rPr>
+        <w:t>Milly</w:t>
+      </w:r>
+      <w:proofErr w:type="spellEnd"/>
+      <w:r>
+        <w:rPr>
+          <w:rFonts w:ascii="Arial" w:eastAsia="Arial" w:hAnsi="Arial" w:cs="Arial"/>
+        </w:rPr>
+        <w:t xml:space="preserve"> – SEMANA 8</w:t>
+      </w:r>
+    </w:p>
+    <w:p>
+      <w:pPr>
+        <w:spacing w:after="0" w:line="276" w:lineRule="auto"/>
+        <w:rPr>
+          <w:rFonts w:ascii="Arial" w:eastAsia="Arial" w:hAnsi="Arial" w:cs="Arial"/>
+        </w:rPr>
+      </w:pPr>
+      <w:r>
+        <w:rPr>
+          <w:rFonts w:ascii="Arial" w:eastAsia="Arial" w:hAnsi="Arial" w:cs="Arial"/>
+        </w:rPr>
+        <w:t>FEEDBACK: Jessica</w:t>
+      </w:r>
+      <w:r>
+        <w:rPr>
+          <w:rFonts w:ascii="Arial" w:eastAsia="Arial" w:hAnsi="Arial" w:cs="Arial"/>
+        </w:rPr>
+        <w:t xml:space="preserve"> é proativa, participa bastante nas atividades em </w:t>
+      </w:r>
+      <w:proofErr w:type="spellStart"/>
+      <w:r>
+        <w:rPr>
+          <w:rFonts w:ascii="Arial" w:eastAsia="Arial" w:hAnsi="Arial" w:cs="Arial"/>
+        </w:rPr>
+        <w:t>breakout</w:t>
+      </w:r>
+      <w:proofErr w:type="spellEnd"/>
+      <w:r>
+        <w:rPr>
+          <w:rFonts w:ascii="Arial" w:eastAsia="Arial" w:hAnsi="Arial" w:cs="Arial"/>
+        </w:rPr>
+        <w:t xml:space="preserve">, é muito simpática e gentil, se comunica muito bem apesar de não falar muito na </w:t>
+      </w:r>
+      <w:proofErr w:type="spellStart"/>
+      <w:r>
+        <w:rPr>
+          <w:rFonts w:ascii="Arial" w:eastAsia="Arial" w:hAnsi="Arial" w:cs="Arial"/>
+        </w:rPr>
+        <w:t>live</w:t>
+      </w:r>
+      <w:proofErr w:type="spellEnd"/>
+      <w:r>
+        <w:rPr>
+          <w:rFonts w:ascii="Arial" w:eastAsia="Arial" w:hAnsi="Arial" w:cs="Arial"/>
+        </w:rPr>
+        <w:t xml:space="preserve"> da aula</w:t>
+      </w:r>
+    </w:p>
+    <w:p>
+      <w:pPr>
+        <w:spacing w:after="0" w:line="276" w:lineRule="auto"/>
+        <w:rPr>
+          <w:rFonts w:ascii="Arial" w:eastAsia="Arial" w:hAnsi="Arial" w:cs="Arial"/>
+        </w:rPr>
+      </w:pPr>
+    </w:p>
+    <w:p>
+      <w:pPr>
+        <w:spacing w:after="0" w:line="276" w:lineRule="auto"/>
+        <w:rPr>
+          <w:rFonts w:ascii="Arial" w:eastAsia="Arial" w:hAnsi="Arial" w:cs="Arial"/>
+        </w:rPr>
+      </w:pPr>
+      <w:r>
+        <w:rPr>
+          <w:rFonts w:ascii="Arial" w:eastAsia="Arial" w:hAnsi="Arial" w:cs="Arial"/>
+        </w:rPr>
+        <w:t>Ana Gabriela – SEMANA 9</w:t>
+      </w:r>
+    </w:p>
+    <w:p>
+      <w:pPr>
+        <w:spacing w:after="0" w:line="276" w:lineRule="auto"/>
+        <w:rPr>
+          <w:rFonts w:ascii="Arial" w:eastAsia="Arial" w:hAnsi="Arial" w:cs="Arial"/>
+          <w:bCs/>
+        </w:rPr>
+      </w:pPr>
+      <w:r>
+        <w:rPr>
+          <w:rFonts w:ascii="Arial" w:eastAsia="Arial" w:hAnsi="Arial" w:cs="Arial"/>
+          <w:bCs/>
+        </w:rPr>
+        <w:t xml:space="preserve">FEEDBACK: </w:t>
+      </w:r>
+      <w:r>
+        <w:rPr>
+          <w:rFonts w:ascii="Arial" w:eastAsia="Arial" w:hAnsi="Arial" w:cs="Arial"/>
+          <w:bCs/>
+        </w:rPr>
+        <w:t xml:space="preserve">Jessica </w:t>
+      </w:r>
+      <w:r>
+        <w:rPr>
+          <w:rFonts w:ascii="Arial" w:eastAsia="Arial" w:hAnsi="Arial" w:cs="Arial"/>
+          <w:bCs/>
+        </w:rPr>
+        <w:t>é uma pessoa extremamente e alegre e positiva, sempre que você fala você agrega alguma coisa na vida das pessoas! Um ponto de melhoria: participar mais da aula, sinto que você fica muito quietinha e que se você falasse mais, ia agregar muito p</w:t>
+      </w:r>
+      <w:r>
+        <w:rPr>
+          <w:rFonts w:ascii="Arial" w:eastAsia="Arial" w:hAnsi="Arial" w:cs="Arial"/>
+          <w:bCs/>
+        </w:rPr>
+        <w:t>a</w:t>
+      </w:r>
+      <w:r>
+        <w:rPr>
+          <w:rFonts w:ascii="Arial" w:eastAsia="Arial" w:hAnsi="Arial" w:cs="Arial"/>
+          <w:bCs/>
+        </w:rPr>
+        <w:t>ra turma</w:t>
+      </w:r>
+      <w:r>
+        <w:rPr>
+          <w:rFonts w:ascii="Arial" w:eastAsia="Arial" w:hAnsi="Arial" w:cs="Arial"/>
+          <w:bCs/>
+        </w:rPr>
+        <w:t>.</w:t>
+      </w:r>
+    </w:p>
+    <w:p>
+      <w:pPr>
+        <w:spacing w:after="0" w:line="276" w:lineRule="auto"/>
+        <w:rPr>
+          <w:rFonts w:ascii="Arial" w:eastAsia="Arial" w:hAnsi="Arial" w:cs="Arial"/>
+        </w:rPr>
+      </w:pPr>
     </w:p>
     <w:sectPr>
       <w:pgSz w:w="11906" w:h="16838"/>

</xml_diff>

<commit_message>
Autoavaliação - Semana 10
Autoavaliação - Semana 10
</commit_message>
<xml_diff>
--- a/Autoavaliação_Collaborative Reflection.docx
+++ b/Autoavaliação_Collaborative Reflection.docx
@@ -79,15 +79,15 @@
         <w:tblLook w:val="04A0" w:firstRow="1" w:lastRow="0" w:firstColumn="1" w:lastColumn="0" w:noHBand="0" w:noVBand="1"/>
       </w:tblPr>
       <w:tblGrid>
-        <w:gridCol w:w="1045"/>
+        <w:gridCol w:w="898"/>
         <w:gridCol w:w="1227"/>
-        <w:gridCol w:w="923"/>
-        <w:gridCol w:w="846"/>
-        <w:gridCol w:w="924"/>
-        <w:gridCol w:w="1001"/>
-        <w:gridCol w:w="1072"/>
-        <w:gridCol w:w="744"/>
-        <w:gridCol w:w="922"/>
+        <w:gridCol w:w="913"/>
+        <w:gridCol w:w="834"/>
+        <w:gridCol w:w="914"/>
+        <w:gridCol w:w="992"/>
+        <w:gridCol w:w="1065"/>
+        <w:gridCol w:w="720"/>
+        <w:gridCol w:w="921"/>
       </w:tblGrid>
       <w:tr>
         <w:trPr>
@@ -3131,6 +3131,13 @@
                 <w:rFonts w:ascii="Calibri" w:eastAsia="Calibri" w:hAnsi="Calibri" w:cs="Calibri"/>
               </w:rPr>
             </w:pPr>
+            <w:r>
+              <w:rPr>
+                <w:rFonts w:ascii="Arial" w:eastAsia="Arial" w:hAnsi="Arial" w:cs="Arial"/>
+                <w:shd w:val="clear" w:color="auto" w:fill="FF0000"/>
+              </w:rPr>
+              <w:t>1</w:t>
+            </w:r>
           </w:p>
         </w:tc>
         <w:tc>
@@ -3157,6 +3164,13 @@
                 <w:rFonts w:ascii="Calibri" w:eastAsia="Calibri" w:hAnsi="Calibri" w:cs="Calibri"/>
               </w:rPr>
             </w:pPr>
+            <w:r>
+              <w:rPr>
+                <w:rFonts w:ascii="Arial" w:eastAsia="Arial" w:hAnsi="Arial" w:cs="Arial"/>
+                <w:shd w:val="clear" w:color="auto" w:fill="FF0000"/>
+              </w:rPr>
+              <w:t>1</w:t>
+            </w:r>
           </w:p>
         </w:tc>
         <w:tc>
@@ -3183,6 +3197,13 @@
                 <w:rFonts w:ascii="Calibri" w:eastAsia="Calibri" w:hAnsi="Calibri" w:cs="Calibri"/>
               </w:rPr>
             </w:pPr>
+            <w:r>
+              <w:rPr>
+                <w:rFonts w:ascii="Arial" w:eastAsia="Arial" w:hAnsi="Arial" w:cs="Arial"/>
+                <w:shd w:val="clear" w:color="auto" w:fill="FF0000"/>
+              </w:rPr>
+              <w:t>1</w:t>
+            </w:r>
           </w:p>
         </w:tc>
         <w:tc>
@@ -3209,6 +3230,13 @@
                 <w:rFonts w:ascii="Calibri" w:eastAsia="Calibri" w:hAnsi="Calibri" w:cs="Calibri"/>
               </w:rPr>
             </w:pPr>
+            <w:r>
+              <w:rPr>
+                <w:rFonts w:ascii="Arial" w:eastAsia="Arial" w:hAnsi="Arial" w:cs="Arial"/>
+                <w:shd w:val="clear" w:color="auto" w:fill="FF0000"/>
+              </w:rPr>
+              <w:t>1</w:t>
+            </w:r>
           </w:p>
         </w:tc>
         <w:tc>
@@ -3235,6 +3263,13 @@
                 <w:rFonts w:ascii="Calibri" w:eastAsia="Calibri" w:hAnsi="Calibri" w:cs="Calibri"/>
               </w:rPr>
             </w:pPr>
+            <w:r>
+              <w:rPr>
+                <w:rFonts w:ascii="Arial" w:eastAsia="Arial" w:hAnsi="Arial" w:cs="Arial"/>
+                <w:shd w:val="clear" w:color="auto" w:fill="FF0000"/>
+              </w:rPr>
+              <w:t>1</w:t>
+            </w:r>
           </w:p>
         </w:tc>
         <w:tc>
@@ -3261,6 +3296,13 @@
                 <w:rFonts w:ascii="Calibri" w:eastAsia="Calibri" w:hAnsi="Calibri" w:cs="Calibri"/>
               </w:rPr>
             </w:pPr>
+            <w:r>
+              <w:rPr>
+                <w:rFonts w:ascii="Arial" w:eastAsia="Arial" w:hAnsi="Arial" w:cs="Arial"/>
+                <w:shd w:val="clear" w:color="auto" w:fill="FF0000"/>
+              </w:rPr>
+              <w:t>1</w:t>
+            </w:r>
           </w:p>
         </w:tc>
         <w:tc>
@@ -3287,6 +3329,13 @@
                 <w:rFonts w:ascii="Calibri" w:eastAsia="Calibri" w:hAnsi="Calibri" w:cs="Calibri"/>
               </w:rPr>
             </w:pPr>
+            <w:r>
+              <w:rPr>
+                <w:rFonts w:ascii="Arial" w:eastAsia="Arial" w:hAnsi="Arial" w:cs="Arial"/>
+                <w:shd w:val="clear" w:color="auto" w:fill="FFFF00"/>
+              </w:rPr>
+              <w:t>2</w:t>
+            </w:r>
           </w:p>
         </w:tc>
         <w:tc>
@@ -3313,6 +3362,13 @@
                 <w:rFonts w:ascii="Calibri" w:eastAsia="Calibri" w:hAnsi="Calibri" w:cs="Calibri"/>
               </w:rPr>
             </w:pPr>
+            <w:r>
+              <w:rPr>
+                <w:rFonts w:ascii="Arial" w:eastAsia="Arial" w:hAnsi="Arial" w:cs="Arial"/>
+                <w:shd w:val="clear" w:color="auto" w:fill="FFFF00"/>
+              </w:rPr>
+              <w:t>2</w:t>
+            </w:r>
           </w:p>
         </w:tc>
       </w:tr>
@@ -4042,15 +4098,15 @@
         <w:tblLook w:val="04A0" w:firstRow="1" w:lastRow="0" w:firstColumn="1" w:lastColumn="0" w:noHBand="0" w:noVBand="1"/>
       </w:tblPr>
       <w:tblGrid>
-        <w:gridCol w:w="861"/>
-        <w:gridCol w:w="1243"/>
-        <w:gridCol w:w="947"/>
-        <w:gridCol w:w="873"/>
-        <w:gridCol w:w="948"/>
-        <w:gridCol w:w="1021"/>
-        <w:gridCol w:w="1089"/>
-        <w:gridCol w:w="762"/>
-        <w:gridCol w:w="960"/>
+        <w:gridCol w:w="832"/>
+        <w:gridCol w:w="1233"/>
+        <w:gridCol w:w="921"/>
+        <w:gridCol w:w="844"/>
+        <w:gridCol w:w="922"/>
+        <w:gridCol w:w="999"/>
+        <w:gridCol w:w="1071"/>
+        <w:gridCol w:w="727"/>
+        <w:gridCol w:w="935"/>
       </w:tblGrid>
       <w:tr>
         <w:trPr>
@@ -5910,7 +5966,7 @@
         <w:tblLook w:val="04A0" w:firstRow="1" w:lastRow="0" w:firstColumn="1" w:lastColumn="0" w:noHBand="0" w:noVBand="1"/>
       </w:tblPr>
       <w:tblGrid>
-        <w:gridCol w:w="8604"/>
+        <w:gridCol w:w="8384"/>
       </w:tblGrid>
       <w:tr>
         <w:trPr>
@@ -6056,8 +6112,8 @@
         <w:tblLook w:val="04A0" w:firstRow="1" w:lastRow="0" w:firstColumn="1" w:lastColumn="0" w:noHBand="0" w:noVBand="1"/>
       </w:tblPr>
       <w:tblGrid>
-        <w:gridCol w:w="409"/>
-        <w:gridCol w:w="8195"/>
+        <w:gridCol w:w="406"/>
+        <w:gridCol w:w="7978"/>
       </w:tblGrid>
       <w:tr>
         <w:tc>
@@ -6408,8 +6464,8 @@
         <w:tblLook w:val="04A0" w:firstRow="1" w:lastRow="0" w:firstColumn="1" w:lastColumn="0" w:noHBand="0" w:noVBand="1"/>
       </w:tblPr>
       <w:tblGrid>
-        <w:gridCol w:w="409"/>
-        <w:gridCol w:w="8195"/>
+        <w:gridCol w:w="406"/>
+        <w:gridCol w:w="7978"/>
       </w:tblGrid>
       <w:tr>
         <w:tc>
@@ -6716,8 +6772,8 @@
         <w:tblLook w:val="04A0" w:firstRow="1" w:lastRow="0" w:firstColumn="1" w:lastColumn="0" w:noHBand="0" w:noVBand="1"/>
       </w:tblPr>
       <w:tblGrid>
-        <w:gridCol w:w="408"/>
-        <w:gridCol w:w="8196"/>
+        <w:gridCol w:w="406"/>
+        <w:gridCol w:w="7978"/>
       </w:tblGrid>
       <w:tr>
         <w:tc>
@@ -7169,8 +7225,8 @@
         <w:tblLook w:val="04A0" w:firstRow="1" w:lastRow="0" w:firstColumn="1" w:lastColumn="0" w:noHBand="0" w:noVBand="1"/>
       </w:tblPr>
       <w:tblGrid>
-        <w:gridCol w:w="409"/>
-        <w:gridCol w:w="8195"/>
+        <w:gridCol w:w="406"/>
+        <w:gridCol w:w="7978"/>
       </w:tblGrid>
       <w:tr>
         <w:tc>
@@ -7577,8 +7633,8 @@
         <w:tblLook w:val="04A0" w:firstRow="1" w:lastRow="0" w:firstColumn="1" w:lastColumn="0" w:noHBand="0" w:noVBand="1"/>
       </w:tblPr>
       <w:tblGrid>
-        <w:gridCol w:w="408"/>
-        <w:gridCol w:w="8196"/>
+        <w:gridCol w:w="406"/>
+        <w:gridCol w:w="7978"/>
       </w:tblGrid>
       <w:tr>
         <w:tc>
@@ -7820,15 +7876,8 @@
                 <w:rFonts w:ascii="Arial" w:eastAsia="Arial" w:hAnsi="Arial" w:cs="Arial"/>
                 <w:bCs/>
               </w:rPr>
-              <w:t xml:space="preserve">Assim como o feedback do meu colega também acho necessário trabalhar em </w:t>
-            </w:r>
-            <w:r>
-              <w:rPr>
-                <w:rFonts w:ascii="Arial" w:eastAsia="Arial" w:hAnsi="Arial" w:cs="Arial"/>
-                <w:bCs/>
-              </w:rPr>
               <w:lastRenderedPageBreak/>
-              <w:t xml:space="preserve">minhas técnicas de comunicação </w:t>
+              <w:t xml:space="preserve">Assim como o feedback do meu colega também acho necessário trabalhar em minhas técnicas de comunicação </w:t>
             </w:r>
             <w:proofErr w:type="gramStart"/>
             <w:r>
@@ -7973,8 +8022,8 @@
         <w:tblLook w:val="04A0" w:firstRow="1" w:lastRow="0" w:firstColumn="1" w:lastColumn="0" w:noHBand="0" w:noVBand="1"/>
       </w:tblPr>
       <w:tblGrid>
-        <w:gridCol w:w="407"/>
-        <w:gridCol w:w="8197"/>
+        <w:gridCol w:w="404"/>
+        <w:gridCol w:w="7980"/>
       </w:tblGrid>
       <w:tr>
         <w:tc>
@@ -8276,8 +8325,8 @@
         <w:tblLook w:val="04A0" w:firstRow="1" w:lastRow="0" w:firstColumn="1" w:lastColumn="0" w:noHBand="0" w:noVBand="1"/>
       </w:tblPr>
       <w:tblGrid>
-        <w:gridCol w:w="408"/>
-        <w:gridCol w:w="8196"/>
+        <w:gridCol w:w="406"/>
+        <w:gridCol w:w="7978"/>
       </w:tblGrid>
       <w:tr>
         <w:tc>
@@ -8585,6 +8634,7 @@
               <w:rPr>
                 <w:rFonts w:ascii="Arial" w:eastAsia="Arial" w:hAnsi="Arial" w:cs="Arial"/>
               </w:rPr>
+              <w:lastRenderedPageBreak/>
               <w:t>3</w:t>
             </w:r>
           </w:p>
@@ -8617,15 +8667,7 @@
                 <w:rFonts w:ascii="Arial" w:eastAsia="Arial" w:hAnsi="Arial" w:cs="Arial"/>
                 <w:b/>
               </w:rPr>
-              <w:t xml:space="preserve">Considerando os dois conjuntos de pontuações, que ações concretas você </w:t>
-            </w:r>
-            <w:r>
-              <w:rPr>
-                <w:rFonts w:ascii="Arial" w:eastAsia="Arial" w:hAnsi="Arial" w:cs="Arial"/>
-                <w:b/>
-              </w:rPr>
-              <w:lastRenderedPageBreak/>
-              <w:t xml:space="preserve">pode adotar para melhorar em termos de </w:t>
+              <w:t xml:space="preserve">Considerando os dois conjuntos de pontuações, que ações concretas você pode adotar para melhorar em termos de </w:t>
             </w:r>
             <w:proofErr w:type="spellStart"/>
             <w:r>
@@ -8683,8 +8725,8 @@
         <w:tblLook w:val="04A0" w:firstRow="1" w:lastRow="0" w:firstColumn="1" w:lastColumn="0" w:noHBand="0" w:noVBand="1"/>
       </w:tblPr>
       <w:tblGrid>
-        <w:gridCol w:w="409"/>
-        <w:gridCol w:w="8195"/>
+        <w:gridCol w:w="406"/>
+        <w:gridCol w:w="7978"/>
       </w:tblGrid>
       <w:tr>
         <w:tc>
@@ -8974,8 +9016,8 @@
         <w:tblLook w:val="04A0" w:firstRow="1" w:lastRow="0" w:firstColumn="1" w:lastColumn="0" w:noHBand="0" w:noVBand="1"/>
       </w:tblPr>
       <w:tblGrid>
-        <w:gridCol w:w="408"/>
-        <w:gridCol w:w="8196"/>
+        <w:gridCol w:w="406"/>
+        <w:gridCol w:w="7978"/>
       </w:tblGrid>
       <w:tr>
         <w:tc>
@@ -9312,13 +9354,7 @@
               <w:rPr>
                 <w:rFonts w:ascii="Arial" w:eastAsia="Arial" w:hAnsi="Arial" w:cs="Arial"/>
               </w:rPr>
-              <w:t>Sinto que ainda preciso</w:t>
-            </w:r>
-            <w:r>
-              <w:rPr>
-                <w:rFonts w:ascii="Arial" w:eastAsia="Arial" w:hAnsi="Arial" w:cs="Arial"/>
-              </w:rPr>
-              <w:t xml:space="preserve"> melhorar minha comunicação, conseguindo passar minhas ideias com mais clareza, melhorar minha linguagem corporal, ser mais participativa nas discussões, saber pedir ajuda e ajudar e permanecer calma em situações desafiadoras.</w:t>
+              <w:t>Sinto que ainda preciso melhorar minha comunicação, conseguindo passar minhas ideias com mais clareza, melhorar minha linguagem corporal, ser mais participativa nas discussões, saber pedir ajuda e ajudar e permanecer calma em situações desafiadoras.</w:t>
             </w:r>
           </w:p>
         </w:tc>
@@ -9343,8 +9379,8 @@
         <w:tblLook w:val="04A0" w:firstRow="1" w:lastRow="0" w:firstColumn="1" w:lastColumn="0" w:noHBand="0" w:noVBand="1"/>
       </w:tblPr>
       <w:tblGrid>
-        <w:gridCol w:w="409"/>
-        <w:gridCol w:w="8195"/>
+        <w:gridCol w:w="405"/>
+        <w:gridCol w:w="7979"/>
       </w:tblGrid>
       <w:tr>
         <w:tc>
@@ -9454,6 +9490,10 @@
             <w:pPr>
               <w:spacing w:after="0" w:line="276" w:lineRule="auto"/>
             </w:pPr>
+            <w:r>
+              <w:lastRenderedPageBreak/>
+              <w:t>Meu maior ponto forte é o trabalho em equipe. Saber que mais pessoas dependem do meu trabalho me ajuda a gerar uma responsabilidade e motivação maior.</w:t>
+            </w:r>
           </w:p>
         </w:tc>
       </w:tr>
@@ -9524,15 +9564,15 @@
           <w:p>
             <w:pPr>
               <w:spacing w:after="0" w:line="240" w:lineRule="auto"/>
-              <w:rPr>
-                <w:rFonts w:ascii="Arial" w:eastAsia="Arial" w:hAnsi="Arial" w:cs="Arial"/>
-              </w:rPr>
-            </w:pPr>
-          </w:p>
-          <w:p>
-            <w:pPr>
-              <w:spacing w:after="0" w:line="240" w:lineRule="auto"/>
-            </w:pPr>
+            </w:pPr>
+          </w:p>
+          <w:p>
+            <w:pPr>
+              <w:spacing w:after="0" w:line="240" w:lineRule="auto"/>
+            </w:pPr>
+            <w:r>
+              <w:t>Infelizmente essa semana eu tive uma grande queda de desempenho. Não consegui entender muito bem e por alguns motivos pessoais fiquei presa a minha mentalidade fixa e não tive um bom desenvolvimento.</w:t>
+            </w:r>
           </w:p>
         </w:tc>
       </w:tr>
@@ -9611,7 +9651,18 @@
           <w:p>
             <w:pPr>
               <w:spacing w:after="0" w:line="240" w:lineRule="auto"/>
-            </w:pPr>
+              <w:rPr>
+                <w:rFonts w:ascii="Arial" w:eastAsia="Arial" w:hAnsi="Arial" w:cs="Arial"/>
+                <w:bCs/>
+              </w:rPr>
+            </w:pPr>
+            <w:r>
+              <w:rPr>
+                <w:rFonts w:ascii="Arial" w:eastAsia="Arial" w:hAnsi="Arial" w:cs="Arial"/>
+                <w:bCs/>
+              </w:rPr>
+              <w:t>Pretendo melhorar minha adaptabilidade e persistência. Acredito que essas habilidades e mentalidades fazem a diferença entre um bom profissional e um mau profissional.</w:t>
+            </w:r>
           </w:p>
         </w:tc>
       </w:tr>
@@ -9635,8 +9686,8 @@
         <w:tblLook w:val="04A0" w:firstRow="1" w:lastRow="0" w:firstColumn="1" w:lastColumn="0" w:noHBand="0" w:noVBand="1"/>
       </w:tblPr>
       <w:tblGrid>
-        <w:gridCol w:w="408"/>
-        <w:gridCol w:w="8196"/>
+        <w:gridCol w:w="406"/>
+        <w:gridCol w:w="7978"/>
       </w:tblGrid>
       <w:tr>
         <w:tc>
@@ -9950,8 +10001,8 @@
         <w:tblLook w:val="04A0" w:firstRow="1" w:lastRow="0" w:firstColumn="1" w:lastColumn="0" w:noHBand="0" w:noVBand="1"/>
       </w:tblPr>
       <w:tblGrid>
-        <w:gridCol w:w="409"/>
-        <w:gridCol w:w="8195"/>
+        <w:gridCol w:w="406"/>
+        <w:gridCol w:w="7978"/>
       </w:tblGrid>
       <w:tr>
         <w:tc>
@@ -10245,10 +10296,27 @@
           <w:rFonts w:ascii="Arial" w:eastAsia="Arial" w:hAnsi="Arial" w:cs="Arial"/>
         </w:rPr>
       </w:pPr>
+    </w:p>
+    <w:p>
+      <w:pPr>
+        <w:spacing w:after="0" w:line="276" w:lineRule="auto"/>
+        <w:rPr>
+          <w:rFonts w:ascii="Arial" w:eastAsia="Arial" w:hAnsi="Arial" w:cs="Arial"/>
+        </w:rPr>
+      </w:pPr>
+    </w:p>
+    <w:p>
+      <w:pPr>
+        <w:spacing w:after="0" w:line="276" w:lineRule="auto"/>
+        <w:rPr>
+          <w:rFonts w:ascii="Arial" w:eastAsia="Arial" w:hAnsi="Arial" w:cs="Arial"/>
+        </w:rPr>
+      </w:pPr>
       <w:r>
         <w:rPr>
           <w:rFonts w:ascii="Arial" w:eastAsia="Arial" w:hAnsi="Arial" w:cs="Arial"/>
         </w:rPr>
+        <w:lastRenderedPageBreak/>
         <w:t>Gustavo Moraes - SEMANA 1</w:t>
       </w:r>
     </w:p>
@@ -10343,7 +10411,6 @@
         <w:rPr>
           <w:rFonts w:ascii="Arial" w:eastAsia="Arial" w:hAnsi="Arial" w:cs="Arial"/>
         </w:rPr>
-        <w:lastRenderedPageBreak/>
         <w:t>Ed - SEMANA 3</w:t>
       </w:r>
     </w:p>
@@ -10964,6 +11031,7 @@
         <w:rPr>
           <w:rFonts w:ascii="Arial" w:eastAsia="Arial" w:hAnsi="Arial" w:cs="Arial"/>
         </w:rPr>
+        <w:lastRenderedPageBreak/>
         <w:t>Ana Gabriela – SEMANA 9</w:t>
       </w:r>
     </w:p>
@@ -10980,6 +11048,75 @@
           <w:rFonts w:ascii="Arial" w:eastAsia="Arial" w:hAnsi="Arial" w:cs="Arial"/>
           <w:bCs/>
         </w:rPr>
+        <w:t xml:space="preserve">FEEDBACK: Jessica </w:t>
+      </w:r>
+      <w:r>
+        <w:rPr>
+          <w:rFonts w:ascii="Arial" w:eastAsia="Arial" w:hAnsi="Arial" w:cs="Arial"/>
+          <w:bCs/>
+        </w:rPr>
+        <w:t>é uma pessoa extremamente e alegre e positiva, sempre que você fala você agrega alguma coisa na vida das pessoas! Um ponto de melhoria: participar mais da aula, sinto que você fica muito quietinha e que se você falasse mais, ia agregar muito p</w:t>
+      </w:r>
+      <w:r>
+        <w:rPr>
+          <w:rFonts w:ascii="Arial" w:eastAsia="Arial" w:hAnsi="Arial" w:cs="Arial"/>
+          <w:bCs/>
+        </w:rPr>
+        <w:t>a</w:t>
+      </w:r>
+      <w:r>
+        <w:rPr>
+          <w:rFonts w:ascii="Arial" w:eastAsia="Arial" w:hAnsi="Arial" w:cs="Arial"/>
+          <w:bCs/>
+        </w:rPr>
+        <w:t>ra turma</w:t>
+      </w:r>
+      <w:r>
+        <w:rPr>
+          <w:rFonts w:ascii="Arial" w:eastAsia="Arial" w:hAnsi="Arial" w:cs="Arial"/>
+          <w:bCs/>
+        </w:rPr>
+        <w:t>.</w:t>
+      </w:r>
+    </w:p>
+    <w:p>
+      <w:pPr>
+        <w:spacing w:after="0" w:line="276" w:lineRule="auto"/>
+        <w:rPr>
+          <w:rFonts w:ascii="Arial" w:eastAsia="Arial" w:hAnsi="Arial" w:cs="Arial"/>
+          <w:bCs/>
+        </w:rPr>
+      </w:pPr>
+    </w:p>
+    <w:p>
+      <w:pPr>
+        <w:spacing w:after="0" w:line="276" w:lineRule="auto"/>
+        <w:rPr>
+          <w:rFonts w:ascii="Arial" w:eastAsia="Arial" w:hAnsi="Arial" w:cs="Arial"/>
+          <w:bCs/>
+        </w:rPr>
+      </w:pPr>
+      <w:r>
+        <w:rPr>
+          <w:rFonts w:ascii="Arial" w:eastAsia="Arial" w:hAnsi="Arial" w:cs="Arial"/>
+          <w:bCs/>
+        </w:rPr>
+        <w:t>Gustavo Dourado – SEMANA 10</w:t>
+      </w:r>
+    </w:p>
+    <w:p>
+      <w:pPr>
+        <w:spacing w:after="0" w:line="276" w:lineRule="auto"/>
+        <w:rPr>
+          <w:rFonts w:ascii="Arial" w:eastAsia="Arial" w:hAnsi="Arial" w:cs="Arial"/>
+          <w:bCs/>
+        </w:rPr>
+      </w:pPr>
+      <w:r>
+        <w:rPr>
+          <w:rFonts w:ascii="Arial" w:eastAsia="Arial" w:hAnsi="Arial" w:cs="Arial"/>
+          <w:bCs/>
+        </w:rPr>
         <w:t xml:space="preserve">FEEDBACK: </w:t>
       </w:r>
       <w:r>
@@ -10987,35 +11124,41 @@
           <w:rFonts w:ascii="Arial" w:eastAsia="Arial" w:hAnsi="Arial" w:cs="Arial"/>
           <w:bCs/>
         </w:rPr>
-        <w:t xml:space="preserve">Jessica </w:t>
+        <w:t xml:space="preserve">Jessica é bem focada e </w:t>
       </w:r>
+      <w:proofErr w:type="spellStart"/>
+      <w:proofErr w:type="gramStart"/>
       <w:r>
         <w:rPr>
           <w:rFonts w:ascii="Arial" w:eastAsia="Arial" w:hAnsi="Arial" w:cs="Arial"/>
           <w:bCs/>
         </w:rPr>
-        <w:t>é uma pessoa extremamente e alegre e positiva, sempre que você fala você agrega alguma coisa na vida das pessoas! Um ponto de melhoria: participar mais da aula, sinto que você fica muito quietinha e que se você falasse mais, ia agregar muito p</w:t>
+        <w:t>persistência,já</w:t>
       </w:r>
+      <w:proofErr w:type="spellEnd"/>
+      <w:proofErr w:type="gramEnd"/>
       <w:r>
         <w:rPr>
           <w:rFonts w:ascii="Arial" w:eastAsia="Arial" w:hAnsi="Arial" w:cs="Arial"/>
           <w:bCs/>
         </w:rPr>
-        <w:t>a</w:t>
+        <w:t xml:space="preserve"> entrei em </w:t>
       </w:r>
+      <w:proofErr w:type="spellStart"/>
       <w:r>
         <w:rPr>
           <w:rFonts w:ascii="Arial" w:eastAsia="Arial" w:hAnsi="Arial" w:cs="Arial"/>
           <w:bCs/>
         </w:rPr>
-        <w:t>ra turma</w:t>
+        <w:t>breakout</w:t>
       </w:r>
+      <w:proofErr w:type="spellEnd"/>
       <w:r>
         <w:rPr>
           <w:rFonts w:ascii="Arial" w:eastAsia="Arial" w:hAnsi="Arial" w:cs="Arial"/>
           <w:bCs/>
         </w:rPr>
-        <w:t>.</w:t>
+        <w:t xml:space="preserve"> com ela, trabalha muito bem em grupo e também é uma boa ouvinte.</w:t>
       </w:r>
     </w:p>
     <w:p>

</xml_diff>

<commit_message>
Autoavaliação - Semana 11
Autoavaliação - Semana 11
</commit_message>
<xml_diff>
--- a/Autoavaliação_Collaborative Reflection.docx
+++ b/Autoavaliação_Collaborative Reflection.docx
@@ -72,6 +72,7 @@
       <w:tblPr>
         <w:tblW w:w="0" w:type="auto"/>
         <w:jc w:val="center"/>
+        <w:tblLayout w:type="fixed"/>
         <w:tblCellMar>
           <w:left w:w="10" w:type="dxa"/>
           <w:right w:w="10" w:type="dxa"/>
@@ -79,8 +80,8 @@
         <w:tblLook w:val="04A0" w:firstRow="1" w:lastRow="0" w:firstColumn="1" w:lastColumn="0" w:noHBand="0" w:noVBand="1"/>
       </w:tblPr>
       <w:tblGrid>
-        <w:gridCol w:w="898"/>
-        <w:gridCol w:w="1227"/>
+        <w:gridCol w:w="1124"/>
+        <w:gridCol w:w="1001"/>
         <w:gridCol w:w="913"/>
         <w:gridCol w:w="834"/>
         <w:gridCol w:w="914"/>
@@ -95,7 +96,7 @@
         </w:trPr>
         <w:tc>
           <w:tcPr>
-            <w:tcW w:w="1045" w:type="dxa"/>
+            <w:tcW w:w="1124" w:type="dxa"/>
             <w:vMerge w:val="restart"/>
             <w:tcBorders>
               <w:top w:val="single" w:sz="8" w:space="0" w:color="000000"/>
@@ -121,7 +122,7 @@
         </w:tc>
         <w:tc>
           <w:tcPr>
-            <w:tcW w:w="3920" w:type="dxa"/>
+            <w:tcW w:w="3662" w:type="dxa"/>
             <w:gridSpan w:val="4"/>
             <w:tcBorders>
               <w:top w:val="single" w:sz="8" w:space="0" w:color="000000"/>
@@ -154,7 +155,7 @@
         </w:tc>
         <w:tc>
           <w:tcPr>
-            <w:tcW w:w="3739" w:type="dxa"/>
+            <w:tcW w:w="3698" w:type="dxa"/>
             <w:gridSpan w:val="4"/>
             <w:tcBorders>
               <w:top w:val="single" w:sz="8" w:space="0" w:color="000000"/>
@@ -192,7 +193,7 @@
         </w:trPr>
         <w:tc>
           <w:tcPr>
-            <w:tcW w:w="1045" w:type="dxa"/>
+            <w:tcW w:w="1124" w:type="dxa"/>
             <w:vMerge/>
             <w:tcBorders>
               <w:top w:val="single" w:sz="8" w:space="0" w:color="000000"/>
@@ -218,7 +219,7 @@
         </w:tc>
         <w:tc>
           <w:tcPr>
-            <w:tcW w:w="1227" w:type="dxa"/>
+            <w:tcW w:w="1001" w:type="dxa"/>
             <w:tcBorders>
               <w:top w:val="single" w:sz="8" w:space="0" w:color="000000"/>
               <w:left w:val="single" w:sz="8" w:space="0" w:color="000000"/>
@@ -249,7 +250,7 @@
         </w:tc>
         <w:tc>
           <w:tcPr>
-            <w:tcW w:w="923" w:type="dxa"/>
+            <w:tcW w:w="913" w:type="dxa"/>
             <w:tcBorders>
               <w:top w:val="single" w:sz="8" w:space="0" w:color="000000"/>
               <w:left w:val="single" w:sz="8" w:space="0" w:color="000000"/>
@@ -280,7 +281,7 @@
         </w:tc>
         <w:tc>
           <w:tcPr>
-            <w:tcW w:w="846" w:type="dxa"/>
+            <w:tcW w:w="834" w:type="dxa"/>
             <w:tcBorders>
               <w:top w:val="single" w:sz="8" w:space="0" w:color="000000"/>
               <w:left w:val="single" w:sz="8" w:space="0" w:color="000000"/>
@@ -311,7 +312,7 @@
         </w:tc>
         <w:tc>
           <w:tcPr>
-            <w:tcW w:w="924" w:type="dxa"/>
+            <w:tcW w:w="914" w:type="dxa"/>
             <w:tcBorders>
               <w:top w:val="single" w:sz="8" w:space="0" w:color="000000"/>
               <w:left w:val="single" w:sz="8" w:space="0" w:color="000000"/>
@@ -342,7 +343,7 @@
         </w:tc>
         <w:tc>
           <w:tcPr>
-            <w:tcW w:w="1001" w:type="dxa"/>
+            <w:tcW w:w="992" w:type="dxa"/>
             <w:tcBorders>
               <w:top w:val="single" w:sz="8" w:space="0" w:color="000000"/>
               <w:left w:val="single" w:sz="8" w:space="0" w:color="000000"/>
@@ -373,7 +374,7 @@
         </w:tc>
         <w:tc>
           <w:tcPr>
-            <w:tcW w:w="1072" w:type="dxa"/>
+            <w:tcW w:w="1065" w:type="dxa"/>
             <w:tcBorders>
               <w:top w:val="single" w:sz="8" w:space="0" w:color="000000"/>
               <w:left w:val="single" w:sz="8" w:space="0" w:color="000000"/>
@@ -404,7 +405,7 @@
         </w:tc>
         <w:tc>
           <w:tcPr>
-            <w:tcW w:w="744" w:type="dxa"/>
+            <w:tcW w:w="720" w:type="dxa"/>
             <w:tcBorders>
               <w:top w:val="single" w:sz="8" w:space="0" w:color="000000"/>
               <w:left w:val="single" w:sz="8" w:space="0" w:color="000000"/>
@@ -435,7 +436,7 @@
         </w:tc>
         <w:tc>
           <w:tcPr>
-            <w:tcW w:w="922" w:type="dxa"/>
+            <w:tcW w:w="921" w:type="dxa"/>
             <w:tcBorders>
               <w:top w:val="single" w:sz="8" w:space="0" w:color="000000"/>
               <w:left w:val="single" w:sz="8" w:space="0" w:color="000000"/>
@@ -471,7 +472,7 @@
         </w:trPr>
         <w:tc>
           <w:tcPr>
-            <w:tcW w:w="1045" w:type="dxa"/>
+            <w:tcW w:w="1124" w:type="dxa"/>
             <w:tcBorders>
               <w:top w:val="single" w:sz="8" w:space="0" w:color="000000"/>
               <w:left w:val="single" w:sz="8" w:space="0" w:color="000000"/>
@@ -501,7 +502,7 @@
         </w:tc>
         <w:tc>
           <w:tcPr>
-            <w:tcW w:w="1227" w:type="dxa"/>
+            <w:tcW w:w="1001" w:type="dxa"/>
             <w:tcBorders>
               <w:top w:val="single" w:sz="8" w:space="0" w:color="000000"/>
               <w:left w:val="single" w:sz="8" w:space="0" w:color="000000"/>
@@ -531,7 +532,7 @@
         </w:tc>
         <w:tc>
           <w:tcPr>
-            <w:tcW w:w="923" w:type="dxa"/>
+            <w:tcW w:w="913" w:type="dxa"/>
             <w:tcBorders>
               <w:top w:val="single" w:sz="8" w:space="0" w:color="000000"/>
               <w:left w:val="single" w:sz="8" w:space="0" w:color="000000"/>
@@ -561,7 +562,7 @@
         </w:tc>
         <w:tc>
           <w:tcPr>
-            <w:tcW w:w="846" w:type="dxa"/>
+            <w:tcW w:w="834" w:type="dxa"/>
             <w:tcBorders>
               <w:top w:val="single" w:sz="8" w:space="0" w:color="000000"/>
               <w:left w:val="single" w:sz="8" w:space="0" w:color="000000"/>
@@ -591,7 +592,7 @@
         </w:tc>
         <w:tc>
           <w:tcPr>
-            <w:tcW w:w="924" w:type="dxa"/>
+            <w:tcW w:w="914" w:type="dxa"/>
             <w:tcBorders>
               <w:top w:val="single" w:sz="8" w:space="0" w:color="000000"/>
               <w:left w:val="single" w:sz="8" w:space="0" w:color="000000"/>
@@ -621,7 +622,7 @@
         </w:tc>
         <w:tc>
           <w:tcPr>
-            <w:tcW w:w="1001" w:type="dxa"/>
+            <w:tcW w:w="992" w:type="dxa"/>
             <w:tcBorders>
               <w:top w:val="single" w:sz="8" w:space="0" w:color="000000"/>
               <w:left w:val="single" w:sz="8" w:space="0" w:color="000000"/>
@@ -651,7 +652,7 @@
         </w:tc>
         <w:tc>
           <w:tcPr>
-            <w:tcW w:w="1072" w:type="dxa"/>
+            <w:tcW w:w="1065" w:type="dxa"/>
             <w:tcBorders>
               <w:top w:val="single" w:sz="8" w:space="0" w:color="000000"/>
               <w:left w:val="single" w:sz="8" w:space="0" w:color="000000"/>
@@ -681,7 +682,7 @@
         </w:tc>
         <w:tc>
           <w:tcPr>
-            <w:tcW w:w="744" w:type="dxa"/>
+            <w:tcW w:w="720" w:type="dxa"/>
             <w:tcBorders>
               <w:top w:val="single" w:sz="8" w:space="0" w:color="000000"/>
               <w:left w:val="single" w:sz="8" w:space="0" w:color="000000"/>
@@ -711,7 +712,7 @@
         </w:tc>
         <w:tc>
           <w:tcPr>
-            <w:tcW w:w="922" w:type="dxa"/>
+            <w:tcW w:w="921" w:type="dxa"/>
             <w:tcBorders>
               <w:top w:val="single" w:sz="8" w:space="0" w:color="000000"/>
               <w:left w:val="single" w:sz="8" w:space="0" w:color="000000"/>
@@ -746,7 +747,7 @@
         </w:trPr>
         <w:tc>
           <w:tcPr>
-            <w:tcW w:w="1045" w:type="dxa"/>
+            <w:tcW w:w="1124" w:type="dxa"/>
             <w:tcBorders>
               <w:top w:val="single" w:sz="8" w:space="0" w:color="000000"/>
               <w:left w:val="single" w:sz="8" w:space="0" w:color="000000"/>
@@ -776,7 +777,7 @@
         </w:tc>
         <w:tc>
           <w:tcPr>
-            <w:tcW w:w="1227" w:type="dxa"/>
+            <w:tcW w:w="1001" w:type="dxa"/>
             <w:tcBorders>
               <w:top w:val="single" w:sz="8" w:space="0" w:color="000000"/>
               <w:left w:val="single" w:sz="8" w:space="0" w:color="000000"/>
@@ -806,7 +807,7 @@
         </w:tc>
         <w:tc>
           <w:tcPr>
-            <w:tcW w:w="923" w:type="dxa"/>
+            <w:tcW w:w="913" w:type="dxa"/>
             <w:tcBorders>
               <w:top w:val="single" w:sz="8" w:space="0" w:color="000000"/>
               <w:left w:val="single" w:sz="8" w:space="0" w:color="000000"/>
@@ -836,7 +837,7 @@
         </w:tc>
         <w:tc>
           <w:tcPr>
-            <w:tcW w:w="846" w:type="dxa"/>
+            <w:tcW w:w="834" w:type="dxa"/>
             <w:tcBorders>
               <w:top w:val="single" w:sz="8" w:space="0" w:color="000000"/>
               <w:left w:val="single" w:sz="8" w:space="0" w:color="000000"/>
@@ -866,7 +867,7 @@
         </w:tc>
         <w:tc>
           <w:tcPr>
-            <w:tcW w:w="924" w:type="dxa"/>
+            <w:tcW w:w="914" w:type="dxa"/>
             <w:tcBorders>
               <w:top w:val="single" w:sz="8" w:space="0" w:color="000000"/>
               <w:left w:val="single" w:sz="8" w:space="0" w:color="000000"/>
@@ -896,7 +897,7 @@
         </w:tc>
         <w:tc>
           <w:tcPr>
-            <w:tcW w:w="1001" w:type="dxa"/>
+            <w:tcW w:w="992" w:type="dxa"/>
             <w:tcBorders>
               <w:top w:val="single" w:sz="8" w:space="0" w:color="000000"/>
               <w:left w:val="single" w:sz="8" w:space="0" w:color="000000"/>
@@ -926,7 +927,7 @@
         </w:tc>
         <w:tc>
           <w:tcPr>
-            <w:tcW w:w="1072" w:type="dxa"/>
+            <w:tcW w:w="1065" w:type="dxa"/>
             <w:tcBorders>
               <w:top w:val="single" w:sz="8" w:space="0" w:color="000000"/>
               <w:left w:val="single" w:sz="8" w:space="0" w:color="000000"/>
@@ -956,7 +957,7 @@
         </w:tc>
         <w:tc>
           <w:tcPr>
-            <w:tcW w:w="744" w:type="dxa"/>
+            <w:tcW w:w="720" w:type="dxa"/>
             <w:tcBorders>
               <w:top w:val="single" w:sz="8" w:space="0" w:color="000000"/>
               <w:left w:val="single" w:sz="8" w:space="0" w:color="000000"/>
@@ -986,7 +987,7 @@
         </w:tc>
         <w:tc>
           <w:tcPr>
-            <w:tcW w:w="922" w:type="dxa"/>
+            <w:tcW w:w="921" w:type="dxa"/>
             <w:tcBorders>
               <w:top w:val="single" w:sz="8" w:space="0" w:color="000000"/>
               <w:left w:val="single" w:sz="8" w:space="0" w:color="000000"/>
@@ -1021,7 +1022,7 @@
         </w:trPr>
         <w:tc>
           <w:tcPr>
-            <w:tcW w:w="1045" w:type="dxa"/>
+            <w:tcW w:w="1124" w:type="dxa"/>
             <w:tcBorders>
               <w:top w:val="single" w:sz="8" w:space="0" w:color="000000"/>
               <w:left w:val="single" w:sz="8" w:space="0" w:color="000000"/>
@@ -1051,7 +1052,7 @@
         </w:tc>
         <w:tc>
           <w:tcPr>
-            <w:tcW w:w="1227" w:type="dxa"/>
+            <w:tcW w:w="1001" w:type="dxa"/>
             <w:tcBorders>
               <w:top w:val="single" w:sz="8" w:space="0" w:color="000000"/>
               <w:left w:val="single" w:sz="8" w:space="0" w:color="000000"/>
@@ -1081,7 +1082,7 @@
         </w:tc>
         <w:tc>
           <w:tcPr>
-            <w:tcW w:w="923" w:type="dxa"/>
+            <w:tcW w:w="913" w:type="dxa"/>
             <w:tcBorders>
               <w:top w:val="single" w:sz="8" w:space="0" w:color="000000"/>
               <w:left w:val="single" w:sz="8" w:space="0" w:color="000000"/>
@@ -1111,7 +1112,7 @@
         </w:tc>
         <w:tc>
           <w:tcPr>
-            <w:tcW w:w="846" w:type="dxa"/>
+            <w:tcW w:w="834" w:type="dxa"/>
             <w:tcBorders>
               <w:top w:val="single" w:sz="8" w:space="0" w:color="000000"/>
               <w:left w:val="single" w:sz="8" w:space="0" w:color="000000"/>
@@ -1141,7 +1142,7 @@
         </w:tc>
         <w:tc>
           <w:tcPr>
-            <w:tcW w:w="924" w:type="dxa"/>
+            <w:tcW w:w="914" w:type="dxa"/>
             <w:tcBorders>
               <w:top w:val="single" w:sz="8" w:space="0" w:color="000000"/>
               <w:left w:val="single" w:sz="8" w:space="0" w:color="000000"/>
@@ -1171,7 +1172,7 @@
         </w:tc>
         <w:tc>
           <w:tcPr>
-            <w:tcW w:w="1001" w:type="dxa"/>
+            <w:tcW w:w="992" w:type="dxa"/>
             <w:tcBorders>
               <w:top w:val="single" w:sz="8" w:space="0" w:color="000000"/>
               <w:left w:val="single" w:sz="8" w:space="0" w:color="000000"/>
@@ -1201,7 +1202,7 @@
         </w:tc>
         <w:tc>
           <w:tcPr>
-            <w:tcW w:w="1072" w:type="dxa"/>
+            <w:tcW w:w="1065" w:type="dxa"/>
             <w:tcBorders>
               <w:top w:val="single" w:sz="8" w:space="0" w:color="000000"/>
               <w:left w:val="single" w:sz="8" w:space="0" w:color="000000"/>
@@ -1231,7 +1232,7 @@
         </w:tc>
         <w:tc>
           <w:tcPr>
-            <w:tcW w:w="744" w:type="dxa"/>
+            <w:tcW w:w="720" w:type="dxa"/>
             <w:tcBorders>
               <w:top w:val="single" w:sz="8" w:space="0" w:color="000000"/>
               <w:left w:val="single" w:sz="8" w:space="0" w:color="000000"/>
@@ -1261,7 +1262,7 @@
         </w:tc>
         <w:tc>
           <w:tcPr>
-            <w:tcW w:w="922" w:type="dxa"/>
+            <w:tcW w:w="921" w:type="dxa"/>
             <w:tcBorders>
               <w:top w:val="single" w:sz="8" w:space="0" w:color="000000"/>
               <w:left w:val="single" w:sz="8" w:space="0" w:color="000000"/>
@@ -1297,7 +1298,7 @@
         </w:trPr>
         <w:tc>
           <w:tcPr>
-            <w:tcW w:w="1045" w:type="dxa"/>
+            <w:tcW w:w="1124" w:type="dxa"/>
             <w:tcBorders>
               <w:top w:val="single" w:sz="8" w:space="0" w:color="000000"/>
               <w:left w:val="single" w:sz="8" w:space="0" w:color="000000"/>
@@ -1327,7 +1328,7 @@
         </w:tc>
         <w:tc>
           <w:tcPr>
-            <w:tcW w:w="1227" w:type="dxa"/>
+            <w:tcW w:w="1001" w:type="dxa"/>
             <w:tcBorders>
               <w:top w:val="single" w:sz="8" w:space="0" w:color="000000"/>
               <w:left w:val="single" w:sz="8" w:space="0" w:color="000000"/>
@@ -1357,7 +1358,7 @@
         </w:tc>
         <w:tc>
           <w:tcPr>
-            <w:tcW w:w="923" w:type="dxa"/>
+            <w:tcW w:w="913" w:type="dxa"/>
             <w:tcBorders>
               <w:top w:val="single" w:sz="8" w:space="0" w:color="000000"/>
               <w:left w:val="single" w:sz="8" w:space="0" w:color="000000"/>
@@ -1387,7 +1388,7 @@
         </w:tc>
         <w:tc>
           <w:tcPr>
-            <w:tcW w:w="846" w:type="dxa"/>
+            <w:tcW w:w="834" w:type="dxa"/>
             <w:tcBorders>
               <w:top w:val="single" w:sz="8" w:space="0" w:color="000000"/>
               <w:left w:val="single" w:sz="8" w:space="0" w:color="000000"/>
@@ -1417,7 +1418,7 @@
         </w:tc>
         <w:tc>
           <w:tcPr>
-            <w:tcW w:w="924" w:type="dxa"/>
+            <w:tcW w:w="914" w:type="dxa"/>
             <w:tcBorders>
               <w:top w:val="single" w:sz="8" w:space="0" w:color="000000"/>
               <w:left w:val="single" w:sz="8" w:space="0" w:color="000000"/>
@@ -1447,7 +1448,7 @@
         </w:tc>
         <w:tc>
           <w:tcPr>
-            <w:tcW w:w="1001" w:type="dxa"/>
+            <w:tcW w:w="992" w:type="dxa"/>
             <w:tcBorders>
               <w:top w:val="single" w:sz="8" w:space="0" w:color="000000"/>
               <w:left w:val="single" w:sz="8" w:space="0" w:color="000000"/>
@@ -1477,7 +1478,7 @@
         </w:tc>
         <w:tc>
           <w:tcPr>
-            <w:tcW w:w="1072" w:type="dxa"/>
+            <w:tcW w:w="1065" w:type="dxa"/>
             <w:tcBorders>
               <w:top w:val="single" w:sz="8" w:space="0" w:color="000000"/>
               <w:left w:val="single" w:sz="8" w:space="0" w:color="000000"/>
@@ -1507,7 +1508,7 @@
         </w:tc>
         <w:tc>
           <w:tcPr>
-            <w:tcW w:w="744" w:type="dxa"/>
+            <w:tcW w:w="720" w:type="dxa"/>
             <w:tcBorders>
               <w:top w:val="single" w:sz="8" w:space="0" w:color="000000"/>
               <w:left w:val="single" w:sz="8" w:space="0" w:color="000000"/>
@@ -1540,7 +1541,7 @@
         </w:tc>
         <w:tc>
           <w:tcPr>
-            <w:tcW w:w="922" w:type="dxa"/>
+            <w:tcW w:w="921" w:type="dxa"/>
             <w:tcBorders>
               <w:top w:val="single" w:sz="8" w:space="0" w:color="000000"/>
               <w:left w:val="single" w:sz="8" w:space="0" w:color="000000"/>
@@ -1579,7 +1580,7 @@
         </w:trPr>
         <w:tc>
           <w:tcPr>
-            <w:tcW w:w="1045" w:type="dxa"/>
+            <w:tcW w:w="1124" w:type="dxa"/>
             <w:tcBorders>
               <w:top w:val="single" w:sz="8" w:space="0" w:color="000000"/>
               <w:left w:val="single" w:sz="8" w:space="0" w:color="000000"/>
@@ -1609,7 +1610,7 @@
         </w:tc>
         <w:tc>
           <w:tcPr>
-            <w:tcW w:w="1227" w:type="dxa"/>
+            <w:tcW w:w="1001" w:type="dxa"/>
             <w:tcBorders>
               <w:top w:val="single" w:sz="8" w:space="0" w:color="000000"/>
               <w:left w:val="single" w:sz="8" w:space="0" w:color="000000"/>
@@ -1642,7 +1643,7 @@
         </w:tc>
         <w:tc>
           <w:tcPr>
-            <w:tcW w:w="923" w:type="dxa"/>
+            <w:tcW w:w="913" w:type="dxa"/>
             <w:tcBorders>
               <w:top w:val="single" w:sz="8" w:space="0" w:color="000000"/>
               <w:left w:val="single" w:sz="8" w:space="0" w:color="000000"/>
@@ -1675,7 +1676,7 @@
         </w:tc>
         <w:tc>
           <w:tcPr>
-            <w:tcW w:w="846" w:type="dxa"/>
+            <w:tcW w:w="834" w:type="dxa"/>
             <w:tcBorders>
               <w:top w:val="single" w:sz="8" w:space="0" w:color="000000"/>
               <w:left w:val="single" w:sz="8" w:space="0" w:color="000000"/>
@@ -1708,7 +1709,7 @@
         </w:tc>
         <w:tc>
           <w:tcPr>
-            <w:tcW w:w="924" w:type="dxa"/>
+            <w:tcW w:w="914" w:type="dxa"/>
             <w:tcBorders>
               <w:top w:val="single" w:sz="8" w:space="0" w:color="000000"/>
               <w:left w:val="single" w:sz="8" w:space="0" w:color="000000"/>
@@ -1742,7 +1743,7 @@
         </w:tc>
         <w:tc>
           <w:tcPr>
-            <w:tcW w:w="1001" w:type="dxa"/>
+            <w:tcW w:w="992" w:type="dxa"/>
             <w:tcBorders>
               <w:top w:val="single" w:sz="8" w:space="0" w:color="000000"/>
               <w:left w:val="single" w:sz="8" w:space="0" w:color="000000"/>
@@ -1775,7 +1776,7 @@
         </w:tc>
         <w:tc>
           <w:tcPr>
-            <w:tcW w:w="1072" w:type="dxa"/>
+            <w:tcW w:w="1065" w:type="dxa"/>
             <w:tcBorders>
               <w:top w:val="single" w:sz="8" w:space="0" w:color="000000"/>
               <w:left w:val="single" w:sz="8" w:space="0" w:color="000000"/>
@@ -1808,7 +1809,7 @@
         </w:tc>
         <w:tc>
           <w:tcPr>
-            <w:tcW w:w="744" w:type="dxa"/>
+            <w:tcW w:w="720" w:type="dxa"/>
             <w:tcBorders>
               <w:top w:val="single" w:sz="8" w:space="0" w:color="000000"/>
               <w:left w:val="single" w:sz="8" w:space="0" w:color="000000"/>
@@ -1841,7 +1842,7 @@
         </w:tc>
         <w:tc>
           <w:tcPr>
-            <w:tcW w:w="922" w:type="dxa"/>
+            <w:tcW w:w="921" w:type="dxa"/>
             <w:tcBorders>
               <w:top w:val="single" w:sz="8" w:space="0" w:color="000000"/>
               <w:left w:val="single" w:sz="8" w:space="0" w:color="000000"/>
@@ -1879,7 +1880,7 @@
         </w:trPr>
         <w:tc>
           <w:tcPr>
-            <w:tcW w:w="1045" w:type="dxa"/>
+            <w:tcW w:w="1124" w:type="dxa"/>
             <w:tcBorders>
               <w:top w:val="single" w:sz="8" w:space="0" w:color="000000"/>
               <w:left w:val="single" w:sz="8" w:space="0" w:color="000000"/>
@@ -1909,7 +1910,7 @@
         </w:tc>
         <w:tc>
           <w:tcPr>
-            <w:tcW w:w="1227" w:type="dxa"/>
+            <w:tcW w:w="1001" w:type="dxa"/>
             <w:tcBorders>
               <w:top w:val="single" w:sz="8" w:space="0" w:color="000000"/>
               <w:left w:val="single" w:sz="8" w:space="0" w:color="000000"/>
@@ -1942,7 +1943,7 @@
         </w:tc>
         <w:tc>
           <w:tcPr>
-            <w:tcW w:w="923" w:type="dxa"/>
+            <w:tcW w:w="913" w:type="dxa"/>
             <w:tcBorders>
               <w:top w:val="single" w:sz="8" w:space="0" w:color="000000"/>
               <w:left w:val="single" w:sz="8" w:space="0" w:color="000000"/>
@@ -1975,7 +1976,7 @@
         </w:tc>
         <w:tc>
           <w:tcPr>
-            <w:tcW w:w="846" w:type="dxa"/>
+            <w:tcW w:w="834" w:type="dxa"/>
             <w:tcBorders>
               <w:top w:val="single" w:sz="8" w:space="0" w:color="000000"/>
               <w:left w:val="single" w:sz="8" w:space="0" w:color="000000"/>
@@ -2008,7 +2009,7 @@
         </w:tc>
         <w:tc>
           <w:tcPr>
-            <w:tcW w:w="924" w:type="dxa"/>
+            <w:tcW w:w="914" w:type="dxa"/>
             <w:tcBorders>
               <w:top w:val="single" w:sz="8" w:space="0" w:color="000000"/>
               <w:left w:val="single" w:sz="8" w:space="0" w:color="000000"/>
@@ -2041,7 +2042,7 @@
         </w:tc>
         <w:tc>
           <w:tcPr>
-            <w:tcW w:w="1001" w:type="dxa"/>
+            <w:tcW w:w="992" w:type="dxa"/>
             <w:tcBorders>
               <w:top w:val="single" w:sz="8" w:space="0" w:color="000000"/>
               <w:left w:val="single" w:sz="8" w:space="0" w:color="000000"/>
@@ -2074,7 +2075,7 @@
         </w:tc>
         <w:tc>
           <w:tcPr>
-            <w:tcW w:w="1072" w:type="dxa"/>
+            <w:tcW w:w="1065" w:type="dxa"/>
             <w:tcBorders>
               <w:top w:val="single" w:sz="8" w:space="0" w:color="000000"/>
               <w:left w:val="single" w:sz="8" w:space="0" w:color="000000"/>
@@ -2107,7 +2108,7 @@
         </w:tc>
         <w:tc>
           <w:tcPr>
-            <w:tcW w:w="744" w:type="dxa"/>
+            <w:tcW w:w="720" w:type="dxa"/>
             <w:tcBorders>
               <w:top w:val="single" w:sz="8" w:space="0" w:color="000000"/>
               <w:left w:val="single" w:sz="8" w:space="0" w:color="000000"/>
@@ -2140,7 +2141,7 @@
         </w:tc>
         <w:tc>
           <w:tcPr>
-            <w:tcW w:w="922" w:type="dxa"/>
+            <w:tcW w:w="921" w:type="dxa"/>
             <w:tcBorders>
               <w:top w:val="single" w:sz="8" w:space="0" w:color="000000"/>
               <w:left w:val="single" w:sz="8" w:space="0" w:color="000000"/>
@@ -2179,7 +2180,7 @@
         </w:trPr>
         <w:tc>
           <w:tcPr>
-            <w:tcW w:w="1045" w:type="dxa"/>
+            <w:tcW w:w="1124" w:type="dxa"/>
             <w:tcBorders>
               <w:top w:val="single" w:sz="8" w:space="0" w:color="000000"/>
               <w:left w:val="single" w:sz="8" w:space="0" w:color="000000"/>
@@ -2209,7 +2210,7 @@
         </w:tc>
         <w:tc>
           <w:tcPr>
-            <w:tcW w:w="1227" w:type="dxa"/>
+            <w:tcW w:w="1001" w:type="dxa"/>
             <w:tcBorders>
               <w:top w:val="single" w:sz="8" w:space="0" w:color="000000"/>
               <w:left w:val="single" w:sz="8" w:space="0" w:color="000000"/>
@@ -2242,7 +2243,7 @@
         </w:tc>
         <w:tc>
           <w:tcPr>
-            <w:tcW w:w="923" w:type="dxa"/>
+            <w:tcW w:w="913" w:type="dxa"/>
             <w:tcBorders>
               <w:top w:val="single" w:sz="8" w:space="0" w:color="000000"/>
               <w:left w:val="single" w:sz="8" w:space="0" w:color="000000"/>
@@ -2275,7 +2276,7 @@
         </w:tc>
         <w:tc>
           <w:tcPr>
-            <w:tcW w:w="846" w:type="dxa"/>
+            <w:tcW w:w="834" w:type="dxa"/>
             <w:tcBorders>
               <w:top w:val="single" w:sz="8" w:space="0" w:color="000000"/>
               <w:left w:val="single" w:sz="8" w:space="0" w:color="000000"/>
@@ -2308,7 +2309,7 @@
         </w:tc>
         <w:tc>
           <w:tcPr>
-            <w:tcW w:w="924" w:type="dxa"/>
+            <w:tcW w:w="914" w:type="dxa"/>
             <w:tcBorders>
               <w:top w:val="single" w:sz="8" w:space="0" w:color="000000"/>
               <w:left w:val="single" w:sz="8" w:space="0" w:color="000000"/>
@@ -2341,7 +2342,7 @@
         </w:tc>
         <w:tc>
           <w:tcPr>
-            <w:tcW w:w="1001" w:type="dxa"/>
+            <w:tcW w:w="992" w:type="dxa"/>
             <w:tcBorders>
               <w:top w:val="single" w:sz="8" w:space="0" w:color="000000"/>
               <w:left w:val="single" w:sz="8" w:space="0" w:color="000000"/>
@@ -2374,7 +2375,7 @@
         </w:tc>
         <w:tc>
           <w:tcPr>
-            <w:tcW w:w="1072" w:type="dxa"/>
+            <w:tcW w:w="1065" w:type="dxa"/>
             <w:tcBorders>
               <w:top w:val="single" w:sz="8" w:space="0" w:color="000000"/>
               <w:left w:val="single" w:sz="8" w:space="0" w:color="000000"/>
@@ -2407,7 +2408,7 @@
         </w:tc>
         <w:tc>
           <w:tcPr>
-            <w:tcW w:w="744" w:type="dxa"/>
+            <w:tcW w:w="720" w:type="dxa"/>
             <w:tcBorders>
               <w:top w:val="single" w:sz="8" w:space="0" w:color="000000"/>
               <w:left w:val="single" w:sz="8" w:space="0" w:color="000000"/>
@@ -2440,7 +2441,7 @@
         </w:tc>
         <w:tc>
           <w:tcPr>
-            <w:tcW w:w="922" w:type="dxa"/>
+            <w:tcW w:w="921" w:type="dxa"/>
             <w:tcBorders>
               <w:top w:val="single" w:sz="8" w:space="0" w:color="000000"/>
               <w:left w:val="single" w:sz="8" w:space="0" w:color="000000"/>
@@ -2479,7 +2480,7 @@
         </w:trPr>
         <w:tc>
           <w:tcPr>
-            <w:tcW w:w="1045" w:type="dxa"/>
+            <w:tcW w:w="1124" w:type="dxa"/>
             <w:tcBorders>
               <w:top w:val="single" w:sz="8" w:space="0" w:color="000000"/>
               <w:left w:val="single" w:sz="8" w:space="0" w:color="000000"/>
@@ -2509,7 +2510,7 @@
         </w:tc>
         <w:tc>
           <w:tcPr>
-            <w:tcW w:w="1227" w:type="dxa"/>
+            <w:tcW w:w="1001" w:type="dxa"/>
             <w:tcBorders>
               <w:top w:val="single" w:sz="8" w:space="0" w:color="000000"/>
               <w:left w:val="single" w:sz="8" w:space="0" w:color="000000"/>
@@ -2542,7 +2543,7 @@
         </w:tc>
         <w:tc>
           <w:tcPr>
-            <w:tcW w:w="923" w:type="dxa"/>
+            <w:tcW w:w="913" w:type="dxa"/>
             <w:tcBorders>
               <w:top w:val="single" w:sz="8" w:space="0" w:color="000000"/>
               <w:left w:val="single" w:sz="8" w:space="0" w:color="000000"/>
@@ -2575,7 +2576,7 @@
         </w:tc>
         <w:tc>
           <w:tcPr>
-            <w:tcW w:w="846" w:type="dxa"/>
+            <w:tcW w:w="834" w:type="dxa"/>
             <w:tcBorders>
               <w:top w:val="single" w:sz="8" w:space="0" w:color="000000"/>
               <w:left w:val="single" w:sz="8" w:space="0" w:color="000000"/>
@@ -2608,7 +2609,7 @@
         </w:tc>
         <w:tc>
           <w:tcPr>
-            <w:tcW w:w="924" w:type="dxa"/>
+            <w:tcW w:w="914" w:type="dxa"/>
             <w:tcBorders>
               <w:top w:val="single" w:sz="8" w:space="0" w:color="000000"/>
               <w:left w:val="single" w:sz="8" w:space="0" w:color="000000"/>
@@ -2641,7 +2642,7 @@
         </w:tc>
         <w:tc>
           <w:tcPr>
-            <w:tcW w:w="1001" w:type="dxa"/>
+            <w:tcW w:w="992" w:type="dxa"/>
             <w:tcBorders>
               <w:top w:val="single" w:sz="8" w:space="0" w:color="000000"/>
               <w:left w:val="single" w:sz="8" w:space="0" w:color="000000"/>
@@ -2674,7 +2675,7 @@
         </w:tc>
         <w:tc>
           <w:tcPr>
-            <w:tcW w:w="1072" w:type="dxa"/>
+            <w:tcW w:w="1065" w:type="dxa"/>
             <w:tcBorders>
               <w:top w:val="single" w:sz="8" w:space="0" w:color="000000"/>
               <w:left w:val="single" w:sz="8" w:space="0" w:color="000000"/>
@@ -2707,7 +2708,7 @@
         </w:tc>
         <w:tc>
           <w:tcPr>
-            <w:tcW w:w="744" w:type="dxa"/>
+            <w:tcW w:w="720" w:type="dxa"/>
             <w:tcBorders>
               <w:top w:val="single" w:sz="8" w:space="0" w:color="000000"/>
               <w:left w:val="single" w:sz="8" w:space="0" w:color="000000"/>
@@ -2740,7 +2741,7 @@
         </w:tc>
         <w:tc>
           <w:tcPr>
-            <w:tcW w:w="922" w:type="dxa"/>
+            <w:tcW w:w="921" w:type="dxa"/>
             <w:tcBorders>
               <w:top w:val="single" w:sz="8" w:space="0" w:color="000000"/>
               <w:left w:val="single" w:sz="8" w:space="0" w:color="000000"/>
@@ -2779,7 +2780,7 @@
         </w:trPr>
         <w:tc>
           <w:tcPr>
-            <w:tcW w:w="1045" w:type="dxa"/>
+            <w:tcW w:w="1124" w:type="dxa"/>
             <w:tcBorders>
               <w:top w:val="single" w:sz="8" w:space="0" w:color="000000"/>
               <w:left w:val="single" w:sz="8" w:space="0" w:color="000000"/>
@@ -2809,7 +2810,7 @@
         </w:tc>
         <w:tc>
           <w:tcPr>
-            <w:tcW w:w="1227" w:type="dxa"/>
+            <w:tcW w:w="1001" w:type="dxa"/>
             <w:tcBorders>
               <w:top w:val="single" w:sz="8" w:space="0" w:color="000000"/>
               <w:left w:val="single" w:sz="8" w:space="0" w:color="000000"/>
@@ -2842,7 +2843,7 @@
         </w:tc>
         <w:tc>
           <w:tcPr>
-            <w:tcW w:w="923" w:type="dxa"/>
+            <w:tcW w:w="913" w:type="dxa"/>
             <w:tcBorders>
               <w:top w:val="single" w:sz="8" w:space="0" w:color="000000"/>
               <w:left w:val="single" w:sz="8" w:space="0" w:color="000000"/>
@@ -2875,7 +2876,7 @@
         </w:tc>
         <w:tc>
           <w:tcPr>
-            <w:tcW w:w="846" w:type="dxa"/>
+            <w:tcW w:w="834" w:type="dxa"/>
             <w:tcBorders>
               <w:top w:val="single" w:sz="8" w:space="0" w:color="000000"/>
               <w:left w:val="single" w:sz="8" w:space="0" w:color="000000"/>
@@ -2908,7 +2909,7 @@
         </w:tc>
         <w:tc>
           <w:tcPr>
-            <w:tcW w:w="924" w:type="dxa"/>
+            <w:tcW w:w="914" w:type="dxa"/>
             <w:tcBorders>
               <w:top w:val="single" w:sz="8" w:space="0" w:color="000000"/>
               <w:left w:val="single" w:sz="8" w:space="0" w:color="000000"/>
@@ -2941,7 +2942,7 @@
         </w:tc>
         <w:tc>
           <w:tcPr>
-            <w:tcW w:w="1001" w:type="dxa"/>
+            <w:tcW w:w="992" w:type="dxa"/>
             <w:tcBorders>
               <w:top w:val="single" w:sz="8" w:space="0" w:color="000000"/>
               <w:left w:val="single" w:sz="8" w:space="0" w:color="000000"/>
@@ -2974,7 +2975,7 @@
         </w:tc>
         <w:tc>
           <w:tcPr>
-            <w:tcW w:w="1072" w:type="dxa"/>
+            <w:tcW w:w="1065" w:type="dxa"/>
             <w:tcBorders>
               <w:top w:val="single" w:sz="8" w:space="0" w:color="000000"/>
               <w:left w:val="single" w:sz="8" w:space="0" w:color="000000"/>
@@ -3007,7 +3008,7 @@
         </w:tc>
         <w:tc>
           <w:tcPr>
-            <w:tcW w:w="744" w:type="dxa"/>
+            <w:tcW w:w="720" w:type="dxa"/>
             <w:tcBorders>
               <w:top w:val="single" w:sz="8" w:space="0" w:color="000000"/>
               <w:left w:val="single" w:sz="8" w:space="0" w:color="000000"/>
@@ -3040,7 +3041,7 @@
         </w:tc>
         <w:tc>
           <w:tcPr>
-            <w:tcW w:w="922" w:type="dxa"/>
+            <w:tcW w:w="921" w:type="dxa"/>
             <w:tcBorders>
               <w:top w:val="single" w:sz="8" w:space="0" w:color="000000"/>
               <w:left w:val="single" w:sz="8" w:space="0" w:color="000000"/>
@@ -3079,7 +3080,7 @@
         </w:trPr>
         <w:tc>
           <w:tcPr>
-            <w:tcW w:w="1045" w:type="dxa"/>
+            <w:tcW w:w="1124" w:type="dxa"/>
             <w:tcBorders>
               <w:top w:val="single" w:sz="8" w:space="0" w:color="000000"/>
               <w:left w:val="single" w:sz="8" w:space="0" w:color="000000"/>
@@ -3109,7 +3110,7 @@
         </w:tc>
         <w:tc>
           <w:tcPr>
-            <w:tcW w:w="1227" w:type="dxa"/>
+            <w:tcW w:w="1001" w:type="dxa"/>
             <w:tcBorders>
               <w:top w:val="single" w:sz="8" w:space="0" w:color="000000"/>
               <w:left w:val="single" w:sz="8" w:space="0" w:color="000000"/>
@@ -3142,7 +3143,7 @@
         </w:tc>
         <w:tc>
           <w:tcPr>
-            <w:tcW w:w="923" w:type="dxa"/>
+            <w:tcW w:w="913" w:type="dxa"/>
             <w:tcBorders>
               <w:top w:val="single" w:sz="8" w:space="0" w:color="000000"/>
               <w:left w:val="single" w:sz="8" w:space="0" w:color="000000"/>
@@ -3175,7 +3176,7 @@
         </w:tc>
         <w:tc>
           <w:tcPr>
-            <w:tcW w:w="846" w:type="dxa"/>
+            <w:tcW w:w="834" w:type="dxa"/>
             <w:tcBorders>
               <w:top w:val="single" w:sz="8" w:space="0" w:color="000000"/>
               <w:left w:val="single" w:sz="8" w:space="0" w:color="000000"/>
@@ -3208,7 +3209,7 @@
         </w:tc>
         <w:tc>
           <w:tcPr>
-            <w:tcW w:w="924" w:type="dxa"/>
+            <w:tcW w:w="914" w:type="dxa"/>
             <w:tcBorders>
               <w:top w:val="single" w:sz="8" w:space="0" w:color="000000"/>
               <w:left w:val="single" w:sz="8" w:space="0" w:color="000000"/>
@@ -3241,7 +3242,7 @@
         </w:tc>
         <w:tc>
           <w:tcPr>
-            <w:tcW w:w="1001" w:type="dxa"/>
+            <w:tcW w:w="992" w:type="dxa"/>
             <w:tcBorders>
               <w:top w:val="single" w:sz="8" w:space="0" w:color="000000"/>
               <w:left w:val="single" w:sz="8" w:space="0" w:color="000000"/>
@@ -3274,7 +3275,7 @@
         </w:tc>
         <w:tc>
           <w:tcPr>
-            <w:tcW w:w="1072" w:type="dxa"/>
+            <w:tcW w:w="1065" w:type="dxa"/>
             <w:tcBorders>
               <w:top w:val="single" w:sz="8" w:space="0" w:color="000000"/>
               <w:left w:val="single" w:sz="8" w:space="0" w:color="000000"/>
@@ -3307,7 +3308,7 @@
         </w:tc>
         <w:tc>
           <w:tcPr>
-            <w:tcW w:w="744" w:type="dxa"/>
+            <w:tcW w:w="720" w:type="dxa"/>
             <w:tcBorders>
               <w:top w:val="single" w:sz="8" w:space="0" w:color="000000"/>
               <w:left w:val="single" w:sz="8" w:space="0" w:color="000000"/>
@@ -3340,7 +3341,7 @@
         </w:tc>
         <w:tc>
           <w:tcPr>
-            <w:tcW w:w="922" w:type="dxa"/>
+            <w:tcW w:w="921" w:type="dxa"/>
             <w:tcBorders>
               <w:top w:val="single" w:sz="8" w:space="0" w:color="000000"/>
               <w:left w:val="single" w:sz="8" w:space="0" w:color="000000"/>
@@ -3379,7 +3380,7 @@
         </w:trPr>
         <w:tc>
           <w:tcPr>
-            <w:tcW w:w="1045" w:type="dxa"/>
+            <w:tcW w:w="1124" w:type="dxa"/>
             <w:tcBorders>
               <w:top w:val="single" w:sz="8" w:space="0" w:color="000000"/>
               <w:left w:val="single" w:sz="8" w:space="0" w:color="000000"/>
@@ -3409,7 +3410,7 @@
         </w:tc>
         <w:tc>
           <w:tcPr>
-            <w:tcW w:w="1227" w:type="dxa"/>
+            <w:tcW w:w="1001" w:type="dxa"/>
             <w:tcBorders>
               <w:top w:val="single" w:sz="8" w:space="0" w:color="000000"/>
               <w:left w:val="single" w:sz="8" w:space="0" w:color="000000"/>
@@ -3431,11 +3432,18 @@
                 <w:rFonts w:ascii="Calibri" w:eastAsia="Calibri" w:hAnsi="Calibri" w:cs="Calibri"/>
               </w:rPr>
             </w:pPr>
-          </w:p>
-        </w:tc>
-        <w:tc>
-          <w:tcPr>
-            <w:tcW w:w="923" w:type="dxa"/>
+            <w:r>
+              <w:rPr>
+                <w:rFonts w:ascii="Arial" w:eastAsia="Arial" w:hAnsi="Arial" w:cs="Arial"/>
+                <w:shd w:val="clear" w:color="auto" w:fill="FFFF00"/>
+              </w:rPr>
+              <w:t>2</w:t>
+            </w:r>
+          </w:p>
+        </w:tc>
+        <w:tc>
+          <w:tcPr>
+            <w:tcW w:w="913" w:type="dxa"/>
             <w:tcBorders>
               <w:top w:val="single" w:sz="8" w:space="0" w:color="000000"/>
               <w:left w:val="single" w:sz="8" w:space="0" w:color="000000"/>
@@ -3457,11 +3465,18 @@
                 <w:rFonts w:ascii="Calibri" w:eastAsia="Calibri" w:hAnsi="Calibri" w:cs="Calibri"/>
               </w:rPr>
             </w:pPr>
-          </w:p>
-        </w:tc>
-        <w:tc>
-          <w:tcPr>
-            <w:tcW w:w="846" w:type="dxa"/>
+            <w:r>
+              <w:rPr>
+                <w:rFonts w:ascii="Arial" w:eastAsia="Arial" w:hAnsi="Arial" w:cs="Arial"/>
+                <w:shd w:val="clear" w:color="auto" w:fill="00FF00"/>
+              </w:rPr>
+              <w:t>3</w:t>
+            </w:r>
+          </w:p>
+        </w:tc>
+        <w:tc>
+          <w:tcPr>
+            <w:tcW w:w="834" w:type="dxa"/>
             <w:tcBorders>
               <w:top w:val="single" w:sz="8" w:space="0" w:color="000000"/>
               <w:left w:val="single" w:sz="8" w:space="0" w:color="000000"/>
@@ -3483,11 +3498,18 @@
                 <w:rFonts w:ascii="Calibri" w:eastAsia="Calibri" w:hAnsi="Calibri" w:cs="Calibri"/>
               </w:rPr>
             </w:pPr>
-          </w:p>
-        </w:tc>
-        <w:tc>
-          <w:tcPr>
-            <w:tcW w:w="924" w:type="dxa"/>
+            <w:r>
+              <w:rPr>
+                <w:rFonts w:ascii="Arial" w:eastAsia="Arial" w:hAnsi="Arial" w:cs="Arial"/>
+                <w:shd w:val="clear" w:color="auto" w:fill="FFFF00"/>
+              </w:rPr>
+              <w:t>2</w:t>
+            </w:r>
+          </w:p>
+        </w:tc>
+        <w:tc>
+          <w:tcPr>
+            <w:tcW w:w="914" w:type="dxa"/>
             <w:tcBorders>
               <w:top w:val="single" w:sz="8" w:space="0" w:color="000000"/>
               <w:left w:val="single" w:sz="8" w:space="0" w:color="000000"/>
@@ -3509,11 +3531,18 @@
                 <w:rFonts w:ascii="Calibri" w:eastAsia="Calibri" w:hAnsi="Calibri" w:cs="Calibri"/>
               </w:rPr>
             </w:pPr>
-          </w:p>
-        </w:tc>
-        <w:tc>
-          <w:tcPr>
-            <w:tcW w:w="1001" w:type="dxa"/>
+            <w:r>
+              <w:rPr>
+                <w:rFonts w:ascii="Arial" w:eastAsia="Arial" w:hAnsi="Arial" w:cs="Arial"/>
+                <w:shd w:val="clear" w:color="auto" w:fill="FFFF00"/>
+              </w:rPr>
+              <w:t>2</w:t>
+            </w:r>
+          </w:p>
+        </w:tc>
+        <w:tc>
+          <w:tcPr>
+            <w:tcW w:w="992" w:type="dxa"/>
             <w:tcBorders>
               <w:top w:val="single" w:sz="8" w:space="0" w:color="000000"/>
               <w:left w:val="single" w:sz="8" w:space="0" w:color="000000"/>
@@ -3535,11 +3564,18 @@
                 <w:rFonts w:ascii="Calibri" w:eastAsia="Calibri" w:hAnsi="Calibri" w:cs="Calibri"/>
               </w:rPr>
             </w:pPr>
-          </w:p>
-        </w:tc>
-        <w:tc>
-          <w:tcPr>
-            <w:tcW w:w="1072" w:type="dxa"/>
+            <w:r>
+              <w:rPr>
+                <w:rFonts w:ascii="Arial" w:eastAsia="Arial" w:hAnsi="Arial" w:cs="Arial"/>
+                <w:shd w:val="clear" w:color="auto" w:fill="00FF00"/>
+              </w:rPr>
+              <w:t>3</w:t>
+            </w:r>
+          </w:p>
+        </w:tc>
+        <w:tc>
+          <w:tcPr>
+            <w:tcW w:w="1065" w:type="dxa"/>
             <w:tcBorders>
               <w:top w:val="single" w:sz="8" w:space="0" w:color="000000"/>
               <w:left w:val="single" w:sz="8" w:space="0" w:color="000000"/>
@@ -3561,11 +3597,18 @@
                 <w:rFonts w:ascii="Calibri" w:eastAsia="Calibri" w:hAnsi="Calibri" w:cs="Calibri"/>
               </w:rPr>
             </w:pPr>
-          </w:p>
-        </w:tc>
-        <w:tc>
-          <w:tcPr>
-            <w:tcW w:w="744" w:type="dxa"/>
+            <w:r>
+              <w:rPr>
+                <w:rFonts w:ascii="Arial" w:eastAsia="Arial" w:hAnsi="Arial" w:cs="Arial"/>
+                <w:shd w:val="clear" w:color="auto" w:fill="FF0000"/>
+              </w:rPr>
+              <w:t>1</w:t>
+            </w:r>
+          </w:p>
+        </w:tc>
+        <w:tc>
+          <w:tcPr>
+            <w:tcW w:w="720" w:type="dxa"/>
             <w:tcBorders>
               <w:top w:val="single" w:sz="8" w:space="0" w:color="000000"/>
               <w:left w:val="single" w:sz="8" w:space="0" w:color="000000"/>
@@ -3587,11 +3630,18 @@
                 <w:rFonts w:ascii="Calibri" w:eastAsia="Calibri" w:hAnsi="Calibri" w:cs="Calibri"/>
               </w:rPr>
             </w:pPr>
-          </w:p>
-        </w:tc>
-        <w:tc>
-          <w:tcPr>
-            <w:tcW w:w="922" w:type="dxa"/>
+            <w:r>
+              <w:rPr>
+                <w:rFonts w:ascii="Arial" w:eastAsia="Arial" w:hAnsi="Arial" w:cs="Arial"/>
+                <w:shd w:val="clear" w:color="auto" w:fill="FFFF00"/>
+              </w:rPr>
+              <w:t>2</w:t>
+            </w:r>
+          </w:p>
+        </w:tc>
+        <w:tc>
+          <w:tcPr>
+            <w:tcW w:w="921" w:type="dxa"/>
             <w:tcBorders>
               <w:top w:val="single" w:sz="8" w:space="0" w:color="000000"/>
               <w:left w:val="single" w:sz="8" w:space="0" w:color="000000"/>
@@ -3613,6 +3663,13 @@
                 <w:rFonts w:ascii="Calibri" w:eastAsia="Calibri" w:hAnsi="Calibri" w:cs="Calibri"/>
               </w:rPr>
             </w:pPr>
+            <w:r>
+              <w:rPr>
+                <w:rFonts w:ascii="Arial" w:eastAsia="Arial" w:hAnsi="Arial" w:cs="Arial"/>
+                <w:shd w:val="clear" w:color="auto" w:fill="00FF00"/>
+              </w:rPr>
+              <w:t>3</w:t>
+            </w:r>
           </w:p>
         </w:tc>
       </w:tr>
@@ -3623,7 +3680,7 @@
         </w:trPr>
         <w:tc>
           <w:tcPr>
-            <w:tcW w:w="1045" w:type="dxa"/>
+            <w:tcW w:w="1124" w:type="dxa"/>
             <w:tcBorders>
               <w:top w:val="single" w:sz="8" w:space="0" w:color="000000"/>
               <w:left w:val="single" w:sz="8" w:space="0" w:color="000000"/>
@@ -3653,7 +3710,7 @@
         </w:tc>
         <w:tc>
           <w:tcPr>
-            <w:tcW w:w="1227" w:type="dxa"/>
+            <w:tcW w:w="1001" w:type="dxa"/>
             <w:tcBorders>
               <w:top w:val="single" w:sz="8" w:space="0" w:color="000000"/>
               <w:left w:val="single" w:sz="8" w:space="0" w:color="000000"/>
@@ -3679,7 +3736,7 @@
         </w:tc>
         <w:tc>
           <w:tcPr>
-            <w:tcW w:w="923" w:type="dxa"/>
+            <w:tcW w:w="913" w:type="dxa"/>
             <w:tcBorders>
               <w:top w:val="single" w:sz="8" w:space="0" w:color="000000"/>
               <w:left w:val="single" w:sz="8" w:space="0" w:color="000000"/>
@@ -3705,7 +3762,7 @@
         </w:tc>
         <w:tc>
           <w:tcPr>
-            <w:tcW w:w="846" w:type="dxa"/>
+            <w:tcW w:w="834" w:type="dxa"/>
             <w:tcBorders>
               <w:top w:val="single" w:sz="8" w:space="0" w:color="000000"/>
               <w:left w:val="single" w:sz="8" w:space="0" w:color="000000"/>
@@ -3731,7 +3788,7 @@
         </w:tc>
         <w:tc>
           <w:tcPr>
-            <w:tcW w:w="924" w:type="dxa"/>
+            <w:tcW w:w="914" w:type="dxa"/>
             <w:tcBorders>
               <w:top w:val="single" w:sz="8" w:space="0" w:color="000000"/>
               <w:left w:val="single" w:sz="8" w:space="0" w:color="000000"/>
@@ -3757,7 +3814,7 @@
         </w:tc>
         <w:tc>
           <w:tcPr>
-            <w:tcW w:w="1001" w:type="dxa"/>
+            <w:tcW w:w="992" w:type="dxa"/>
             <w:tcBorders>
               <w:top w:val="single" w:sz="8" w:space="0" w:color="000000"/>
               <w:left w:val="single" w:sz="8" w:space="0" w:color="000000"/>
@@ -3783,7 +3840,7 @@
         </w:tc>
         <w:tc>
           <w:tcPr>
-            <w:tcW w:w="1072" w:type="dxa"/>
+            <w:tcW w:w="1065" w:type="dxa"/>
             <w:tcBorders>
               <w:top w:val="single" w:sz="8" w:space="0" w:color="000000"/>
               <w:left w:val="single" w:sz="8" w:space="0" w:color="000000"/>
@@ -3809,7 +3866,7 @@
         </w:tc>
         <w:tc>
           <w:tcPr>
-            <w:tcW w:w="744" w:type="dxa"/>
+            <w:tcW w:w="720" w:type="dxa"/>
             <w:tcBorders>
               <w:top w:val="single" w:sz="8" w:space="0" w:color="000000"/>
               <w:left w:val="single" w:sz="8" w:space="0" w:color="000000"/>
@@ -3835,7 +3892,7 @@
         </w:tc>
         <w:tc>
           <w:tcPr>
-            <w:tcW w:w="922" w:type="dxa"/>
+            <w:tcW w:w="921" w:type="dxa"/>
             <w:tcBorders>
               <w:top w:val="single" w:sz="8" w:space="0" w:color="000000"/>
               <w:left w:val="single" w:sz="8" w:space="0" w:color="000000"/>
@@ -4059,23 +4116,7 @@
           <w:rFonts w:ascii="Arial" w:eastAsia="Arial" w:hAnsi="Arial" w:cs="Arial"/>
           <w:sz w:val="20"/>
         </w:rPr>
-        <w:t xml:space="preserve">A cada 2 semanas, seu instrutor fornecerá pontuações e feedback para aprimoramento utilizando a rubrica Scorecard da Generation. Reveja </w:t>
-      </w:r>
-      <w:proofErr w:type="gramStart"/>
-      <w:r>
-        <w:rPr>
-          <w:rFonts w:ascii="Arial" w:eastAsia="Arial" w:hAnsi="Arial" w:cs="Arial"/>
-          <w:sz w:val="20"/>
-        </w:rPr>
-        <w:t>sua pontuações</w:t>
-      </w:r>
-      <w:proofErr w:type="gramEnd"/>
-      <w:r>
-        <w:rPr>
-          <w:rFonts w:ascii="Arial" w:eastAsia="Arial" w:hAnsi="Arial" w:cs="Arial"/>
-          <w:sz w:val="20"/>
-        </w:rPr>
-        <w:t xml:space="preserve"> individualmente e identifique semelhanças ou diferenças entre os dois conjuntos de pontuações.</w:t>
+        <w:t>A cada 2 semanas, seu instrutor fornecerá pontuações e feedback para aprimoramento utilizando a rubrica Scorecard da Generation. Reveja sua pontuações individualmente e identifique semelhanças ou diferenças entre os dois conjuntos de pontuações.</w:t>
       </w:r>
     </w:p>
     <w:p>
@@ -6324,21 +6365,7 @@
               <w:rPr>
                 <w:rFonts w:ascii="Arial" w:eastAsia="Arial" w:hAnsi="Arial" w:cs="Arial"/>
               </w:rPr>
-              <w:t xml:space="preserve">: Ser um pouco mais participativa nos grupos e tentar interagir mais com </w:t>
-            </w:r>
-            <w:proofErr w:type="gramStart"/>
-            <w:r>
-              <w:rPr>
-                <w:rFonts w:ascii="Arial" w:eastAsia="Arial" w:hAnsi="Arial" w:cs="Arial"/>
-              </w:rPr>
-              <w:t>a galera</w:t>
-            </w:r>
-            <w:proofErr w:type="gramEnd"/>
-            <w:r>
-              <w:rPr>
-                <w:rFonts w:ascii="Arial" w:eastAsia="Arial" w:hAnsi="Arial" w:cs="Arial"/>
-              </w:rPr>
-              <w:t xml:space="preserve"> da turma.</w:t>
+              <w:t>: Ser um pouco mais participativa nos grupos e tentar interagir mais com a galera da turma.</w:t>
             </w:r>
           </w:p>
         </w:tc>
@@ -7356,7 +7383,6 @@
               <w:t xml:space="preserve"> familiares e com minha </w:t>
             </w:r>
             <w:proofErr w:type="spellStart"/>
-            <w:proofErr w:type="gramStart"/>
             <w:r>
               <w:rPr>
                 <w:rFonts w:ascii="Calibri" w:eastAsia="Calibri" w:hAnsi="Calibri" w:cs="Calibri"/>
@@ -7364,7 +7390,6 @@
               <w:t>maquina</w:t>
             </w:r>
             <w:proofErr w:type="spellEnd"/>
-            <w:proofErr w:type="gramEnd"/>
             <w:r>
               <w:rPr>
                 <w:rFonts w:ascii="Calibri" w:eastAsia="Calibri" w:hAnsi="Calibri" w:cs="Calibri"/>
@@ -7552,21 +7577,7 @@
               <w:rPr>
                 <w:rFonts w:ascii="Calibri" w:eastAsia="Calibri" w:hAnsi="Calibri" w:cs="Calibri"/>
               </w:rPr>
-              <w:t xml:space="preserve"> eu aperfeiçoarei minha mentalidade de crescimento </w:t>
-            </w:r>
-            <w:proofErr w:type="gramStart"/>
-            <w:r>
-              <w:rPr>
-                <w:rFonts w:ascii="Calibri" w:eastAsia="Calibri" w:hAnsi="Calibri" w:cs="Calibri"/>
-              </w:rPr>
-              <w:t>e também</w:t>
-            </w:r>
-            <w:proofErr w:type="gramEnd"/>
-            <w:r>
-              <w:rPr>
-                <w:rFonts w:ascii="Calibri" w:eastAsia="Calibri" w:hAnsi="Calibri" w:cs="Calibri"/>
-              </w:rPr>
-              <w:t xml:space="preserve"> minha comunicação. Farei isso aproveitando o ambiente da </w:t>
+              <w:t xml:space="preserve"> eu aperfeiçoarei minha mentalidade de crescimento e também minha comunicação. Farei isso aproveitando o ambiente da </w:t>
             </w:r>
             <w:proofErr w:type="spellStart"/>
             <w:r>
@@ -7877,23 +7888,7 @@
                 <w:bCs/>
               </w:rPr>
               <w:lastRenderedPageBreak/>
-              <w:t xml:space="preserve">Assim como o feedback do meu colega também acho necessário trabalhar em minhas técnicas de comunicação </w:t>
-            </w:r>
-            <w:proofErr w:type="gramStart"/>
-            <w:r>
-              <w:rPr>
-                <w:rFonts w:ascii="Arial" w:eastAsia="Arial" w:hAnsi="Arial" w:cs="Arial"/>
-                <w:bCs/>
-              </w:rPr>
-              <w:t>e também</w:t>
-            </w:r>
-            <w:proofErr w:type="gramEnd"/>
-            <w:r>
-              <w:rPr>
-                <w:rFonts w:ascii="Arial" w:eastAsia="Arial" w:hAnsi="Arial" w:cs="Arial"/>
-                <w:bCs/>
-              </w:rPr>
-              <w:t xml:space="preserve"> não subestimar minhas dúvidas.</w:t>
+              <w:t>Assim como o feedback do meu colega também acho necessário trabalhar em minhas técnicas de comunicação e também não subestimar minhas dúvidas.</w:t>
             </w:r>
           </w:p>
           <w:p>
@@ -9977,6 +9972,53 @@
           <w:p>
             <w:pPr>
               <w:spacing w:after="0" w:line="240" w:lineRule="auto"/>
+              <w:jc w:val="both"/>
+              <w:rPr>
+                <w:rFonts w:ascii="Arial" w:eastAsia="Arial" w:hAnsi="Arial" w:cs="Arial"/>
+                <w:bCs/>
+              </w:rPr>
+            </w:pPr>
+            <w:r>
+              <w:rPr>
+                <w:rFonts w:ascii="Arial" w:eastAsia="Arial" w:hAnsi="Arial" w:cs="Arial"/>
+                <w:bCs/>
+              </w:rPr>
+              <w:t xml:space="preserve">Acredito que a base para me desenvolver em todas as </w:t>
+            </w:r>
+            <w:proofErr w:type="spellStart"/>
+            <w:r>
+              <w:rPr>
+                <w:rFonts w:ascii="Arial" w:eastAsia="Arial" w:hAnsi="Arial" w:cs="Arial"/>
+                <w:bCs/>
+              </w:rPr>
+              <w:t>BSMs</w:t>
+            </w:r>
+            <w:proofErr w:type="spellEnd"/>
+            <w:r>
+              <w:rPr>
+                <w:rFonts w:ascii="Arial" w:eastAsia="Arial" w:hAnsi="Arial" w:cs="Arial"/>
+                <w:bCs/>
+              </w:rPr>
+              <w:t xml:space="preserve"> é a mentalidade de crescimento e a persistência. Pretendo tomar ações para melhorar essas habilidades e mentalidades quando estou em momento assíncrono e tenho dificuldades em resolver os exercícios. Preciso acreditar que tenho capacidade para aprender aquela matéria assim terei a mente mais aberta e daí partir para trabalhar a persistência na resolução do</w:t>
+            </w:r>
+            <w:r>
+              <w:rPr>
+                <w:rFonts w:ascii="Arial" w:eastAsia="Arial" w:hAnsi="Arial" w:cs="Arial"/>
+                <w:bCs/>
+              </w:rPr>
+              <w:t>s</w:t>
+            </w:r>
+            <w:r>
+              <w:rPr>
+                <w:rFonts w:ascii="Arial" w:eastAsia="Arial" w:hAnsi="Arial" w:cs="Arial"/>
+                <w:bCs/>
+              </w:rPr>
+              <w:t xml:space="preserve"> exercícios por meios de erros e acertos.</w:t>
+            </w:r>
+          </w:p>
+          <w:p>
+            <w:pPr>
+              <w:spacing w:after="0" w:line="240" w:lineRule="auto"/>
             </w:pPr>
           </w:p>
         </w:tc>
@@ -10316,7 +10358,6 @@
         <w:rPr>
           <w:rFonts w:ascii="Arial" w:eastAsia="Arial" w:hAnsi="Arial" w:cs="Arial"/>
         </w:rPr>
-        <w:lastRenderedPageBreak/>
         <w:t>Gustavo Moraes - SEMANA 1</w:t>
       </w:r>
     </w:p>
@@ -10331,21 +10372,7 @@
         <w:rPr>
           <w:rFonts w:ascii="Arial" w:eastAsia="Arial" w:hAnsi="Arial" w:cs="Arial"/>
         </w:rPr>
-        <w:t xml:space="preserve">FEEDBACK: Ser um pouco mais participativa nos grupos e tentar interagir mais com </w:t>
-      </w:r>
-      <w:proofErr w:type="gramStart"/>
-      <w:r>
-        <w:rPr>
-          <w:rFonts w:ascii="Arial" w:eastAsia="Arial" w:hAnsi="Arial" w:cs="Arial"/>
-        </w:rPr>
-        <w:t>a galera</w:t>
-      </w:r>
-      <w:proofErr w:type="gramEnd"/>
-      <w:r>
-        <w:rPr>
-          <w:rFonts w:ascii="Arial" w:eastAsia="Arial" w:hAnsi="Arial" w:cs="Arial"/>
-        </w:rPr>
-        <w:t xml:space="preserve"> da turma.</w:t>
+        <w:t>FEEDBACK: Ser um pouco mais participativa nos grupos e tentar interagir mais com a galera da turma.</w:t>
       </w:r>
     </w:p>
     <w:p>
@@ -10697,14 +10724,7 @@
         <w:rPr>
           <w:rFonts w:ascii="Calibri" w:eastAsia="Calibri" w:hAnsi="Calibri" w:cs="Calibri"/>
         </w:rPr>
-        <w:t xml:space="preserve"> é uma </w:t>
-      </w:r>
-      <w:proofErr w:type="gramStart"/>
-      <w:r>
-        <w:rPr>
-          <w:rFonts w:ascii="Calibri" w:eastAsia="Calibri" w:hAnsi="Calibri" w:cs="Calibri"/>
-        </w:rPr>
-        <w:t xml:space="preserve">pena  </w:t>
+        <w:t xml:space="preserve"> é uma pena  </w:t>
       </w:r>
       <w:proofErr w:type="spellStart"/>
       <w:r>
@@ -10714,7 +10734,6 @@
         <w:t>pq</w:t>
       </w:r>
       <w:proofErr w:type="spellEnd"/>
-      <w:proofErr w:type="gramEnd"/>
       <w:r>
         <w:rPr>
           <w:rFonts w:ascii="Calibri" w:eastAsia="Calibri" w:hAnsi="Calibri" w:cs="Calibri"/>
@@ -10819,7 +10838,6 @@
         <w:t xml:space="preserve">Uma das pessoas que se destacaram desde o </w:t>
       </w:r>
       <w:proofErr w:type="spellStart"/>
-      <w:proofErr w:type="gramStart"/>
       <w:r>
         <w:rPr>
           <w:rFonts w:ascii="Arial" w:eastAsia="Arial" w:hAnsi="Arial" w:cs="Arial"/>
@@ -10827,7 +10845,6 @@
         <w:t>inicio</w:t>
       </w:r>
       <w:proofErr w:type="spellEnd"/>
-      <w:proofErr w:type="gramEnd"/>
       <w:r>
         <w:rPr>
           <w:rFonts w:ascii="Arial" w:eastAsia="Arial" w:hAnsi="Arial" w:cs="Arial"/>
@@ -10884,7 +10901,6 @@
         <w:t xml:space="preserve">Gostaria de te ver mais tirando </w:t>
       </w:r>
       <w:proofErr w:type="spellStart"/>
-      <w:proofErr w:type="gramStart"/>
       <w:r>
         <w:rPr>
           <w:rFonts w:ascii="Arial" w:eastAsia="Arial" w:hAnsi="Arial" w:cs="Arial"/>
@@ -10896,14 +10912,7 @@
         <w:rPr>
           <w:rFonts w:ascii="Arial" w:eastAsia="Arial" w:hAnsi="Arial" w:cs="Arial"/>
         </w:rPr>
-        <w:t xml:space="preserve"> ,</w:t>
-      </w:r>
-      <w:proofErr w:type="gramEnd"/>
-      <w:r>
-        <w:rPr>
-          <w:rFonts w:ascii="Arial" w:eastAsia="Arial" w:hAnsi="Arial" w:cs="Arial"/>
-        </w:rPr>
-        <w:t xml:space="preserve"> não sei se </w:t>
+        <w:t xml:space="preserve"> , não sei se </w:t>
       </w:r>
       <w:proofErr w:type="spellStart"/>
       <w:r>
@@ -11031,7 +11040,6 @@
         <w:rPr>
           <w:rFonts w:ascii="Arial" w:eastAsia="Arial" w:hAnsi="Arial" w:cs="Arial"/>
         </w:rPr>
-        <w:lastRenderedPageBreak/>
         <w:t>Ana Gabriela – SEMANA 9</w:t>
       </w:r>
     </w:p>
@@ -11126,17 +11134,13 @@
         </w:rPr>
         <w:t xml:space="preserve">Jessica é bem focada e </w:t>
       </w:r>
-      <w:proofErr w:type="spellStart"/>
-      <w:proofErr w:type="gramStart"/>
       <w:r>
         <w:rPr>
           <w:rFonts w:ascii="Arial" w:eastAsia="Arial" w:hAnsi="Arial" w:cs="Arial"/>
           <w:bCs/>
         </w:rPr>
-        <w:t>persistência,já</w:t>
+        <w:t>persistência, já</w:t>
       </w:r>
-      <w:proofErr w:type="spellEnd"/>
-      <w:proofErr w:type="gramEnd"/>
       <w:r>
         <w:rPr>
           <w:rFonts w:ascii="Arial" w:eastAsia="Arial" w:hAnsi="Arial" w:cs="Arial"/>
@@ -11158,7 +11162,21 @@
           <w:rFonts w:ascii="Arial" w:eastAsia="Arial" w:hAnsi="Arial" w:cs="Arial"/>
           <w:bCs/>
         </w:rPr>
-        <w:t xml:space="preserve"> com ela, trabalha muito bem em grupo e também é uma boa ouvinte.</w:t>
+        <w:t xml:space="preserve"> com ela, trabalha muito bem em grupo </w:t>
+      </w:r>
+      <w:r>
+        <w:rPr>
+          <w:rFonts w:ascii="Arial" w:eastAsia="Arial" w:hAnsi="Arial" w:cs="Arial"/>
+          <w:bCs/>
+        </w:rPr>
+        <w:t>e</w:t>
+      </w:r>
+      <w:r>
+        <w:rPr>
+          <w:rFonts w:ascii="Arial" w:eastAsia="Arial" w:hAnsi="Arial" w:cs="Arial"/>
+          <w:bCs/>
+        </w:rPr>
+        <w:t xml:space="preserve"> é uma boa ouvinte.</w:t>
       </w:r>
     </w:p>
     <w:p>

</xml_diff>